<commit_message>
Add Feedback in Design document
</commit_message>
<xml_diff>
--- a/src/Design.docx
+++ b/src/Design.docx
@@ -1,11 +1,11 @@
 
 <file path=word/document.xml><?xml version="1.0" encoding="utf-8"?>
-<w:document xmlns:wpc="http://schemas.microsoft.com/office/word/2010/wordprocessingCanvas" xmlns:cx="http://schemas.microsoft.com/office/drawing/2014/chartex" xmlns:cx1="http://schemas.microsoft.com/office/drawing/2015/9/8/chartex" xmlns:cx2="http://schemas.microsoft.com/office/drawing/2015/10/21/chartex" xmlns:cx3="http://schemas.microsoft.com/office/drawing/2016/5/9/chartex" xmlns:cx4="http://schemas.microsoft.com/office/drawing/2016/5/10/chartex" xmlns:cx5="http://schemas.microsoft.com/office/drawing/2016/5/11/chartex" xmlns:cx6="http://schemas.microsoft.com/office/drawing/2016/5/12/chartex" xmlns:cx7="http://schemas.microsoft.com/office/drawing/2016/5/13/chartex" xmlns:cx8="http://schemas.microsoft.com/office/drawing/2016/5/14/chartex" xmlns:mc="http://schemas.openxmlformats.org/markup-compatibility/2006" xmlns:o="urn:schemas-microsoft-com:office:office" xmlns:r="http://schemas.openxmlformats.org/officeDocument/2006/relationships" xmlns:m="http://schemas.openxmlformats.org/officeDocument/2006/math" xmlns:v="urn:schemas-microsoft-com:vml" xmlns:wp14="http://schemas.microsoft.com/office/word/2010/wordprocessingDrawing" xmlns:wp="http://schemas.openxmlformats.org/drawingml/2006/wordprocessingDrawing" xmlns:w10="urn:schemas-microsoft-com:office:word" xmlns:w="http://schemas.openxmlformats.org/wordprocessingml/2006/main" xmlns:w14="http://schemas.microsoft.com/office/word/2010/wordml" xmlns:w15="http://schemas.microsoft.com/office/word/2012/wordml" xmlns:w16se="http://schemas.microsoft.com/office/word/2015/wordml/symex" xmlns:wpg="http://schemas.microsoft.com/office/word/2010/wordprocessingGroup" xmlns:wpi="http://schemas.microsoft.com/office/word/2010/wordprocessingInk" xmlns:wne="http://schemas.microsoft.com/office/word/2006/wordml" xmlns:wps="http://schemas.microsoft.com/office/word/2010/wordprocessingShape" mc:Ignorable="w14 w15 w16se wp14">
+<w:document xmlns:wpc="http://schemas.microsoft.com/office/word/2010/wordprocessingCanvas" xmlns:mc="http://schemas.openxmlformats.org/markup-compatibility/2006" xmlns:o="urn:schemas-microsoft-com:office:office" xmlns:r="http://schemas.openxmlformats.org/officeDocument/2006/relationships" xmlns:m="http://schemas.openxmlformats.org/officeDocument/2006/math" xmlns:v="urn:schemas-microsoft-com:vml" xmlns:wp14="http://schemas.microsoft.com/office/word/2010/wordprocessingDrawing" xmlns:wp="http://schemas.openxmlformats.org/drawingml/2006/wordprocessingDrawing" xmlns:w10="urn:schemas-microsoft-com:office:word" xmlns:w="http://schemas.openxmlformats.org/wordprocessingml/2006/main" xmlns:w14="http://schemas.microsoft.com/office/word/2010/wordml" xmlns:wpg="http://schemas.microsoft.com/office/word/2010/wordprocessingGroup" xmlns:wpi="http://schemas.microsoft.com/office/word/2010/wordprocessingInk" xmlns:wne="http://schemas.microsoft.com/office/word/2006/wordml" xmlns:wps="http://schemas.microsoft.com/office/word/2010/wordprocessingShape" mc:Ignorable="w14 wp14">
   <w:body>
     <w:p/>
     <w:p>
       <w:pPr>
-        <w:pStyle w:val="Title"/>
+        <w:pStyle w:val="a9"/>
         <w:spacing w:before="5000"/>
       </w:pPr>
       <w:r>
@@ -17,7 +17,7 @@
     </w:p>
     <w:p>
       <w:pPr>
-        <w:pStyle w:val="Title"/>
+        <w:pStyle w:val="a9"/>
         <w:spacing w:before="5000"/>
       </w:pPr>
       <w:r>
@@ -26,7 +26,7 @@
     </w:p>
     <w:p>
       <w:pPr>
-        <w:pStyle w:val="Title"/>
+        <w:pStyle w:val="a9"/>
         <w:rPr>
           <w:sz w:val="36"/>
         </w:rPr>
@@ -35,7 +35,21 @@
         <w:rPr>
           <w:sz w:val="36"/>
         </w:rPr>
-        <w:t xml:space="preserve">By Arion </w:t>
+        <w:t xml:space="preserve">By </w:t>
+      </w:r>
+      <w:proofErr w:type="spellStart"/>
+      <w:r>
+        <w:rPr>
+          <w:sz w:val="36"/>
+        </w:rPr>
+        <w:t>Arion</w:t>
+      </w:r>
+      <w:proofErr w:type="spellEnd"/>
+      <w:r>
+        <w:rPr>
+          <w:sz w:val="36"/>
+        </w:rPr>
+        <w:t xml:space="preserve"> </w:t>
       </w:r>
       <w:proofErr w:type="spellStart"/>
       <w:r>
@@ -54,7 +68,7 @@
     </w:p>
     <w:p>
       <w:pPr>
-        <w:pStyle w:val="Title"/>
+        <w:pStyle w:val="a9"/>
         <w:rPr>
           <w:sz w:val="36"/>
         </w:rPr>
@@ -115,7 +129,7 @@
     </w:p>
     <w:p>
       <w:pPr>
-        <w:pStyle w:val="Heading1"/>
+        <w:pStyle w:val="1"/>
       </w:pPr>
       <w:r>
         <w:lastRenderedPageBreak/>
@@ -126,7 +140,7 @@
       <w:r>
         <w:rPr>
           <w:noProof/>
-          <w:lang w:eastAsia="en-AU"/>
+          <w:lang w:val="en-US" w:eastAsia="zh-TW"/>
         </w:rPr>
         <w:drawing>
           <wp:inline distT="0" distB="0" distL="0" distR="0">
@@ -144,7 +158,7 @@
                     <pic:cNvPicPr/>
                   </pic:nvPicPr>
                   <pic:blipFill>
-                    <a:blip r:embed="rId8" cstate="print">
+                    <a:blip r:embed="rId9" cstate="print">
                       <a:extLst>
                         <a:ext uri="{28A0092B-C50C-407E-A947-70E740481C1C}">
                           <a14:useLocalDpi xmlns:a14="http://schemas.microsoft.com/office/drawing/2010/main" val="0"/>
@@ -175,7 +189,7 @@
     <w:p/>
     <w:p>
       <w:pPr>
-        <w:pStyle w:val="Heading1"/>
+        <w:pStyle w:val="1"/>
       </w:pPr>
       <w:r>
         <w:t>Description</w:t>
@@ -395,7 +409,7 @@
     </w:p>
     <w:p>
       <w:pPr>
-        <w:pStyle w:val="Heading1"/>
+        <w:pStyle w:val="1"/>
       </w:pPr>
       <w:r>
         <w:t>Team Experience Feedback</w:t>
@@ -403,6 +417,7 @@
     </w:p>
     <w:p/>
     <w:p>
+      <w:proofErr w:type="spellStart"/>
       <w:r>
         <w:rPr>
           <w:b/>
@@ -410,6 +425,7 @@
         </w:rPr>
         <w:t>Arion</w:t>
       </w:r>
+      <w:proofErr w:type="spellEnd"/>
       <w:r>
         <w:rPr>
           <w:i/>
@@ -432,7 +448,14 @@
       </w:r>
     </w:p>
     <w:p>
-      <w:proofErr w:type="spellStart"/>
+      <w:pPr>
+        <w:rPr>
+          <w:rFonts w:hint="eastAsia"/>
+          <w:lang w:eastAsia="zh-TW"/>
+        </w:rPr>
+      </w:pPr>
+      <w:proofErr w:type="spellStart"/>
+      <w:proofErr w:type="gramStart"/>
       <w:r>
         <w:rPr>
           <w:b/>
@@ -442,14 +465,98 @@
       </w:r>
       <w:proofErr w:type="spellEnd"/>
       <w:r>
-        <w:t xml:space="preserve"> : </w:t>
+        <w:t xml:space="preserve"> :</w:t>
+      </w:r>
+      <w:proofErr w:type="gramEnd"/>
+      <w:r>
+        <w:t xml:space="preserve"> </w:t>
+      </w:r>
+      <w:r>
+        <w:rPr>
+          <w:rFonts w:hint="eastAsia"/>
+          <w:lang w:eastAsia="zh-TW"/>
+        </w:rPr>
+        <w:t xml:space="preserve">As a team, I believe that we did a good job; even though the features of the </w:t>
+      </w:r>
+      <w:proofErr w:type="spellStart"/>
+      <w:r>
+        <w:rPr>
+          <w:rFonts w:hint="eastAsia"/>
+          <w:lang w:eastAsia="zh-TW"/>
+        </w:rPr>
+        <w:t>Ozlympic</w:t>
+      </w:r>
+      <w:proofErr w:type="spellEnd"/>
+      <w:r>
+        <w:rPr>
+          <w:rFonts w:hint="eastAsia"/>
+          <w:lang w:eastAsia="zh-TW"/>
+        </w:rPr>
+        <w:t xml:space="preserve"> application still need to improve to meet the </w:t>
+      </w:r>
+      <w:r>
+        <w:rPr>
+          <w:lang w:eastAsia="zh-TW"/>
+        </w:rPr>
+        <w:t>commercial</w:t>
+      </w:r>
+      <w:r>
+        <w:rPr>
+          <w:rFonts w:hint="eastAsia"/>
+          <w:lang w:eastAsia="zh-TW"/>
+        </w:rPr>
+        <w:t xml:space="preserve"> standard, I am satisfied working with </w:t>
+      </w:r>
+      <w:proofErr w:type="spellStart"/>
+      <w:r>
+        <w:rPr>
+          <w:rFonts w:hint="eastAsia"/>
+          <w:lang w:eastAsia="zh-TW"/>
+        </w:rPr>
+        <w:t>Arion</w:t>
+      </w:r>
+      <w:proofErr w:type="spellEnd"/>
+      <w:r>
+        <w:rPr>
+          <w:rFonts w:hint="eastAsia"/>
+          <w:lang w:eastAsia="zh-TW"/>
+        </w:rPr>
+        <w:t xml:space="preserve"> in term of the ability</w:t>
+      </w:r>
+      <w:r>
+        <w:rPr>
+          <w:rFonts w:hint="eastAsia"/>
+          <w:lang w:eastAsia="zh-TW"/>
+        </w:rPr>
+        <w:t xml:space="preserve"> of implementation, willing to communicate each other, and the skill of documentation</w:t>
+      </w:r>
+      <w:r>
+        <w:rPr>
+          <w:rFonts w:hint="eastAsia"/>
+          <w:lang w:eastAsia="zh-TW"/>
+        </w:rPr>
+        <w:t xml:space="preserve"> </w:t>
+      </w:r>
+      <w:r>
+        <w:rPr>
+          <w:rFonts w:hint="eastAsia"/>
+          <w:lang w:eastAsia="zh-TW"/>
+        </w:rPr>
+        <w:t xml:space="preserve">. This is a nice team work experience that I have had. </w:t>
       </w:r>
       <w:bookmarkStart w:id="0" w:name="_GoBack"/>
       <w:bookmarkEnd w:id="0"/>
+      <w:r>
+        <w:rPr>
+          <w:rFonts w:hint="eastAsia"/>
+          <w:lang w:eastAsia="zh-TW"/>
+        </w:rPr>
+        <w:t xml:space="preserve"> </w:t>
+      </w:r>
     </w:p>
     <w:sectPr>
-      <w:headerReference w:type="default" r:id="rId9"/>
-      <w:footerReference w:type="default" r:id="rId10"/>
+      <w:headerReference w:type="default" r:id="rId10"/>
+      <w:footerReference w:type="default" r:id="rId11"/>
       <w:pgSz w:w="11906" w:h="16838" w:code="9"/>
       <w:pgMar w:top="720" w:right="720" w:bottom="720" w:left="720" w:header="567" w:footer="567" w:gutter="0"/>
       <w:cols w:space="708"/>
@@ -460,7 +567,7 @@
 </file>
 
 <file path=word/endnotes.xml><?xml version="1.0" encoding="utf-8"?>
-<w:endnotes xmlns:wpc="http://schemas.microsoft.com/office/word/2010/wordprocessingCanvas" xmlns:cx="http://schemas.microsoft.com/office/drawing/2014/chartex" xmlns:cx1="http://schemas.microsoft.com/office/drawing/2015/9/8/chartex" xmlns:cx2="http://schemas.microsoft.com/office/drawing/2015/10/21/chartex" xmlns:cx3="http://schemas.microsoft.com/office/drawing/2016/5/9/chartex" xmlns:cx4="http://schemas.microsoft.com/office/drawing/2016/5/10/chartex" xmlns:cx5="http://schemas.microsoft.com/office/drawing/2016/5/11/chartex" xmlns:cx6="http://schemas.microsoft.com/office/drawing/2016/5/12/chartex" xmlns:cx7="http://schemas.microsoft.com/office/drawing/2016/5/13/chartex" xmlns:cx8="http://schemas.microsoft.com/office/drawing/2016/5/14/chartex" xmlns:mc="http://schemas.openxmlformats.org/markup-compatibility/2006" xmlns:o="urn:schemas-microsoft-com:office:office" xmlns:r="http://schemas.openxmlformats.org/officeDocument/2006/relationships" xmlns:m="http://schemas.openxmlformats.org/officeDocument/2006/math" xmlns:v="urn:schemas-microsoft-com:vml" xmlns:wp14="http://schemas.microsoft.com/office/word/2010/wordprocessingDrawing" xmlns:wp="http://schemas.openxmlformats.org/drawingml/2006/wordprocessingDrawing" xmlns:w10="urn:schemas-microsoft-com:office:word" xmlns:w="http://schemas.openxmlformats.org/wordprocessingml/2006/main" xmlns:w14="http://schemas.microsoft.com/office/word/2010/wordml" xmlns:w15="http://schemas.microsoft.com/office/word/2012/wordml" xmlns:w16se="http://schemas.microsoft.com/office/word/2015/wordml/symex" xmlns:wpg="http://schemas.microsoft.com/office/word/2010/wordprocessingGroup" xmlns:wpi="http://schemas.microsoft.com/office/word/2010/wordprocessingInk" xmlns:wne="http://schemas.microsoft.com/office/word/2006/wordml" xmlns:wps="http://schemas.microsoft.com/office/word/2010/wordprocessingShape" mc:Ignorable="w14 w15 w16se wp14">
+<w:endnotes xmlns:wpc="http://schemas.microsoft.com/office/word/2010/wordprocessingCanvas" xmlns:mc="http://schemas.openxmlformats.org/markup-compatibility/2006" xmlns:o="urn:schemas-microsoft-com:office:office" xmlns:r="http://schemas.openxmlformats.org/officeDocument/2006/relationships" xmlns:m="http://schemas.openxmlformats.org/officeDocument/2006/math" xmlns:v="urn:schemas-microsoft-com:vml" xmlns:wp14="http://schemas.microsoft.com/office/word/2010/wordprocessingDrawing" xmlns:wp="http://schemas.openxmlformats.org/drawingml/2006/wordprocessingDrawing" xmlns:w10="urn:schemas-microsoft-com:office:word" xmlns:w="http://schemas.openxmlformats.org/wordprocessingml/2006/main" xmlns:w14="http://schemas.microsoft.com/office/word/2010/wordml" xmlns:wpg="http://schemas.microsoft.com/office/word/2010/wordprocessingGroup" xmlns:wpi="http://schemas.microsoft.com/office/word/2010/wordprocessingInk" xmlns:wne="http://schemas.microsoft.com/office/word/2006/wordml" xmlns:wps="http://schemas.microsoft.com/office/word/2010/wordprocessingShape" mc:Ignorable="w14 wp14">
   <w:endnote w:type="separator" w:id="-1">
     <w:p>
       <w:pPr>
@@ -485,7 +592,7 @@
 </file>
 
 <file path=word/footer1.xml><?xml version="1.0" encoding="utf-8"?>
-<w:ftr xmlns:wpc="http://schemas.microsoft.com/office/word/2010/wordprocessingCanvas" xmlns:cx="http://schemas.microsoft.com/office/drawing/2014/chartex" xmlns:cx1="http://schemas.microsoft.com/office/drawing/2015/9/8/chartex" xmlns:cx2="http://schemas.microsoft.com/office/drawing/2015/10/21/chartex" xmlns:cx3="http://schemas.microsoft.com/office/drawing/2016/5/9/chartex" xmlns:cx4="http://schemas.microsoft.com/office/drawing/2016/5/10/chartex" xmlns:cx5="http://schemas.microsoft.com/office/drawing/2016/5/11/chartex" xmlns:cx6="http://schemas.microsoft.com/office/drawing/2016/5/12/chartex" xmlns:cx7="http://schemas.microsoft.com/office/drawing/2016/5/13/chartex" xmlns:cx8="http://schemas.microsoft.com/office/drawing/2016/5/14/chartex" xmlns:mc="http://schemas.openxmlformats.org/markup-compatibility/2006" xmlns:o="urn:schemas-microsoft-com:office:office" xmlns:r="http://schemas.openxmlformats.org/officeDocument/2006/relationships" xmlns:m="http://schemas.openxmlformats.org/officeDocument/2006/math" xmlns:v="urn:schemas-microsoft-com:vml" xmlns:wp14="http://schemas.microsoft.com/office/word/2010/wordprocessingDrawing" xmlns:wp="http://schemas.openxmlformats.org/drawingml/2006/wordprocessingDrawing" xmlns:w10="urn:schemas-microsoft-com:office:word" xmlns:w="http://schemas.openxmlformats.org/wordprocessingml/2006/main" xmlns:w14="http://schemas.microsoft.com/office/word/2010/wordml" xmlns:w15="http://schemas.microsoft.com/office/word/2012/wordml" xmlns:w16se="http://schemas.microsoft.com/office/word/2015/wordml/symex" xmlns:wpg="http://schemas.microsoft.com/office/word/2010/wordprocessingGroup" xmlns:wpi="http://schemas.microsoft.com/office/word/2010/wordprocessingInk" xmlns:wne="http://schemas.microsoft.com/office/word/2006/wordml" xmlns:wps="http://schemas.microsoft.com/office/word/2010/wordprocessingShape" mc:Ignorable="w14 w15 w16se wp14">
+<w:ftr xmlns:wpc="http://schemas.microsoft.com/office/word/2010/wordprocessingCanvas" xmlns:mc="http://schemas.openxmlformats.org/markup-compatibility/2006" xmlns:o="urn:schemas-microsoft-com:office:office" xmlns:r="http://schemas.openxmlformats.org/officeDocument/2006/relationships" xmlns:m="http://schemas.openxmlformats.org/officeDocument/2006/math" xmlns:v="urn:schemas-microsoft-com:vml" xmlns:wp14="http://schemas.microsoft.com/office/word/2010/wordprocessingDrawing" xmlns:wp="http://schemas.openxmlformats.org/drawingml/2006/wordprocessingDrawing" xmlns:w10="urn:schemas-microsoft-com:office:word" xmlns:w="http://schemas.openxmlformats.org/wordprocessingml/2006/main" xmlns:w14="http://schemas.microsoft.com/office/word/2010/wordml" xmlns:wpg="http://schemas.microsoft.com/office/word/2010/wordprocessingGroup" xmlns:wpi="http://schemas.microsoft.com/office/word/2010/wordprocessingInk" xmlns:wne="http://schemas.microsoft.com/office/word/2006/wordml" xmlns:wps="http://schemas.microsoft.com/office/word/2010/wordprocessingShape" mc:Ignorable="w14 wp14">
   <w:tbl>
     <w:tblPr>
       <w:tblW w:w="5000" w:type="pct"/>
@@ -499,8 +606,8 @@
       <w:tblLook w:val="04A0" w:firstRow="1" w:lastRow="0" w:firstColumn="1" w:lastColumn="0" w:noHBand="0" w:noVBand="1"/>
     </w:tblPr>
     <w:tblGrid>
-      <w:gridCol w:w="5240"/>
-      <w:gridCol w:w="5226"/>
+      <w:gridCol w:w="5355"/>
+      <w:gridCol w:w="5341"/>
     </w:tblGrid>
     <w:tr>
       <w:trPr>
@@ -518,7 +625,7 @@
         </w:tcPr>
         <w:p>
           <w:pPr>
-            <w:pStyle w:val="Header"/>
+            <w:pStyle w:val="a3"/>
             <w:rPr>
               <w:caps/>
               <w:sz w:val="18"/>
@@ -537,7 +644,7 @@
         </w:tcPr>
         <w:p>
           <w:pPr>
-            <w:pStyle w:val="Header"/>
+            <w:pStyle w:val="a3"/>
             <w:jc w:val="right"/>
             <w:rPr>
               <w:caps/>
@@ -559,7 +666,7 @@
         </w:tcPr>
         <w:p>
           <w:pPr>
-            <w:pStyle w:val="Footer"/>
+            <w:pStyle w:val="a5"/>
             <w:rPr>
               <w:caps/>
               <w:color w:val="808080" w:themeColor="background1" w:themeShade="80"/>
@@ -579,7 +686,7 @@
         </w:p>
         <w:p>
           <w:pPr>
-            <w:pStyle w:val="Footer"/>
+            <w:pStyle w:val="a5"/>
             <w:rPr>
               <w:caps/>
               <w:color w:val="808080" w:themeColor="background1" w:themeShade="80"/>
@@ -606,7 +713,7 @@
         </w:tcPr>
         <w:p>
           <w:pPr>
-            <w:pStyle w:val="Footer"/>
+            <w:pStyle w:val="a5"/>
             <w:jc w:val="right"/>
             <w:rPr>
               <w:caps/>
@@ -677,14 +784,14 @@
   </w:tbl>
   <w:p>
     <w:pPr>
-      <w:pStyle w:val="Footer"/>
+      <w:pStyle w:val="a5"/>
     </w:pPr>
   </w:p>
 </w:ftr>
 </file>
 
 <file path=word/footnotes.xml><?xml version="1.0" encoding="utf-8"?>
-<w:footnotes xmlns:wpc="http://schemas.microsoft.com/office/word/2010/wordprocessingCanvas" xmlns:cx="http://schemas.microsoft.com/office/drawing/2014/chartex" xmlns:cx1="http://schemas.microsoft.com/office/drawing/2015/9/8/chartex" xmlns:cx2="http://schemas.microsoft.com/office/drawing/2015/10/21/chartex" xmlns:cx3="http://schemas.microsoft.com/office/drawing/2016/5/9/chartex" xmlns:cx4="http://schemas.microsoft.com/office/drawing/2016/5/10/chartex" xmlns:cx5="http://schemas.microsoft.com/office/drawing/2016/5/11/chartex" xmlns:cx6="http://schemas.microsoft.com/office/drawing/2016/5/12/chartex" xmlns:cx7="http://schemas.microsoft.com/office/drawing/2016/5/13/chartex" xmlns:cx8="http://schemas.microsoft.com/office/drawing/2016/5/14/chartex" xmlns:mc="http://schemas.openxmlformats.org/markup-compatibility/2006" xmlns:o="urn:schemas-microsoft-com:office:office" xmlns:r="http://schemas.openxmlformats.org/officeDocument/2006/relationships" xmlns:m="http://schemas.openxmlformats.org/officeDocument/2006/math" xmlns:v="urn:schemas-microsoft-com:vml" xmlns:wp14="http://schemas.microsoft.com/office/word/2010/wordprocessingDrawing" xmlns:wp="http://schemas.openxmlformats.org/drawingml/2006/wordprocessingDrawing" xmlns:w10="urn:schemas-microsoft-com:office:word" xmlns:w="http://schemas.openxmlformats.org/wordprocessingml/2006/main" xmlns:w14="http://schemas.microsoft.com/office/word/2010/wordml" xmlns:w15="http://schemas.microsoft.com/office/word/2012/wordml" xmlns:w16se="http://schemas.microsoft.com/office/word/2015/wordml/symex" xmlns:wpg="http://schemas.microsoft.com/office/word/2010/wordprocessingGroup" xmlns:wpi="http://schemas.microsoft.com/office/word/2010/wordprocessingInk" xmlns:wne="http://schemas.microsoft.com/office/word/2006/wordml" xmlns:wps="http://schemas.microsoft.com/office/word/2010/wordprocessingShape" mc:Ignorable="w14 w15 w16se wp14">
+<w:footnotes xmlns:wpc="http://schemas.microsoft.com/office/word/2010/wordprocessingCanvas" xmlns:mc="http://schemas.openxmlformats.org/markup-compatibility/2006" xmlns:o="urn:schemas-microsoft-com:office:office" xmlns:r="http://schemas.openxmlformats.org/officeDocument/2006/relationships" xmlns:m="http://schemas.openxmlformats.org/officeDocument/2006/math" xmlns:v="urn:schemas-microsoft-com:vml" xmlns:wp14="http://schemas.microsoft.com/office/word/2010/wordprocessingDrawing" xmlns:wp="http://schemas.openxmlformats.org/drawingml/2006/wordprocessingDrawing" xmlns:w10="urn:schemas-microsoft-com:office:word" xmlns:w="http://schemas.openxmlformats.org/wordprocessingml/2006/main" xmlns:w14="http://schemas.microsoft.com/office/word/2010/wordml" xmlns:wpg="http://schemas.microsoft.com/office/word/2010/wordprocessingGroup" xmlns:wpi="http://schemas.microsoft.com/office/word/2010/wordprocessingInk" xmlns:wne="http://schemas.microsoft.com/office/word/2006/wordml" xmlns:wps="http://schemas.microsoft.com/office/word/2010/wordprocessingShape" mc:Ignorable="w14 wp14">
   <w:footnote w:type="separator" w:id="-1">
     <w:p>
       <w:pPr>
@@ -709,10 +816,10 @@
 </file>
 
 <file path=word/header1.xml><?xml version="1.0" encoding="utf-8"?>
-<w:hdr xmlns:wpc="http://schemas.microsoft.com/office/word/2010/wordprocessingCanvas" xmlns:cx="http://schemas.microsoft.com/office/drawing/2014/chartex" xmlns:cx1="http://schemas.microsoft.com/office/drawing/2015/9/8/chartex" xmlns:cx2="http://schemas.microsoft.com/office/drawing/2015/10/21/chartex" xmlns:cx3="http://schemas.microsoft.com/office/drawing/2016/5/9/chartex" xmlns:cx4="http://schemas.microsoft.com/office/drawing/2016/5/10/chartex" xmlns:cx5="http://schemas.microsoft.com/office/drawing/2016/5/11/chartex" xmlns:cx6="http://schemas.microsoft.com/office/drawing/2016/5/12/chartex" xmlns:cx7="http://schemas.microsoft.com/office/drawing/2016/5/13/chartex" xmlns:cx8="http://schemas.microsoft.com/office/drawing/2016/5/14/chartex" xmlns:mc="http://schemas.openxmlformats.org/markup-compatibility/2006" xmlns:o="urn:schemas-microsoft-com:office:office" xmlns:r="http://schemas.openxmlformats.org/officeDocument/2006/relationships" xmlns:m="http://schemas.openxmlformats.org/officeDocument/2006/math" xmlns:v="urn:schemas-microsoft-com:vml" xmlns:wp14="http://schemas.microsoft.com/office/word/2010/wordprocessingDrawing" xmlns:wp="http://schemas.openxmlformats.org/drawingml/2006/wordprocessingDrawing" xmlns:w10="urn:schemas-microsoft-com:office:word" xmlns:w="http://schemas.openxmlformats.org/wordprocessingml/2006/main" xmlns:w14="http://schemas.microsoft.com/office/word/2010/wordml" xmlns:w15="http://schemas.microsoft.com/office/word/2012/wordml" xmlns:w16se="http://schemas.microsoft.com/office/word/2015/wordml/symex" xmlns:wpg="http://schemas.microsoft.com/office/word/2010/wordprocessingGroup" xmlns:wpi="http://schemas.microsoft.com/office/word/2010/wordprocessingInk" xmlns:wne="http://schemas.microsoft.com/office/word/2006/wordml" xmlns:wps="http://schemas.microsoft.com/office/word/2010/wordprocessingShape" mc:Ignorable="w14 w15 w16se wp14">
+<w:hdr xmlns:wpc="http://schemas.microsoft.com/office/word/2010/wordprocessingCanvas" xmlns:mc="http://schemas.openxmlformats.org/markup-compatibility/2006" xmlns:o="urn:schemas-microsoft-com:office:office" xmlns:r="http://schemas.openxmlformats.org/officeDocument/2006/relationships" xmlns:m="http://schemas.openxmlformats.org/officeDocument/2006/math" xmlns:v="urn:schemas-microsoft-com:vml" xmlns:wp14="http://schemas.microsoft.com/office/word/2010/wordprocessingDrawing" xmlns:wp="http://schemas.openxmlformats.org/drawingml/2006/wordprocessingDrawing" xmlns:w10="urn:schemas-microsoft-com:office:word" xmlns:w="http://schemas.openxmlformats.org/wordprocessingml/2006/main" xmlns:w14="http://schemas.microsoft.com/office/word/2010/wordml" xmlns:wpg="http://schemas.microsoft.com/office/word/2010/wordprocessingGroup" xmlns:wpi="http://schemas.microsoft.com/office/word/2010/wordprocessingInk" xmlns:wne="http://schemas.microsoft.com/office/word/2006/wordml" xmlns:wps="http://schemas.microsoft.com/office/word/2010/wordprocessingShape" mc:Ignorable="w14 wp14">
   <w:p>
     <w:pPr>
-      <w:pStyle w:val="Header"/>
+      <w:pStyle w:val="a3"/>
       <w:rPr>
         <w:sz w:val="20"/>
         <w:szCs w:val="20"/>
@@ -745,8 +852,8 @@
 </file>
 
 <file path=word/numbering.xml><?xml version="1.0" encoding="utf-8"?>
-<w:numbering xmlns:wpc="http://schemas.microsoft.com/office/word/2010/wordprocessingCanvas" xmlns:cx="http://schemas.microsoft.com/office/drawing/2014/chartex" xmlns:cx1="http://schemas.microsoft.com/office/drawing/2015/9/8/chartex" xmlns:cx2="http://schemas.microsoft.com/office/drawing/2015/10/21/chartex" xmlns:cx3="http://schemas.microsoft.com/office/drawing/2016/5/9/chartex" xmlns:cx4="http://schemas.microsoft.com/office/drawing/2016/5/10/chartex" xmlns:cx5="http://schemas.microsoft.com/office/drawing/2016/5/11/chartex" xmlns:cx6="http://schemas.microsoft.com/office/drawing/2016/5/12/chartex" xmlns:cx7="http://schemas.microsoft.com/office/drawing/2016/5/13/chartex" xmlns:cx8="http://schemas.microsoft.com/office/drawing/2016/5/14/chartex" xmlns:mc="http://schemas.openxmlformats.org/markup-compatibility/2006" xmlns:o="urn:schemas-microsoft-com:office:office" xmlns:r="http://schemas.openxmlformats.org/officeDocument/2006/relationships" xmlns:m="http://schemas.openxmlformats.org/officeDocument/2006/math" xmlns:v="urn:schemas-microsoft-com:vml" xmlns:wp14="http://schemas.microsoft.com/office/word/2010/wordprocessingDrawing" xmlns:wp="http://schemas.openxmlformats.org/drawingml/2006/wordprocessingDrawing" xmlns:w10="urn:schemas-microsoft-com:office:word" xmlns:w="http://schemas.openxmlformats.org/wordprocessingml/2006/main" xmlns:w14="http://schemas.microsoft.com/office/word/2010/wordml" xmlns:w15="http://schemas.microsoft.com/office/word/2012/wordml" xmlns:w16se="http://schemas.microsoft.com/office/word/2015/wordml/symex" xmlns:wpg="http://schemas.microsoft.com/office/word/2010/wordprocessingGroup" xmlns:wpi="http://schemas.microsoft.com/office/word/2010/wordprocessingInk" xmlns:wne="http://schemas.microsoft.com/office/word/2006/wordml" xmlns:wps="http://schemas.microsoft.com/office/word/2010/wordprocessingShape" mc:Ignorable="w14 w15 w16se wp14">
-  <w:abstractNum w:abstractNumId="0" w15:restartNumberingAfterBreak="0">
+<w:numbering xmlns:wpc="http://schemas.microsoft.com/office/word/2010/wordprocessingCanvas" xmlns:mc="http://schemas.openxmlformats.org/markup-compatibility/2006" xmlns:o="urn:schemas-microsoft-com:office:office" xmlns:r="http://schemas.openxmlformats.org/officeDocument/2006/relationships" xmlns:m="http://schemas.openxmlformats.org/officeDocument/2006/math" xmlns:v="urn:schemas-microsoft-com:vml" xmlns:wp14="http://schemas.microsoft.com/office/word/2010/wordprocessingDrawing" xmlns:wp="http://schemas.openxmlformats.org/drawingml/2006/wordprocessingDrawing" xmlns:w10="urn:schemas-microsoft-com:office:word" xmlns:w="http://schemas.openxmlformats.org/wordprocessingml/2006/main" xmlns:w14="http://schemas.microsoft.com/office/word/2010/wordml" xmlns:wpg="http://schemas.microsoft.com/office/word/2010/wordprocessingGroup" xmlns:wpi="http://schemas.microsoft.com/office/word/2010/wordprocessingInk" xmlns:wne="http://schemas.microsoft.com/office/word/2006/wordml" xmlns:wps="http://schemas.microsoft.com/office/word/2010/wordprocessingShape" mc:Ignorable="w14 wp14">
+  <w:abstractNum w:abstractNumId="0">
     <w:nsid w:val="1A9B55B9"/>
     <w:multiLevelType w:val="hybridMultilevel"/>
     <w:tmpl w:val="4F98EA26"/>
@@ -866,11 +973,11 @@
 </file>
 
 <file path=word/styles.xml><?xml version="1.0" encoding="utf-8"?>
-<w:styles xmlns:mc="http://schemas.openxmlformats.org/markup-compatibility/2006" xmlns:r="http://schemas.openxmlformats.org/officeDocument/2006/relationships" xmlns:w="http://schemas.openxmlformats.org/wordprocessingml/2006/main" xmlns:w14="http://schemas.microsoft.com/office/word/2010/wordml" xmlns:w15="http://schemas.microsoft.com/office/word/2012/wordml" xmlns:w16se="http://schemas.microsoft.com/office/word/2015/wordml/symex" mc:Ignorable="w14 w15 w16se">
+<w:styles xmlns:mc="http://schemas.openxmlformats.org/markup-compatibility/2006" xmlns:r="http://schemas.openxmlformats.org/officeDocument/2006/relationships" xmlns:w="http://schemas.openxmlformats.org/wordprocessingml/2006/main" xmlns:w14="http://schemas.microsoft.com/office/word/2010/wordml" mc:Ignorable="w14">
   <w:docDefaults>
     <w:rPrDefault>
       <w:rPr>
-        <w:rFonts w:asciiTheme="minorHAnsi" w:eastAsiaTheme="minorHAnsi" w:hAnsiTheme="minorHAnsi" w:cstheme="minorBidi"/>
+        <w:rFonts w:asciiTheme="minorHAnsi" w:eastAsiaTheme="minorEastAsia" w:hAnsiTheme="minorHAnsi" w:cstheme="minorBidi"/>
         <w:sz w:val="22"/>
         <w:szCs w:val="22"/>
         <w:lang w:val="en-AU" w:eastAsia="en-US" w:bidi="ar-SA"/>
@@ -882,391 +989,154 @@
       </w:pPr>
     </w:pPrDefault>
   </w:docDefaults>
-  <w:latentStyles w:defLockedState="0" w:defUIPriority="99" w:defSemiHidden="0" w:defUnhideWhenUsed="0" w:defQFormat="0" w:count="374">
-    <w:lsdException w:name="Normal" w:uiPriority="0" w:qFormat="1"/>
-    <w:lsdException w:name="heading 1" w:uiPriority="9" w:qFormat="1"/>
-    <w:lsdException w:name="heading 2" w:semiHidden="1" w:uiPriority="9" w:unhideWhenUsed="1" w:qFormat="1"/>
-    <w:lsdException w:name="heading 3" w:semiHidden="1" w:uiPriority="9" w:unhideWhenUsed="1" w:qFormat="1"/>
-    <w:lsdException w:name="heading 4" w:semiHidden="1" w:uiPriority="9" w:unhideWhenUsed="1" w:qFormat="1"/>
-    <w:lsdException w:name="heading 5" w:semiHidden="1" w:uiPriority="9" w:unhideWhenUsed="1" w:qFormat="1"/>
-    <w:lsdException w:name="heading 6" w:semiHidden="1" w:uiPriority="9" w:unhideWhenUsed="1" w:qFormat="1"/>
-    <w:lsdException w:name="heading 7" w:semiHidden="1" w:uiPriority="9" w:unhideWhenUsed="1" w:qFormat="1"/>
-    <w:lsdException w:name="heading 8" w:semiHidden="1" w:uiPriority="9" w:unhideWhenUsed="1" w:qFormat="1"/>
-    <w:lsdException w:name="heading 9" w:semiHidden="1" w:uiPriority="9" w:unhideWhenUsed="1" w:qFormat="1"/>
-    <w:lsdException w:name="index 1" w:semiHidden="1" w:unhideWhenUsed="1"/>
-    <w:lsdException w:name="index 2" w:semiHidden="1" w:unhideWhenUsed="1"/>
-    <w:lsdException w:name="index 3" w:semiHidden="1" w:unhideWhenUsed="1"/>
-    <w:lsdException w:name="index 4" w:semiHidden="1" w:unhideWhenUsed="1"/>
-    <w:lsdException w:name="index 5" w:semiHidden="1" w:unhideWhenUsed="1"/>
-    <w:lsdException w:name="index 6" w:semiHidden="1" w:unhideWhenUsed="1"/>
-    <w:lsdException w:name="index 7" w:semiHidden="1" w:unhideWhenUsed="1"/>
-    <w:lsdException w:name="index 8" w:semiHidden="1" w:unhideWhenUsed="1"/>
-    <w:lsdException w:name="index 9" w:semiHidden="1" w:unhideWhenUsed="1"/>
-    <w:lsdException w:name="toc 1" w:semiHidden="1" w:uiPriority="39" w:unhideWhenUsed="1"/>
-    <w:lsdException w:name="toc 2" w:semiHidden="1" w:uiPriority="39" w:unhideWhenUsed="1"/>
-    <w:lsdException w:name="toc 3" w:semiHidden="1" w:uiPriority="39" w:unhideWhenUsed="1"/>
-    <w:lsdException w:name="toc 4" w:semiHidden="1" w:uiPriority="39" w:unhideWhenUsed="1"/>
-    <w:lsdException w:name="toc 5" w:semiHidden="1" w:uiPriority="39" w:unhideWhenUsed="1"/>
-    <w:lsdException w:name="toc 6" w:semiHidden="1" w:uiPriority="39" w:unhideWhenUsed="1"/>
-    <w:lsdException w:name="toc 7" w:semiHidden="1" w:uiPriority="39" w:unhideWhenUsed="1"/>
-    <w:lsdException w:name="toc 8" w:semiHidden="1" w:uiPriority="39" w:unhideWhenUsed="1"/>
-    <w:lsdException w:name="toc 9" w:semiHidden="1" w:uiPriority="39" w:unhideWhenUsed="1"/>
-    <w:lsdException w:name="Normal Indent" w:semiHidden="1" w:unhideWhenUsed="1"/>
-    <w:lsdException w:name="footnote text" w:semiHidden="1" w:unhideWhenUsed="1"/>
-    <w:lsdException w:name="annotation text" w:semiHidden="1" w:unhideWhenUsed="1"/>
-    <w:lsdException w:name="header" w:semiHidden="1" w:unhideWhenUsed="1"/>
-    <w:lsdException w:name="footer" w:semiHidden="1" w:unhideWhenUsed="1"/>
-    <w:lsdException w:name="index heading" w:semiHidden="1" w:unhideWhenUsed="1"/>
-    <w:lsdException w:name="caption" w:semiHidden="1" w:uiPriority="35" w:unhideWhenUsed="1" w:qFormat="1"/>
-    <w:lsdException w:name="table of figures" w:semiHidden="1" w:unhideWhenUsed="1"/>
-    <w:lsdException w:name="envelope address" w:semiHidden="1" w:unhideWhenUsed="1"/>
-    <w:lsdException w:name="envelope return" w:semiHidden="1" w:unhideWhenUsed="1"/>
-    <w:lsdException w:name="footnote reference" w:semiHidden="1" w:unhideWhenUsed="1"/>
-    <w:lsdException w:name="annotation reference" w:semiHidden="1" w:unhideWhenUsed="1"/>
-    <w:lsdException w:name="line number" w:semiHidden="1" w:unhideWhenUsed="1"/>
-    <w:lsdException w:name="page number" w:semiHidden="1" w:unhideWhenUsed="1"/>
-    <w:lsdException w:name="endnote reference" w:semiHidden="1" w:unhideWhenUsed="1"/>
-    <w:lsdException w:name="endnote text" w:semiHidden="1" w:unhideWhenUsed="1"/>
-    <w:lsdException w:name="table of authorities" w:semiHidden="1" w:unhideWhenUsed="1"/>
-    <w:lsdException w:name="macro" w:semiHidden="1" w:unhideWhenUsed="1"/>
-    <w:lsdException w:name="toa heading" w:semiHidden="1" w:unhideWhenUsed="1"/>
-    <w:lsdException w:name="List" w:semiHidden="1" w:unhideWhenUsed="1"/>
-    <w:lsdException w:name="List Bullet" w:semiHidden="1" w:unhideWhenUsed="1"/>
-    <w:lsdException w:name="List Number" w:semiHidden="1" w:unhideWhenUsed="1"/>
-    <w:lsdException w:name="List 2" w:semiHidden="1" w:unhideWhenUsed="1"/>
-    <w:lsdException w:name="List 3" w:semiHidden="1" w:unhideWhenUsed="1"/>
-    <w:lsdException w:name="List 4" w:semiHidden="1" w:unhideWhenUsed="1"/>
-    <w:lsdException w:name="List 5" w:semiHidden="1" w:unhideWhenUsed="1"/>
-    <w:lsdException w:name="List Bullet 2" w:semiHidden="1" w:unhideWhenUsed="1"/>
-    <w:lsdException w:name="List Bullet 3" w:semiHidden="1" w:unhideWhenUsed="1"/>
-    <w:lsdException w:name="List Bullet 4" w:semiHidden="1" w:unhideWhenUsed="1"/>
-    <w:lsdException w:name="List Bullet 5" w:semiHidden="1" w:unhideWhenUsed="1"/>
-    <w:lsdException w:name="List Number 2" w:semiHidden="1" w:unhideWhenUsed="1"/>
-    <w:lsdException w:name="List Number 3" w:semiHidden="1" w:unhideWhenUsed="1"/>
-    <w:lsdException w:name="List Number 4" w:semiHidden="1" w:unhideWhenUsed="1"/>
-    <w:lsdException w:name="List Number 5" w:semiHidden="1" w:unhideWhenUsed="1"/>
-    <w:lsdException w:name="Title" w:uiPriority="10" w:qFormat="1"/>
-    <w:lsdException w:name="Closing" w:semiHidden="1" w:unhideWhenUsed="1"/>
-    <w:lsdException w:name="Signature" w:semiHidden="1" w:unhideWhenUsed="1"/>
-    <w:lsdException w:name="Default Paragraph Font" w:semiHidden="1" w:uiPriority="1" w:unhideWhenUsed="1"/>
-    <w:lsdException w:name="Body Text" w:semiHidden="1" w:unhideWhenUsed="1"/>
-    <w:lsdException w:name="Body Text Indent" w:semiHidden="1" w:unhideWhenUsed="1"/>
-    <w:lsdException w:name="List Continue" w:semiHidden="1" w:unhideWhenUsed="1"/>
-    <w:lsdException w:name="List Continue 2" w:semiHidden="1" w:unhideWhenUsed="1"/>
-    <w:lsdException w:name="List Continue 3" w:semiHidden="1" w:unhideWhenUsed="1"/>
-    <w:lsdException w:name="List Continue 4" w:semiHidden="1" w:unhideWhenUsed="1"/>
-    <w:lsdException w:name="List Continue 5" w:semiHidden="1" w:unhideWhenUsed="1"/>
-    <w:lsdException w:name="Message Header" w:semiHidden="1" w:unhideWhenUsed="1"/>
-    <w:lsdException w:name="Subtitle" w:uiPriority="11" w:qFormat="1"/>
-    <w:lsdException w:name="Salutation" w:semiHidden="1" w:unhideWhenUsed="1"/>
-    <w:lsdException w:name="Date" w:semiHidden="1" w:unhideWhenUsed="1"/>
-    <w:lsdException w:name="Body Text First Indent" w:semiHidden="1" w:unhideWhenUsed="1"/>
-    <w:lsdException w:name="Body Text First Indent 2" w:semiHidden="1" w:unhideWhenUsed="1"/>
-    <w:lsdException w:name="Note Heading" w:semiHidden="1" w:unhideWhenUsed="1"/>
-    <w:lsdException w:name="Body Text 2" w:semiHidden="1" w:unhideWhenUsed="1"/>
-    <w:lsdException w:name="Body Text 3" w:semiHidden="1" w:unhideWhenUsed="1"/>
-    <w:lsdException w:name="Body Text Indent 2" w:semiHidden="1" w:unhideWhenUsed="1"/>
-    <w:lsdException w:name="Body Text Indent 3" w:semiHidden="1" w:unhideWhenUsed="1"/>
-    <w:lsdException w:name="Block Text" w:semiHidden="1" w:unhideWhenUsed="1"/>
-    <w:lsdException w:name="Hyperlink" w:semiHidden="1" w:unhideWhenUsed="1"/>
-    <w:lsdException w:name="FollowedHyperlink" w:semiHidden="1" w:unhideWhenUsed="1"/>
-    <w:lsdException w:name="Strong" w:uiPriority="22" w:qFormat="1"/>
-    <w:lsdException w:name="Emphasis" w:uiPriority="20" w:qFormat="1"/>
-    <w:lsdException w:name="Document Map" w:semiHidden="1" w:unhideWhenUsed="1"/>
-    <w:lsdException w:name="Plain Text" w:semiHidden="1" w:unhideWhenUsed="1"/>
-    <w:lsdException w:name="E-mail Signature" w:semiHidden="1" w:unhideWhenUsed="1"/>
-    <w:lsdException w:name="HTML Top of Form" w:semiHidden="1" w:unhideWhenUsed="1"/>
-    <w:lsdException w:name="HTML Bottom of Form" w:semiHidden="1" w:unhideWhenUsed="1"/>
-    <w:lsdException w:name="Normal (Web)" w:semiHidden="1" w:unhideWhenUsed="1"/>
-    <w:lsdException w:name="HTML Acronym" w:semiHidden="1" w:unhideWhenUsed="1"/>
-    <w:lsdException w:name="HTML Address" w:semiHidden="1" w:unhideWhenUsed="1"/>
-    <w:lsdException w:name="HTML Cite" w:semiHidden="1" w:unhideWhenUsed="1"/>
-    <w:lsdException w:name="HTML Code" w:semiHidden="1" w:unhideWhenUsed="1"/>
-    <w:lsdException w:name="HTML Definition" w:semiHidden="1" w:unhideWhenUsed="1"/>
-    <w:lsdException w:name="HTML Keyboard" w:semiHidden="1" w:unhideWhenUsed="1"/>
-    <w:lsdException w:name="HTML Preformatted" w:semiHidden="1" w:unhideWhenUsed="1"/>
-    <w:lsdException w:name="HTML Sample" w:semiHidden="1" w:unhideWhenUsed="1"/>
-    <w:lsdException w:name="HTML Typewriter" w:semiHidden="1" w:unhideWhenUsed="1"/>
-    <w:lsdException w:name="HTML Variable" w:semiHidden="1" w:unhideWhenUsed="1"/>
-    <w:lsdException w:name="Normal Table" w:semiHidden="1" w:unhideWhenUsed="1"/>
-    <w:lsdException w:name="annotation subject" w:semiHidden="1" w:unhideWhenUsed="1"/>
-    <w:lsdException w:name="No List" w:semiHidden="1" w:unhideWhenUsed="1"/>
-    <w:lsdException w:name="Outline List 1" w:semiHidden="1" w:unhideWhenUsed="1"/>
-    <w:lsdException w:name="Outline List 2" w:semiHidden="1" w:unhideWhenUsed="1"/>
-    <w:lsdException w:name="Outline List 3" w:semiHidden="1" w:unhideWhenUsed="1"/>
-    <w:lsdException w:name="Table Simple 1" w:semiHidden="1" w:unhideWhenUsed="1"/>
-    <w:lsdException w:name="Table Simple 2" w:semiHidden="1" w:unhideWhenUsed="1"/>
-    <w:lsdException w:name="Table Simple 3" w:semiHidden="1" w:unhideWhenUsed="1"/>
-    <w:lsdException w:name="Table Classic 1" w:semiHidden="1" w:unhideWhenUsed="1"/>
-    <w:lsdException w:name="Table Classic 2" w:semiHidden="1" w:unhideWhenUsed="1"/>
-    <w:lsdException w:name="Table Classic 3" w:semiHidden="1" w:unhideWhenUsed="1"/>
-    <w:lsdException w:name="Table Classic 4" w:semiHidden="1" w:unhideWhenUsed="1"/>
-    <w:lsdException w:name="Table Colorful 1" w:semiHidden="1" w:unhideWhenUsed="1"/>
-    <w:lsdException w:name="Table Colorful 2" w:semiHidden="1" w:unhideWhenUsed="1"/>
-    <w:lsdException w:name="Table Colorful 3" w:semiHidden="1" w:unhideWhenUsed="1"/>
-    <w:lsdException w:name="Table Columns 1" w:semiHidden="1" w:unhideWhenUsed="1"/>
-    <w:lsdException w:name="Table Columns 2" w:semiHidden="1" w:unhideWhenUsed="1"/>
-    <w:lsdException w:name="Table Columns 3" w:semiHidden="1" w:unhideWhenUsed="1"/>
-    <w:lsdException w:name="Table Columns 4" w:semiHidden="1" w:unhideWhenUsed="1"/>
-    <w:lsdException w:name="Table Columns 5" w:semiHidden="1" w:unhideWhenUsed="1"/>
-    <w:lsdException w:name="Table Grid 1" w:semiHidden="1" w:unhideWhenUsed="1"/>
-    <w:lsdException w:name="Table Grid 2" w:semiHidden="1" w:unhideWhenUsed="1"/>
-    <w:lsdException w:name="Table Grid 3" w:semiHidden="1" w:unhideWhenUsed="1"/>
-    <w:lsdException w:name="Table Grid 4" w:semiHidden="1" w:unhideWhenUsed="1"/>
-    <w:lsdException w:name="Table Grid 5" w:semiHidden="1" w:unhideWhenUsed="1"/>
-    <w:lsdException w:name="Table Grid 6" w:semiHidden="1" w:unhideWhenUsed="1"/>
-    <w:lsdException w:name="Table Grid 7" w:semiHidden="1" w:unhideWhenUsed="1"/>
-    <w:lsdException w:name="Table Grid 8" w:semiHidden="1" w:unhideWhenUsed="1"/>
-    <w:lsdException w:name="Table List 1" w:semiHidden="1" w:unhideWhenUsed="1"/>
-    <w:lsdException w:name="Table List 2" w:semiHidden="1" w:unhideWhenUsed="1"/>
-    <w:lsdException w:name="Table List 3" w:semiHidden="1" w:unhideWhenUsed="1"/>
-    <w:lsdException w:name="Table List 4" w:semiHidden="1" w:unhideWhenUsed="1"/>
-    <w:lsdException w:name="Table List 5" w:semiHidden="1" w:unhideWhenUsed="1"/>
-    <w:lsdException w:name="Table List 6" w:semiHidden="1" w:unhideWhenUsed="1"/>
-    <w:lsdException w:name="Table List 7" w:semiHidden="1" w:unhideWhenUsed="1"/>
-    <w:lsdException w:name="Table List 8" w:semiHidden="1" w:unhideWhenUsed="1"/>
-    <w:lsdException w:name="Table 3D effects 1" w:semiHidden="1" w:unhideWhenUsed="1"/>
-    <w:lsdException w:name="Table 3D effects 2" w:semiHidden="1" w:unhideWhenUsed="1"/>
-    <w:lsdException w:name="Table 3D effects 3" w:semiHidden="1" w:unhideWhenUsed="1"/>
-    <w:lsdException w:name="Table Contemporary" w:semiHidden="1" w:unhideWhenUsed="1"/>
-    <w:lsdException w:name="Table Elegant" w:semiHidden="1" w:unhideWhenUsed="1"/>
-    <w:lsdException w:name="Table Professional" w:semiHidden="1" w:unhideWhenUsed="1"/>
-    <w:lsdException w:name="Table Subtle 1" w:semiHidden="1" w:unhideWhenUsed="1"/>
-    <w:lsdException w:name="Table Subtle 2" w:semiHidden="1" w:unhideWhenUsed="1"/>
-    <w:lsdException w:name="Table Web 1" w:semiHidden="1" w:unhideWhenUsed="1"/>
-    <w:lsdException w:name="Table Web 2" w:semiHidden="1" w:unhideWhenUsed="1"/>
-    <w:lsdException w:name="Table Web 3" w:semiHidden="1" w:unhideWhenUsed="1"/>
-    <w:lsdException w:name="Balloon Text" w:semiHidden="1" w:unhideWhenUsed="1"/>
-    <w:lsdException w:name="Table Grid" w:uiPriority="39"/>
-    <w:lsdException w:name="Table Theme" w:semiHidden="1" w:unhideWhenUsed="1"/>
-    <w:lsdException w:name="Placeholder Text" w:semiHidden="1"/>
-    <w:lsdException w:name="No Spacing" w:uiPriority="1" w:qFormat="1"/>
-    <w:lsdException w:name="Light Shading" w:uiPriority="60"/>
-    <w:lsdException w:name="Light List" w:uiPriority="61"/>
-    <w:lsdException w:name="Light Grid" w:uiPriority="62"/>
-    <w:lsdException w:name="Medium Shading 1" w:uiPriority="63"/>
-    <w:lsdException w:name="Medium Shading 2" w:uiPriority="64"/>
-    <w:lsdException w:name="Medium List 1" w:uiPriority="65"/>
-    <w:lsdException w:name="Medium List 2" w:uiPriority="66"/>
-    <w:lsdException w:name="Medium Grid 1" w:uiPriority="67"/>
-    <w:lsdException w:name="Medium Grid 2" w:uiPriority="68"/>
-    <w:lsdException w:name="Medium Grid 3" w:uiPriority="69"/>
-    <w:lsdException w:name="Dark List" w:uiPriority="70"/>
-    <w:lsdException w:name="Colorful Shading" w:uiPriority="71"/>
-    <w:lsdException w:name="Colorful List" w:uiPriority="72"/>
-    <w:lsdException w:name="Colorful Grid" w:uiPriority="73"/>
-    <w:lsdException w:name="Light Shading Accent 1" w:uiPriority="60"/>
-    <w:lsdException w:name="Light List Accent 1" w:uiPriority="61"/>
-    <w:lsdException w:name="Light Grid Accent 1" w:uiPriority="62"/>
-    <w:lsdException w:name="Medium Shading 1 Accent 1" w:uiPriority="63"/>
-    <w:lsdException w:name="Medium Shading 2 Accent 1" w:uiPriority="64"/>
-    <w:lsdException w:name="Medium List 1 Accent 1" w:uiPriority="65"/>
-    <w:lsdException w:name="Revision" w:semiHidden="1"/>
-    <w:lsdException w:name="List Paragraph" w:uiPriority="34" w:qFormat="1"/>
-    <w:lsdException w:name="Quote" w:uiPriority="29" w:qFormat="1"/>
-    <w:lsdException w:name="Intense Quote" w:uiPriority="30" w:qFormat="1"/>
-    <w:lsdException w:name="Medium List 2 Accent 1" w:uiPriority="66"/>
-    <w:lsdException w:name="Medium Grid 1 Accent 1" w:uiPriority="67"/>
-    <w:lsdException w:name="Medium Grid 2 Accent 1" w:uiPriority="68"/>
-    <w:lsdException w:name="Medium Grid 3 Accent 1" w:uiPriority="69"/>
-    <w:lsdException w:name="Dark List Accent 1" w:uiPriority="70"/>
-    <w:lsdException w:name="Colorful Shading Accent 1" w:uiPriority="71"/>
-    <w:lsdException w:name="Colorful List Accent 1" w:uiPriority="72"/>
-    <w:lsdException w:name="Colorful Grid Accent 1" w:uiPriority="73"/>
-    <w:lsdException w:name="Light Shading Accent 2" w:uiPriority="60"/>
-    <w:lsdException w:name="Light List Accent 2" w:uiPriority="61"/>
-    <w:lsdException w:name="Light Grid Accent 2" w:uiPriority="62"/>
-    <w:lsdException w:name="Medium Shading 1 Accent 2" w:uiPriority="63"/>
-    <w:lsdException w:name="Medium Shading 2 Accent 2" w:uiPriority="64"/>
-    <w:lsdException w:name="Medium List 1 Accent 2" w:uiPriority="65"/>
-    <w:lsdException w:name="Medium List 2 Accent 2" w:uiPriority="66"/>
-    <w:lsdException w:name="Medium Grid 1 Accent 2" w:uiPriority="67"/>
-    <w:lsdException w:name="Medium Grid 2 Accent 2" w:uiPriority="68"/>
-    <w:lsdException w:name="Medium Grid 3 Accent 2" w:uiPriority="69"/>
-    <w:lsdException w:name="Dark List Accent 2" w:uiPriority="70"/>
-    <w:lsdException w:name="Colorful Shading Accent 2" w:uiPriority="71"/>
-    <w:lsdException w:name="Colorful List Accent 2" w:uiPriority="72"/>
-    <w:lsdException w:name="Colorful Grid Accent 2" w:uiPriority="73"/>
-    <w:lsdException w:name="Light Shading Accent 3" w:uiPriority="60"/>
-    <w:lsdException w:name="Light List Accent 3" w:uiPriority="61"/>
-    <w:lsdException w:name="Light Grid Accent 3" w:uiPriority="62"/>
-    <w:lsdException w:name="Medium Shading 1 Accent 3" w:uiPriority="63"/>
-    <w:lsdException w:name="Medium Shading 2 Accent 3" w:uiPriority="64"/>
-    <w:lsdException w:name="Medium List 1 Accent 3" w:uiPriority="65"/>
-    <w:lsdException w:name="Medium List 2 Accent 3" w:uiPriority="66"/>
-    <w:lsdException w:name="Medium Grid 1 Accent 3" w:uiPriority="67"/>
-    <w:lsdException w:name="Medium Grid 2 Accent 3" w:uiPriority="68"/>
-    <w:lsdException w:name="Medium Grid 3 Accent 3" w:uiPriority="69"/>
-    <w:lsdException w:name="Dark List Accent 3" w:uiPriority="70"/>
-    <w:lsdException w:name="Colorful Shading Accent 3" w:uiPriority="71"/>
-    <w:lsdException w:name="Colorful List Accent 3" w:uiPriority="72"/>
-    <w:lsdException w:name="Colorful Grid Accent 3" w:uiPriority="73"/>
-    <w:lsdException w:name="Light Shading Accent 4" w:uiPriority="60"/>
-    <w:lsdException w:name="Light List Accent 4" w:uiPriority="61"/>
-    <w:lsdException w:name="Light Grid Accent 4" w:uiPriority="62"/>
-    <w:lsdException w:name="Medium Shading 1 Accent 4" w:uiPriority="63"/>
-    <w:lsdException w:name="Medium Shading 2 Accent 4" w:uiPriority="64"/>
-    <w:lsdException w:name="Medium List 1 Accent 4" w:uiPriority="65"/>
-    <w:lsdException w:name="Medium List 2 Accent 4" w:uiPriority="66"/>
-    <w:lsdException w:name="Medium Grid 1 Accent 4" w:uiPriority="67"/>
-    <w:lsdException w:name="Medium Grid 2 Accent 4" w:uiPriority="68"/>
-    <w:lsdException w:name="Medium Grid 3 Accent 4" w:uiPriority="69"/>
-    <w:lsdException w:name="Dark List Accent 4" w:uiPriority="70"/>
-    <w:lsdException w:name="Colorful Shading Accent 4" w:uiPriority="71"/>
-    <w:lsdException w:name="Colorful List Accent 4" w:uiPriority="72"/>
-    <w:lsdException w:name="Colorful Grid Accent 4" w:uiPriority="73"/>
-    <w:lsdException w:name="Light Shading Accent 5" w:uiPriority="60"/>
-    <w:lsdException w:name="Light List Accent 5" w:uiPriority="61"/>
-    <w:lsdException w:name="Light Grid Accent 5" w:uiPriority="62"/>
-    <w:lsdException w:name="Medium Shading 1 Accent 5" w:uiPriority="63"/>
-    <w:lsdException w:name="Medium Shading 2 Accent 5" w:uiPriority="64"/>
-    <w:lsdException w:name="Medium List 1 Accent 5" w:uiPriority="65"/>
-    <w:lsdException w:name="Medium List 2 Accent 5" w:uiPriority="66"/>
-    <w:lsdException w:name="Medium Grid 1 Accent 5" w:uiPriority="67"/>
-    <w:lsdException w:name="Medium Grid 2 Accent 5" w:uiPriority="68"/>
-    <w:lsdException w:name="Medium Grid 3 Accent 5" w:uiPriority="69"/>
-    <w:lsdException w:name="Dark List Accent 5" w:uiPriority="70"/>
-    <w:lsdException w:name="Colorful Shading Accent 5" w:uiPriority="71"/>
-    <w:lsdException w:name="Colorful List Accent 5" w:uiPriority="72"/>
-    <w:lsdException w:name="Colorful Grid Accent 5" w:uiPriority="73"/>
-    <w:lsdException w:name="Light Shading Accent 6" w:uiPriority="60"/>
-    <w:lsdException w:name="Light List Accent 6" w:uiPriority="61"/>
-    <w:lsdException w:name="Light Grid Accent 6" w:uiPriority="62"/>
-    <w:lsdException w:name="Medium Shading 1 Accent 6" w:uiPriority="63"/>
-    <w:lsdException w:name="Medium Shading 2 Accent 6" w:uiPriority="64"/>
-    <w:lsdException w:name="Medium List 1 Accent 6" w:uiPriority="65"/>
-    <w:lsdException w:name="Medium List 2 Accent 6" w:uiPriority="66"/>
-    <w:lsdException w:name="Medium Grid 1 Accent 6" w:uiPriority="67"/>
-    <w:lsdException w:name="Medium Grid 2 Accent 6" w:uiPriority="68"/>
-    <w:lsdException w:name="Medium Grid 3 Accent 6" w:uiPriority="69"/>
-    <w:lsdException w:name="Dark List Accent 6" w:uiPriority="70"/>
-    <w:lsdException w:name="Colorful Shading Accent 6" w:uiPriority="71"/>
-    <w:lsdException w:name="Colorful List Accent 6" w:uiPriority="72"/>
-    <w:lsdException w:name="Colorful Grid Accent 6" w:uiPriority="73"/>
-    <w:lsdException w:name="Subtle Emphasis" w:uiPriority="19" w:qFormat="1"/>
-    <w:lsdException w:name="Intense Emphasis" w:uiPriority="21" w:qFormat="1"/>
-    <w:lsdException w:name="Subtle Reference" w:uiPriority="31" w:qFormat="1"/>
-    <w:lsdException w:name="Intense Reference" w:uiPriority="32" w:qFormat="1"/>
-    <w:lsdException w:name="Book Title" w:uiPriority="33" w:qFormat="1"/>
-    <w:lsdException w:name="Bibliography" w:semiHidden="1" w:uiPriority="37" w:unhideWhenUsed="1"/>
-    <w:lsdException w:name="TOC Heading" w:semiHidden="1" w:uiPriority="39" w:unhideWhenUsed="1" w:qFormat="1"/>
-    <w:lsdException w:name="Plain Table 1" w:uiPriority="41"/>
-    <w:lsdException w:name="Plain Table 2" w:uiPriority="42"/>
-    <w:lsdException w:name="Plain Table 3" w:uiPriority="43"/>
-    <w:lsdException w:name="Plain Table 4" w:uiPriority="44"/>
-    <w:lsdException w:name="Plain Table 5" w:uiPriority="45"/>
-    <w:lsdException w:name="Grid Table Light" w:uiPriority="40"/>
-    <w:lsdException w:name="Grid Table 1 Light" w:uiPriority="46"/>
-    <w:lsdException w:name="Grid Table 2" w:uiPriority="47"/>
-    <w:lsdException w:name="Grid Table 3" w:uiPriority="48"/>
-    <w:lsdException w:name="Grid Table 4" w:uiPriority="49"/>
-    <w:lsdException w:name="Grid Table 5 Dark" w:uiPriority="50"/>
-    <w:lsdException w:name="Grid Table 6 Colorful" w:uiPriority="51"/>
-    <w:lsdException w:name="Grid Table 7 Colorful" w:uiPriority="52"/>
-    <w:lsdException w:name="Grid Table 1 Light Accent 1" w:uiPriority="46"/>
-    <w:lsdException w:name="Grid Table 2 Accent 1" w:uiPriority="47"/>
-    <w:lsdException w:name="Grid Table 3 Accent 1" w:uiPriority="48"/>
-    <w:lsdException w:name="Grid Table 4 Accent 1" w:uiPriority="49"/>
-    <w:lsdException w:name="Grid Table 5 Dark Accent 1" w:uiPriority="50"/>
-    <w:lsdException w:name="Grid Table 6 Colorful Accent 1" w:uiPriority="51"/>
-    <w:lsdException w:name="Grid Table 7 Colorful Accent 1" w:uiPriority="52"/>
-    <w:lsdException w:name="Grid Table 1 Light Accent 2" w:uiPriority="46"/>
-    <w:lsdException w:name="Grid Table 2 Accent 2" w:uiPriority="47"/>
-    <w:lsdException w:name="Grid Table 3 Accent 2" w:uiPriority="48"/>
-    <w:lsdException w:name="Grid Table 4 Accent 2" w:uiPriority="49"/>
-    <w:lsdException w:name="Grid Table 5 Dark Accent 2" w:uiPriority="50"/>
-    <w:lsdException w:name="Grid Table 6 Colorful Accent 2" w:uiPriority="51"/>
-    <w:lsdException w:name="Grid Table 7 Colorful Accent 2" w:uiPriority="52"/>
-    <w:lsdException w:name="Grid Table 1 Light Accent 3" w:uiPriority="46"/>
-    <w:lsdException w:name="Grid Table 2 Accent 3" w:uiPriority="47"/>
-    <w:lsdException w:name="Grid Table 3 Accent 3" w:uiPriority="48"/>
-    <w:lsdException w:name="Grid Table 4 Accent 3" w:uiPriority="49"/>
-    <w:lsdException w:name="Grid Table 5 Dark Accent 3" w:uiPriority="50"/>
-    <w:lsdException w:name="Grid Table 6 Colorful Accent 3" w:uiPriority="51"/>
-    <w:lsdException w:name="Grid Table 7 Colorful Accent 3" w:uiPriority="52"/>
-    <w:lsdException w:name="Grid Table 1 Light Accent 4" w:uiPriority="46"/>
-    <w:lsdException w:name="Grid Table 2 Accent 4" w:uiPriority="47"/>
-    <w:lsdException w:name="Grid Table 3 Accent 4" w:uiPriority="48"/>
-    <w:lsdException w:name="Grid Table 4 Accent 4" w:uiPriority="49"/>
-    <w:lsdException w:name="Grid Table 5 Dark Accent 4" w:uiPriority="50"/>
-    <w:lsdException w:name="Grid Table 6 Colorful Accent 4" w:uiPriority="51"/>
-    <w:lsdException w:name="Grid Table 7 Colorful Accent 4" w:uiPriority="52"/>
-    <w:lsdException w:name="Grid Table 1 Light Accent 5" w:uiPriority="46"/>
-    <w:lsdException w:name="Grid Table 2 Accent 5" w:uiPriority="47"/>
-    <w:lsdException w:name="Grid Table 3 Accent 5" w:uiPriority="48"/>
-    <w:lsdException w:name="Grid Table 4 Accent 5" w:uiPriority="49"/>
-    <w:lsdException w:name="Grid Table 5 Dark Accent 5" w:uiPriority="50"/>
-    <w:lsdException w:name="Grid Table 6 Colorful Accent 5" w:uiPriority="51"/>
-    <w:lsdException w:name="Grid Table 7 Colorful Accent 5" w:uiPriority="52"/>
-    <w:lsdException w:name="Grid Table 1 Light Accent 6" w:uiPriority="46"/>
-    <w:lsdException w:name="Grid Table 2 Accent 6" w:uiPriority="47"/>
-    <w:lsdException w:name="Grid Table 3 Accent 6" w:uiPriority="48"/>
-    <w:lsdException w:name="Grid Table 4 Accent 6" w:uiPriority="49"/>
-    <w:lsdException w:name="Grid Table 5 Dark Accent 6" w:uiPriority="50"/>
-    <w:lsdException w:name="Grid Table 6 Colorful Accent 6" w:uiPriority="51"/>
-    <w:lsdException w:name="Grid Table 7 Colorful Accent 6" w:uiPriority="52"/>
-    <w:lsdException w:name="List Table 1 Light" w:uiPriority="46"/>
-    <w:lsdException w:name="List Table 2" w:uiPriority="47"/>
-    <w:lsdException w:name="List Table 3" w:uiPriority="48"/>
-    <w:lsdException w:name="List Table 4" w:uiPriority="49"/>
-    <w:lsdException w:name="List Table 5 Dark" w:uiPriority="50"/>
-    <w:lsdException w:name="List Table 6 Colorful" w:uiPriority="51"/>
-    <w:lsdException w:name="List Table 7 Colorful" w:uiPriority="52"/>
-    <w:lsdException w:name="List Table 1 Light Accent 1" w:uiPriority="46"/>
-    <w:lsdException w:name="List Table 2 Accent 1" w:uiPriority="47"/>
-    <w:lsdException w:name="List Table 3 Accent 1" w:uiPriority="48"/>
-    <w:lsdException w:name="List Table 4 Accent 1" w:uiPriority="49"/>
-    <w:lsdException w:name="List Table 5 Dark Accent 1" w:uiPriority="50"/>
-    <w:lsdException w:name="List Table 6 Colorful Accent 1" w:uiPriority="51"/>
-    <w:lsdException w:name="List Table 7 Colorful Accent 1" w:uiPriority="52"/>
-    <w:lsdException w:name="List Table 1 Light Accent 2" w:uiPriority="46"/>
-    <w:lsdException w:name="List Table 2 Accent 2" w:uiPriority="47"/>
-    <w:lsdException w:name="List Table 3 Accent 2" w:uiPriority="48"/>
-    <w:lsdException w:name="List Table 4 Accent 2" w:uiPriority="49"/>
-    <w:lsdException w:name="List Table 5 Dark Accent 2" w:uiPriority="50"/>
-    <w:lsdException w:name="List Table 6 Colorful Accent 2" w:uiPriority="51"/>
-    <w:lsdException w:name="List Table 7 Colorful Accent 2" w:uiPriority="52"/>
-    <w:lsdException w:name="List Table 1 Light Accent 3" w:uiPriority="46"/>
-    <w:lsdException w:name="List Table 2 Accent 3" w:uiPriority="47"/>
-    <w:lsdException w:name="List Table 3 Accent 3" w:uiPriority="48"/>
-    <w:lsdException w:name="List Table 4 Accent 3" w:uiPriority="49"/>
-    <w:lsdException w:name="List Table 5 Dark Accent 3" w:uiPriority="50"/>
-    <w:lsdException w:name="List Table 6 Colorful Accent 3" w:uiPriority="51"/>
-    <w:lsdException w:name="List Table 7 Colorful Accent 3" w:uiPriority="52"/>
-    <w:lsdException w:name="List Table 1 Light Accent 4" w:uiPriority="46"/>
-    <w:lsdException w:name="List Table 2 Accent 4" w:uiPriority="47"/>
-    <w:lsdException w:name="List Table 3 Accent 4" w:uiPriority="48"/>
-    <w:lsdException w:name="List Table 4 Accent 4" w:uiPriority="49"/>
-    <w:lsdException w:name="List Table 5 Dark Accent 4" w:uiPriority="50"/>
-    <w:lsdException w:name="List Table 6 Colorful Accent 4" w:uiPriority="51"/>
-    <w:lsdException w:name="List Table 7 Colorful Accent 4" w:uiPriority="52"/>
-    <w:lsdException w:name="List Table 1 Light Accent 5" w:uiPriority="46"/>
-    <w:lsdException w:name="List Table 2 Accent 5" w:uiPriority="47"/>
-    <w:lsdException w:name="List Table 3 Accent 5" w:uiPriority="48"/>
-    <w:lsdException w:name="List Table 4 Accent 5" w:uiPriority="49"/>
-    <w:lsdException w:name="List Table 5 Dark Accent 5" w:uiPriority="50"/>
-    <w:lsdException w:name="List Table 6 Colorful Accent 5" w:uiPriority="51"/>
-    <w:lsdException w:name="List Table 7 Colorful Accent 5" w:uiPriority="52"/>
-    <w:lsdException w:name="List Table 1 Light Accent 6" w:uiPriority="46"/>
-    <w:lsdException w:name="List Table 2 Accent 6" w:uiPriority="47"/>
-    <w:lsdException w:name="List Table 3 Accent 6" w:uiPriority="48"/>
-    <w:lsdException w:name="List Table 4 Accent 6" w:uiPriority="49"/>
-    <w:lsdException w:name="List Table 5 Dark Accent 6" w:uiPriority="50"/>
-    <w:lsdException w:name="List Table 6 Colorful Accent 6" w:uiPriority="51"/>
-    <w:lsdException w:name="List Table 7 Colorful Accent 6" w:uiPriority="52"/>
-    <w:lsdException w:name="Mention" w:semiHidden="1" w:unhideWhenUsed="1"/>
-    <w:lsdException w:name="Smart Hyperlink" w:semiHidden="1" w:unhideWhenUsed="1"/>
-    <w:lsdException w:name="Hashtag" w:semiHidden="1" w:unhideWhenUsed="1"/>
+  <w:latentStyles w:defLockedState="0" w:defUIPriority="99" w:defSemiHidden="1" w:defUnhideWhenUsed="1" w:defQFormat="0" w:count="267">
+    <w:lsdException w:name="Normal" w:semiHidden="0" w:uiPriority="0" w:unhideWhenUsed="0" w:qFormat="1"/>
+    <w:lsdException w:name="heading 1" w:semiHidden="0" w:uiPriority="9" w:unhideWhenUsed="0" w:qFormat="1"/>
+    <w:lsdException w:name="heading 2" w:uiPriority="9" w:qFormat="1"/>
+    <w:lsdException w:name="heading 3" w:uiPriority="9" w:qFormat="1"/>
+    <w:lsdException w:name="heading 4" w:uiPriority="9" w:qFormat="1"/>
+    <w:lsdException w:name="heading 5" w:uiPriority="9" w:qFormat="1"/>
+    <w:lsdException w:name="heading 6" w:uiPriority="9" w:qFormat="1"/>
+    <w:lsdException w:name="heading 7" w:uiPriority="9" w:qFormat="1"/>
+    <w:lsdException w:name="heading 8" w:uiPriority="9" w:qFormat="1"/>
+    <w:lsdException w:name="heading 9" w:uiPriority="9" w:qFormat="1"/>
+    <w:lsdException w:name="toc 1" w:uiPriority="39"/>
+    <w:lsdException w:name="toc 2" w:uiPriority="39"/>
+    <w:lsdException w:name="toc 3" w:uiPriority="39"/>
+    <w:lsdException w:name="toc 4" w:uiPriority="39"/>
+    <w:lsdException w:name="toc 5" w:uiPriority="39"/>
+    <w:lsdException w:name="toc 6" w:uiPriority="39"/>
+    <w:lsdException w:name="toc 7" w:uiPriority="39"/>
+    <w:lsdException w:name="toc 8" w:uiPriority="39"/>
+    <w:lsdException w:name="toc 9" w:uiPriority="39"/>
+    <w:lsdException w:name="caption" w:uiPriority="35" w:qFormat="1"/>
+    <w:lsdException w:name="Title" w:semiHidden="0" w:uiPriority="10" w:unhideWhenUsed="0" w:qFormat="1"/>
+    <w:lsdException w:name="Default Paragraph Font" w:uiPriority="1"/>
+    <w:lsdException w:name="Subtitle" w:semiHidden="0" w:uiPriority="11" w:unhideWhenUsed="0" w:qFormat="1"/>
+    <w:lsdException w:name="Strong" w:semiHidden="0" w:uiPriority="22" w:unhideWhenUsed="0" w:qFormat="1"/>
+    <w:lsdException w:name="Emphasis" w:semiHidden="0" w:uiPriority="20" w:unhideWhenUsed="0" w:qFormat="1"/>
+    <w:lsdException w:name="Table Grid" w:semiHidden="0" w:uiPriority="39" w:unhideWhenUsed="0"/>
+    <w:lsdException w:name="Placeholder Text" w:unhideWhenUsed="0"/>
+    <w:lsdException w:name="No Spacing" w:semiHidden="0" w:uiPriority="1" w:unhideWhenUsed="0" w:qFormat="1"/>
+    <w:lsdException w:name="Light Shading" w:semiHidden="0" w:uiPriority="60" w:unhideWhenUsed="0"/>
+    <w:lsdException w:name="Light List" w:semiHidden="0" w:uiPriority="61" w:unhideWhenUsed="0"/>
+    <w:lsdException w:name="Light Grid" w:semiHidden="0" w:uiPriority="62" w:unhideWhenUsed="0"/>
+    <w:lsdException w:name="Medium Shading 1" w:semiHidden="0" w:uiPriority="63" w:unhideWhenUsed="0"/>
+    <w:lsdException w:name="Medium Shading 2" w:semiHidden="0" w:uiPriority="64" w:unhideWhenUsed="0"/>
+    <w:lsdException w:name="Medium List 1" w:semiHidden="0" w:uiPriority="65" w:unhideWhenUsed="0"/>
+    <w:lsdException w:name="Medium List 2" w:semiHidden="0" w:uiPriority="66" w:unhideWhenUsed="0"/>
+    <w:lsdException w:name="Medium Grid 1" w:semiHidden="0" w:uiPriority="67" w:unhideWhenUsed="0"/>
+    <w:lsdException w:name="Medium Grid 2" w:semiHidden="0" w:uiPriority="68" w:unhideWhenUsed="0"/>
+    <w:lsdException w:name="Medium Grid 3" w:semiHidden="0" w:uiPriority="69" w:unhideWhenUsed="0"/>
+    <w:lsdException w:name="Dark List" w:semiHidden="0" w:uiPriority="70" w:unhideWhenUsed="0"/>
+    <w:lsdException w:name="Colorful Shading" w:semiHidden="0" w:uiPriority="71" w:unhideWhenUsed="0"/>
+    <w:lsdException w:name="Colorful List" w:semiHidden="0" w:uiPriority="72" w:unhideWhenUsed="0"/>
+    <w:lsdException w:name="Colorful Grid" w:semiHidden="0" w:uiPriority="73" w:unhideWhenUsed="0"/>
+    <w:lsdException w:name="Light Shading Accent 1" w:semiHidden="0" w:uiPriority="60" w:unhideWhenUsed="0"/>
+    <w:lsdException w:name="Light List Accent 1" w:semiHidden="0" w:uiPriority="61" w:unhideWhenUsed="0"/>
+    <w:lsdException w:name="Light Grid Accent 1" w:semiHidden="0" w:uiPriority="62" w:unhideWhenUsed="0"/>
+    <w:lsdException w:name="Medium Shading 1 Accent 1" w:semiHidden="0" w:uiPriority="63" w:unhideWhenUsed="0"/>
+    <w:lsdException w:name="Medium Shading 2 Accent 1" w:semiHidden="0" w:uiPriority="64" w:unhideWhenUsed="0"/>
+    <w:lsdException w:name="Medium List 1 Accent 1" w:semiHidden="0" w:uiPriority="65" w:unhideWhenUsed="0"/>
+    <w:lsdException w:name="Revision" w:unhideWhenUsed="0"/>
+    <w:lsdException w:name="List Paragraph" w:semiHidden="0" w:uiPriority="34" w:unhideWhenUsed="0" w:qFormat="1"/>
+    <w:lsdException w:name="Quote" w:semiHidden="0" w:uiPriority="29" w:unhideWhenUsed="0" w:qFormat="1"/>
+    <w:lsdException w:name="Intense Quote" w:semiHidden="0" w:uiPriority="30" w:unhideWhenUsed="0" w:qFormat="1"/>
+    <w:lsdException w:name="Medium List 2 Accent 1" w:semiHidden="0" w:uiPriority="66" w:unhideWhenUsed="0"/>
+    <w:lsdException w:name="Medium Grid 1 Accent 1" w:semiHidden="0" w:uiPriority="67" w:unhideWhenUsed="0"/>
+    <w:lsdException w:name="Medium Grid 2 Accent 1" w:semiHidden="0" w:uiPriority="68" w:unhideWhenUsed="0"/>
+    <w:lsdException w:name="Medium Grid 3 Accent 1" w:semiHidden="0" w:uiPriority="69" w:unhideWhenUsed="0"/>
+    <w:lsdException w:name="Dark List Accent 1" w:semiHidden="0" w:uiPriority="70" w:unhideWhenUsed="0"/>
+    <w:lsdException w:name="Colorful Shading Accent 1" w:semiHidden="0" w:uiPriority="71" w:unhideWhenUsed="0"/>
+    <w:lsdException w:name="Colorful List Accent 1" w:semiHidden="0" w:uiPriority="72" w:unhideWhenUsed="0"/>
+    <w:lsdException w:name="Colorful Grid Accent 1" w:semiHidden="0" w:uiPriority="73" w:unhideWhenUsed="0"/>
+    <w:lsdException w:name="Light Shading Accent 2" w:semiHidden="0" w:uiPriority="60" w:unhideWhenUsed="0"/>
+    <w:lsdException w:name="Light List Accent 2" w:semiHidden="0" w:uiPriority="61" w:unhideWhenUsed="0"/>
+    <w:lsdException w:name="Light Grid Accent 2" w:semiHidden="0" w:uiPriority="62" w:unhideWhenUsed="0"/>
+    <w:lsdException w:name="Medium Shading 1 Accent 2" w:semiHidden="0" w:uiPriority="63" w:unhideWhenUsed="0"/>
+    <w:lsdException w:name="Medium Shading 2 Accent 2" w:semiHidden="0" w:uiPriority="64" w:unhideWhenUsed="0"/>
+    <w:lsdException w:name="Medium List 1 Accent 2" w:semiHidden="0" w:uiPriority="65" w:unhideWhenUsed="0"/>
+    <w:lsdException w:name="Medium List 2 Accent 2" w:semiHidden="0" w:uiPriority="66" w:unhideWhenUsed="0"/>
+    <w:lsdException w:name="Medium Grid 1 Accent 2" w:semiHidden="0" w:uiPriority="67" w:unhideWhenUsed="0"/>
+    <w:lsdException w:name="Medium Grid 2 Accent 2" w:semiHidden="0" w:uiPriority="68" w:unhideWhenUsed="0"/>
+    <w:lsdException w:name="Medium Grid 3 Accent 2" w:semiHidden="0" w:uiPriority="69" w:unhideWhenUsed="0"/>
+    <w:lsdException w:name="Dark List Accent 2" w:semiHidden="0" w:uiPriority="70" w:unhideWhenUsed="0"/>
+    <w:lsdException w:name="Colorful Shading Accent 2" w:semiHidden="0" w:uiPriority="71" w:unhideWhenUsed="0"/>
+    <w:lsdException w:name="Colorful List Accent 2" w:semiHidden="0" w:uiPriority="72" w:unhideWhenUsed="0"/>
+    <w:lsdException w:name="Colorful Grid Accent 2" w:semiHidden="0" w:uiPriority="73" w:unhideWhenUsed="0"/>
+    <w:lsdException w:name="Light Shading Accent 3" w:semiHidden="0" w:uiPriority="60" w:unhideWhenUsed="0"/>
+    <w:lsdException w:name="Light List Accent 3" w:semiHidden="0" w:uiPriority="61" w:unhideWhenUsed="0"/>
+    <w:lsdException w:name="Light Grid Accent 3" w:semiHidden="0" w:uiPriority="62" w:unhideWhenUsed="0"/>
+    <w:lsdException w:name="Medium Shading 1 Accent 3" w:semiHidden="0" w:uiPriority="63" w:unhideWhenUsed="0"/>
+    <w:lsdException w:name="Medium Shading 2 Accent 3" w:semiHidden="0" w:uiPriority="64" w:unhideWhenUsed="0"/>
+    <w:lsdException w:name="Medium List 1 Accent 3" w:semiHidden="0" w:uiPriority="65" w:unhideWhenUsed="0"/>
+    <w:lsdException w:name="Medium List 2 Accent 3" w:semiHidden="0" w:uiPriority="66" w:unhideWhenUsed="0"/>
+    <w:lsdException w:name="Medium Grid 1 Accent 3" w:semiHidden="0" w:uiPriority="67" w:unhideWhenUsed="0"/>
+    <w:lsdException w:name="Medium Grid 2 Accent 3" w:semiHidden="0" w:uiPriority="68" w:unhideWhenUsed="0"/>
+    <w:lsdException w:name="Medium Grid 3 Accent 3" w:semiHidden="0" w:uiPriority="69" w:unhideWhenUsed="0"/>
+    <w:lsdException w:name="Dark List Accent 3" w:semiHidden="0" w:uiPriority="70" w:unhideWhenUsed="0"/>
+    <w:lsdException w:name="Colorful Shading Accent 3" w:semiHidden="0" w:uiPriority="71" w:unhideWhenUsed="0"/>
+    <w:lsdException w:name="Colorful List Accent 3" w:semiHidden="0" w:uiPriority="72" w:unhideWhenUsed="0"/>
+    <w:lsdException w:name="Colorful Grid Accent 3" w:semiHidden="0" w:uiPriority="73" w:unhideWhenUsed="0"/>
+    <w:lsdException w:name="Light Shading Accent 4" w:semiHidden="0" w:uiPriority="60" w:unhideWhenUsed="0"/>
+    <w:lsdException w:name="Light List Accent 4" w:semiHidden="0" w:uiPriority="61" w:unhideWhenUsed="0"/>
+    <w:lsdException w:name="Light Grid Accent 4" w:semiHidden="0" w:uiPriority="62" w:unhideWhenUsed="0"/>
+    <w:lsdException w:name="Medium Shading 1 Accent 4" w:semiHidden="0" w:uiPriority="63" w:unhideWhenUsed="0"/>
+    <w:lsdException w:name="Medium Shading 2 Accent 4" w:semiHidden="0" w:uiPriority="64" w:unhideWhenUsed="0"/>
+    <w:lsdException w:name="Medium List 1 Accent 4" w:semiHidden="0" w:uiPriority="65" w:unhideWhenUsed="0"/>
+    <w:lsdException w:name="Medium List 2 Accent 4" w:semiHidden="0" w:uiPriority="66" w:unhideWhenUsed="0"/>
+    <w:lsdException w:name="Medium Grid 1 Accent 4" w:semiHidden="0" w:uiPriority="67" w:unhideWhenUsed="0"/>
+    <w:lsdException w:name="Medium Grid 2 Accent 4" w:semiHidden="0" w:uiPriority="68" w:unhideWhenUsed="0"/>
+    <w:lsdException w:name="Medium Grid 3 Accent 4" w:semiHidden="0" w:uiPriority="69" w:unhideWhenUsed="0"/>
+    <w:lsdException w:name="Dark List Accent 4" w:semiHidden="0" w:uiPriority="70" w:unhideWhenUsed="0"/>
+    <w:lsdException w:name="Colorful Shading Accent 4" w:semiHidden="0" w:uiPriority="71" w:unhideWhenUsed="0"/>
+    <w:lsdException w:name="Colorful List Accent 4" w:semiHidden="0" w:uiPriority="72" w:unhideWhenUsed="0"/>
+    <w:lsdException w:name="Colorful Grid Accent 4" w:semiHidden="0" w:uiPriority="73" w:unhideWhenUsed="0"/>
+    <w:lsdException w:name="Light Shading Accent 5" w:semiHidden="0" w:uiPriority="60" w:unhideWhenUsed="0"/>
+    <w:lsdException w:name="Light List Accent 5" w:semiHidden="0" w:uiPriority="61" w:unhideWhenUsed="0"/>
+    <w:lsdException w:name="Light Grid Accent 5" w:semiHidden="0" w:uiPriority="62" w:unhideWhenUsed="0"/>
+    <w:lsdException w:name="Medium Shading 1 Accent 5" w:semiHidden="0" w:uiPriority="63" w:unhideWhenUsed="0"/>
+    <w:lsdException w:name="Medium Shading 2 Accent 5" w:semiHidden="0" w:uiPriority="64" w:unhideWhenUsed="0"/>
+    <w:lsdException w:name="Medium List 1 Accent 5" w:semiHidden="0" w:uiPriority="65" w:unhideWhenUsed="0"/>
+    <w:lsdException w:name="Medium List 2 Accent 5" w:semiHidden="0" w:uiPriority="66" w:unhideWhenUsed="0"/>
+    <w:lsdException w:name="Medium Grid 1 Accent 5" w:semiHidden="0" w:uiPriority="67" w:unhideWhenUsed="0"/>
+    <w:lsdException w:name="Medium Grid 2 Accent 5" w:semiHidden="0" w:uiPriority="68" w:unhideWhenUsed="0"/>
+    <w:lsdException w:name="Medium Grid 3 Accent 5" w:semiHidden="0" w:uiPriority="69" w:unhideWhenUsed="0"/>
+    <w:lsdException w:name="Dark List Accent 5" w:semiHidden="0" w:uiPriority="70" w:unhideWhenUsed="0"/>
+    <w:lsdException w:name="Colorful Shading Accent 5" w:semiHidden="0" w:uiPriority="71" w:unhideWhenUsed="0"/>
+    <w:lsdException w:name="Colorful List Accent 5" w:semiHidden="0" w:uiPriority="72" w:unhideWhenUsed="0"/>
+    <w:lsdException w:name="Colorful Grid Accent 5" w:semiHidden="0" w:uiPriority="73" w:unhideWhenUsed="0"/>
+    <w:lsdException w:name="Light Shading Accent 6" w:semiHidden="0" w:uiPriority="60" w:unhideWhenUsed="0"/>
+    <w:lsdException w:name="Light List Accent 6" w:semiHidden="0" w:uiPriority="61" w:unhideWhenUsed="0"/>
+    <w:lsdException w:name="Light Grid Accent 6" w:semiHidden="0" w:uiPriority="62" w:unhideWhenUsed="0"/>
+    <w:lsdException w:name="Medium Shading 1 Accent 6" w:semiHidden="0" w:uiPriority="63" w:unhideWhenUsed="0"/>
+    <w:lsdException w:name="Medium Shading 2 Accent 6" w:semiHidden="0" w:uiPriority="64" w:unhideWhenUsed="0"/>
+    <w:lsdException w:name="Medium List 1 Accent 6" w:semiHidden="0" w:uiPriority="65" w:unhideWhenUsed="0"/>
+    <w:lsdException w:name="Medium List 2 Accent 6" w:semiHidden="0" w:uiPriority="66" w:unhideWhenUsed="0"/>
+    <w:lsdException w:name="Medium Grid 1 Accent 6" w:semiHidden="0" w:uiPriority="67" w:unhideWhenUsed="0"/>
+    <w:lsdException w:name="Medium Grid 2 Accent 6" w:semiHidden="0" w:uiPriority="68" w:unhideWhenUsed="0"/>
+    <w:lsdException w:name="Medium Grid 3 Accent 6" w:semiHidden="0" w:uiPriority="69" w:unhideWhenUsed="0"/>
+    <w:lsdException w:name="Dark List Accent 6" w:semiHidden="0" w:uiPriority="70" w:unhideWhenUsed="0"/>
+    <w:lsdException w:name="Colorful Shading Accent 6" w:semiHidden="0" w:uiPriority="71" w:unhideWhenUsed="0"/>
+    <w:lsdException w:name="Colorful List Accent 6" w:semiHidden="0" w:uiPriority="72" w:unhideWhenUsed="0"/>
+    <w:lsdException w:name="Colorful Grid Accent 6" w:semiHidden="0" w:uiPriority="73" w:unhideWhenUsed="0"/>
+    <w:lsdException w:name="Subtle Emphasis" w:semiHidden="0" w:uiPriority="19" w:unhideWhenUsed="0" w:qFormat="1"/>
+    <w:lsdException w:name="Intense Emphasis" w:semiHidden="0" w:uiPriority="21" w:unhideWhenUsed="0" w:qFormat="1"/>
+    <w:lsdException w:name="Subtle Reference" w:semiHidden="0" w:uiPriority="31" w:unhideWhenUsed="0" w:qFormat="1"/>
+    <w:lsdException w:name="Intense Reference" w:semiHidden="0" w:uiPriority="32" w:unhideWhenUsed="0" w:qFormat="1"/>
+    <w:lsdException w:name="Book Title" w:semiHidden="0" w:uiPriority="33" w:unhideWhenUsed="0" w:qFormat="1"/>
+    <w:lsdException w:name="Bibliography" w:uiPriority="37"/>
+    <w:lsdException w:name="TOC Heading" w:uiPriority="39" w:qFormat="1"/>
   </w:latentStyles>
-  <w:style w:type="paragraph" w:default="1" w:styleId="Normal">
+  <w:style w:type="paragraph" w:default="1" w:styleId="a">
     <w:name w:val="Normal"/>
     <w:qFormat/>
   </w:style>
-  <w:style w:type="paragraph" w:styleId="Heading1">
+  <w:style w:type="paragraph" w:styleId="1">
     <w:name w:val="heading 1"/>
-    <w:basedOn w:val="Normal"/>
-    <w:next w:val="Normal"/>
-    <w:link w:val="Heading1Char"/>
+    <w:basedOn w:val="a"/>
+    <w:next w:val="a"/>
+    <w:link w:val="10"/>
     <w:uiPriority w:val="9"/>
     <w:qFormat/>
     <w:rsid w:val="007D126C"/>
@@ -1283,11 +1153,11 @@
       <w:szCs w:val="32"/>
     </w:rPr>
   </w:style>
-  <w:style w:type="paragraph" w:styleId="Heading2">
+  <w:style w:type="paragraph" w:styleId="2">
     <w:name w:val="heading 2"/>
-    <w:basedOn w:val="Normal"/>
-    <w:next w:val="Normal"/>
-    <w:link w:val="Heading2Char"/>
+    <w:basedOn w:val="a"/>
+    <w:next w:val="a"/>
+    <w:link w:val="20"/>
     <w:uiPriority w:val="9"/>
     <w:unhideWhenUsed/>
     <w:qFormat/>
@@ -1305,13 +1175,13 @@
       <w:szCs w:val="26"/>
     </w:rPr>
   </w:style>
-  <w:style w:type="character" w:default="1" w:styleId="DefaultParagraphFont">
+  <w:style w:type="character" w:default="1" w:styleId="a0">
     <w:name w:val="Default Paragraph Font"/>
     <w:uiPriority w:val="1"/>
     <w:semiHidden/>
     <w:unhideWhenUsed/>
   </w:style>
-  <w:style w:type="table" w:default="1" w:styleId="TableNormal">
+  <w:style w:type="table" w:default="1" w:styleId="a1">
     <w:name w:val="Normal Table"/>
     <w:uiPriority w:val="99"/>
     <w:semiHidden/>
@@ -1326,16 +1196,16 @@
       </w:tblCellMar>
     </w:tblPr>
   </w:style>
-  <w:style w:type="numbering" w:default="1" w:styleId="NoList">
+  <w:style w:type="numbering" w:default="1" w:styleId="a2">
     <w:name w:val="No List"/>
     <w:uiPriority w:val="99"/>
     <w:semiHidden/>
     <w:unhideWhenUsed/>
   </w:style>
-  <w:style w:type="character" w:customStyle="1" w:styleId="Heading1Char">
-    <w:name w:val="Heading 1 Char"/>
-    <w:basedOn w:val="DefaultParagraphFont"/>
-    <w:link w:val="Heading1"/>
+  <w:style w:type="character" w:customStyle="1" w:styleId="10">
+    <w:name w:val="標題 1 字元"/>
+    <w:basedOn w:val="a0"/>
+    <w:link w:val="1"/>
     <w:uiPriority w:val="9"/>
     <w:rsid w:val="007D126C"/>
     <w:rPr>
@@ -1345,10 +1215,10 @@
       <w:szCs w:val="32"/>
     </w:rPr>
   </w:style>
-  <w:style w:type="paragraph" w:styleId="Header">
+  <w:style w:type="paragraph" w:styleId="a3">
     <w:name w:val="header"/>
-    <w:basedOn w:val="Normal"/>
-    <w:link w:val="HeaderChar"/>
+    <w:basedOn w:val="a"/>
+    <w:link w:val="a4"/>
     <w:uiPriority w:val="99"/>
     <w:unhideWhenUsed/>
     <w:rsid w:val="007D126C"/>
@@ -1360,17 +1230,17 @@
       <w:spacing w:after="0" w:line="240" w:lineRule="auto"/>
     </w:pPr>
   </w:style>
-  <w:style w:type="character" w:customStyle="1" w:styleId="HeaderChar">
-    <w:name w:val="Header Char"/>
-    <w:basedOn w:val="DefaultParagraphFont"/>
-    <w:link w:val="Header"/>
+  <w:style w:type="character" w:customStyle="1" w:styleId="a4">
+    <w:name w:val="頁首 字元"/>
+    <w:basedOn w:val="a0"/>
+    <w:link w:val="a3"/>
     <w:uiPriority w:val="99"/>
     <w:rsid w:val="007D126C"/>
   </w:style>
-  <w:style w:type="paragraph" w:styleId="Footer">
+  <w:style w:type="paragraph" w:styleId="a5">
     <w:name w:val="footer"/>
-    <w:basedOn w:val="Normal"/>
-    <w:link w:val="FooterChar"/>
+    <w:basedOn w:val="a"/>
+    <w:link w:val="a6"/>
     <w:uiPriority w:val="99"/>
     <w:unhideWhenUsed/>
     <w:rsid w:val="007D126C"/>
@@ -1382,17 +1252,17 @@
       <w:spacing w:after="0" w:line="240" w:lineRule="auto"/>
     </w:pPr>
   </w:style>
-  <w:style w:type="character" w:customStyle="1" w:styleId="FooterChar">
-    <w:name w:val="Footer Char"/>
-    <w:basedOn w:val="DefaultParagraphFont"/>
-    <w:link w:val="Footer"/>
+  <w:style w:type="character" w:customStyle="1" w:styleId="a6">
+    <w:name w:val="頁尾 字元"/>
+    <w:basedOn w:val="a0"/>
+    <w:link w:val="a5"/>
     <w:uiPriority w:val="99"/>
     <w:rsid w:val="007D126C"/>
   </w:style>
-  <w:style w:type="paragraph" w:styleId="Caption">
+  <w:style w:type="paragraph" w:styleId="a7">
     <w:name w:val="caption"/>
-    <w:basedOn w:val="Normal"/>
-    <w:next w:val="Normal"/>
+    <w:basedOn w:val="a"/>
+    <w:next w:val="a"/>
     <w:uiPriority w:val="35"/>
     <w:unhideWhenUsed/>
     <w:qFormat/>
@@ -1408,19 +1278,19 @@
       <w:szCs w:val="18"/>
     </w:rPr>
   </w:style>
-  <w:style w:type="paragraph" w:styleId="Bibliography">
+  <w:style w:type="paragraph" w:styleId="a8">
     <w:name w:val="Bibliography"/>
-    <w:basedOn w:val="Normal"/>
-    <w:next w:val="Normal"/>
+    <w:basedOn w:val="a"/>
+    <w:next w:val="a"/>
     <w:uiPriority w:val="37"/>
     <w:unhideWhenUsed/>
     <w:rsid w:val="00CF5469"/>
   </w:style>
-  <w:style w:type="paragraph" w:styleId="Title">
+  <w:style w:type="paragraph" w:styleId="a9">
     <w:name w:val="Title"/>
-    <w:basedOn w:val="Normal"/>
-    <w:next w:val="Normal"/>
-    <w:link w:val="TitleChar"/>
+    <w:basedOn w:val="a"/>
+    <w:next w:val="a"/>
+    <w:link w:val="aa"/>
     <w:uiPriority w:val="10"/>
     <w:qFormat/>
     <w:rsid w:val="00CF5469"/>
@@ -1436,10 +1306,10 @@
       <w:szCs w:val="56"/>
     </w:rPr>
   </w:style>
-  <w:style w:type="character" w:customStyle="1" w:styleId="TitleChar">
-    <w:name w:val="Title Char"/>
-    <w:basedOn w:val="DefaultParagraphFont"/>
-    <w:link w:val="Title"/>
+  <w:style w:type="character" w:customStyle="1" w:styleId="aa">
+    <w:name w:val="標題 字元"/>
+    <w:basedOn w:val="a0"/>
+    <w:link w:val="a9"/>
     <w:uiPriority w:val="10"/>
     <w:rsid w:val="00CF5469"/>
     <w:rPr>
@@ -1450,10 +1320,10 @@
       <w:szCs w:val="56"/>
     </w:rPr>
   </w:style>
-  <w:style w:type="paragraph" w:styleId="TOCHeading">
+  <w:style w:type="paragraph" w:styleId="ab">
     <w:name w:val="TOC Heading"/>
-    <w:basedOn w:val="Heading1"/>
-    <w:next w:val="Normal"/>
+    <w:basedOn w:val="1"/>
+    <w:next w:val="a"/>
     <w:uiPriority w:val="39"/>
     <w:unhideWhenUsed/>
     <w:qFormat/>
@@ -1465,10 +1335,10 @@
       <w:lang w:val="en-US"/>
     </w:rPr>
   </w:style>
-  <w:style w:type="paragraph" w:styleId="TOC1">
+  <w:style w:type="paragraph" w:styleId="11">
     <w:name w:val="toc 1"/>
-    <w:basedOn w:val="Normal"/>
-    <w:next w:val="Normal"/>
+    <w:basedOn w:val="a"/>
+    <w:next w:val="a"/>
     <w:autoRedefine/>
     <w:uiPriority w:val="39"/>
     <w:unhideWhenUsed/>
@@ -1477,9 +1347,9 @@
       <w:spacing w:after="100"/>
     </w:pPr>
   </w:style>
-  <w:style w:type="character" w:styleId="Hyperlink">
+  <w:style w:type="character" w:styleId="ac">
     <w:name w:val="Hyperlink"/>
-    <w:basedOn w:val="DefaultParagraphFont"/>
+    <w:basedOn w:val="a0"/>
     <w:uiPriority w:val="99"/>
     <w:unhideWhenUsed/>
     <w:rsid w:val="00CF5469"/>
@@ -1488,9 +1358,9 @@
       <w:u w:val="single"/>
     </w:rPr>
   </w:style>
-  <w:style w:type="paragraph" w:styleId="ListParagraph">
+  <w:style w:type="paragraph" w:styleId="ad">
     <w:name w:val="List Paragraph"/>
-    <w:basedOn w:val="Normal"/>
+    <w:basedOn w:val="a"/>
     <w:uiPriority w:val="34"/>
     <w:qFormat/>
     <w:rsid w:val="001D480A"/>
@@ -1499,10 +1369,10 @@
       <w:contextualSpacing/>
     </w:pPr>
   </w:style>
-  <w:style w:type="paragraph" w:styleId="BalloonText">
+  <w:style w:type="paragraph" w:styleId="ae">
     <w:name w:val="Balloon Text"/>
-    <w:basedOn w:val="Normal"/>
-    <w:link w:val="BalloonTextChar"/>
+    <w:basedOn w:val="a"/>
+    <w:link w:val="af"/>
     <w:uiPriority w:val="99"/>
     <w:semiHidden/>
     <w:unhideWhenUsed/>
@@ -1516,10 +1386,10 @@
       <w:szCs w:val="18"/>
     </w:rPr>
   </w:style>
-  <w:style w:type="character" w:customStyle="1" w:styleId="BalloonTextChar">
-    <w:name w:val="Balloon Text Char"/>
-    <w:basedOn w:val="DefaultParagraphFont"/>
-    <w:link w:val="BalloonText"/>
+  <w:style w:type="character" w:customStyle="1" w:styleId="af">
+    <w:name w:val="註解方塊文字 字元"/>
+    <w:basedOn w:val="a0"/>
+    <w:link w:val="ae"/>
     <w:uiPriority w:val="99"/>
     <w:semiHidden/>
     <w:rsid w:val="00736018"/>
@@ -1529,10 +1399,453 @@
       <w:szCs w:val="18"/>
     </w:rPr>
   </w:style>
-  <w:style w:type="character" w:customStyle="1" w:styleId="Heading2Char">
-    <w:name w:val="Heading 2 Char"/>
-    <w:basedOn w:val="DefaultParagraphFont"/>
-    <w:link w:val="Heading2"/>
+  <w:style w:type="character" w:customStyle="1" w:styleId="20">
+    <w:name w:val="標題 2 字元"/>
+    <w:basedOn w:val="a0"/>
+    <w:link w:val="2"/>
+    <w:uiPriority w:val="9"/>
+    <w:rsid w:val="00736018"/>
+    <w:rPr>
+      <w:rFonts w:asciiTheme="majorHAnsi" w:eastAsiaTheme="majorEastAsia" w:hAnsiTheme="majorHAnsi" w:cstheme="majorBidi"/>
+      <w:color w:val="2E74B5" w:themeColor="accent1" w:themeShade="BF"/>
+      <w:sz w:val="26"/>
+      <w:szCs w:val="26"/>
+    </w:rPr>
+  </w:style>
+</w:styles>
+</file>
+
+<file path=word/stylesWithEffects.xml><?xml version="1.0" encoding="utf-8"?>
+<w:styles xmlns:wpc="http://schemas.microsoft.com/office/word/2010/wordprocessingCanvas" xmlns:mc="http://schemas.openxmlformats.org/markup-compatibility/2006" xmlns:o="urn:schemas-microsoft-com:office:office" xmlns:r="http://schemas.openxmlformats.org/officeDocument/2006/relationships" xmlns:m="http://schemas.openxmlformats.org/officeDocument/2006/math" xmlns:v="urn:schemas-microsoft-com:vml" xmlns:wp14="http://schemas.microsoft.com/office/word/2010/wordprocessingDrawing" xmlns:wp="http://schemas.openxmlformats.org/drawingml/2006/wordprocessingDrawing" xmlns:w10="urn:schemas-microsoft-com:office:word" xmlns:w="http://schemas.openxmlformats.org/wordprocessingml/2006/main" xmlns:w14="http://schemas.microsoft.com/office/word/2010/wordml" xmlns:wpg="http://schemas.microsoft.com/office/word/2010/wordprocessingGroup" xmlns:wpi="http://schemas.microsoft.com/office/word/2010/wordprocessingInk" xmlns:wne="http://schemas.microsoft.com/office/word/2006/wordml" xmlns:wps="http://schemas.microsoft.com/office/word/2010/wordprocessingShape" mc:Ignorable="w14 wp14">
+  <w:docDefaults>
+    <w:rPrDefault>
+      <w:rPr>
+        <w:rFonts w:asciiTheme="minorHAnsi" w:eastAsiaTheme="minorEastAsia" w:hAnsiTheme="minorHAnsi" w:cstheme="minorBidi"/>
+        <w:sz w:val="22"/>
+        <w:szCs w:val="22"/>
+        <w:lang w:val="en-AU" w:eastAsia="en-US" w:bidi="ar-SA"/>
+      </w:rPr>
+    </w:rPrDefault>
+    <w:pPrDefault>
+      <w:pPr>
+        <w:spacing w:after="160" w:line="259" w:lineRule="auto"/>
+      </w:pPr>
+    </w:pPrDefault>
+  </w:docDefaults>
+  <w:latentStyles w:defLockedState="0" w:defUIPriority="99" w:defSemiHidden="1" w:defUnhideWhenUsed="1" w:defQFormat="0" w:count="267">
+    <w:lsdException w:name="Normal" w:semiHidden="0" w:uiPriority="0" w:unhideWhenUsed="0" w:qFormat="1"/>
+    <w:lsdException w:name="heading 1" w:semiHidden="0" w:uiPriority="9" w:unhideWhenUsed="0" w:qFormat="1"/>
+    <w:lsdException w:name="heading 2" w:uiPriority="9" w:qFormat="1"/>
+    <w:lsdException w:name="heading 3" w:uiPriority="9" w:qFormat="1"/>
+    <w:lsdException w:name="heading 4" w:uiPriority="9" w:qFormat="1"/>
+    <w:lsdException w:name="heading 5" w:uiPriority="9" w:qFormat="1"/>
+    <w:lsdException w:name="heading 6" w:uiPriority="9" w:qFormat="1"/>
+    <w:lsdException w:name="heading 7" w:uiPriority="9" w:qFormat="1"/>
+    <w:lsdException w:name="heading 8" w:uiPriority="9" w:qFormat="1"/>
+    <w:lsdException w:name="heading 9" w:uiPriority="9" w:qFormat="1"/>
+    <w:lsdException w:name="toc 1" w:uiPriority="39"/>
+    <w:lsdException w:name="toc 2" w:uiPriority="39"/>
+    <w:lsdException w:name="toc 3" w:uiPriority="39"/>
+    <w:lsdException w:name="toc 4" w:uiPriority="39"/>
+    <w:lsdException w:name="toc 5" w:uiPriority="39"/>
+    <w:lsdException w:name="toc 6" w:uiPriority="39"/>
+    <w:lsdException w:name="toc 7" w:uiPriority="39"/>
+    <w:lsdException w:name="toc 8" w:uiPriority="39"/>
+    <w:lsdException w:name="toc 9" w:uiPriority="39"/>
+    <w:lsdException w:name="caption" w:uiPriority="35" w:qFormat="1"/>
+    <w:lsdException w:name="Title" w:semiHidden="0" w:uiPriority="10" w:unhideWhenUsed="0" w:qFormat="1"/>
+    <w:lsdException w:name="Default Paragraph Font" w:uiPriority="1"/>
+    <w:lsdException w:name="Subtitle" w:semiHidden="0" w:uiPriority="11" w:unhideWhenUsed="0" w:qFormat="1"/>
+    <w:lsdException w:name="Strong" w:semiHidden="0" w:uiPriority="22" w:unhideWhenUsed="0" w:qFormat="1"/>
+    <w:lsdException w:name="Emphasis" w:semiHidden="0" w:uiPriority="20" w:unhideWhenUsed="0" w:qFormat="1"/>
+    <w:lsdException w:name="Table Grid" w:semiHidden="0" w:uiPriority="39" w:unhideWhenUsed="0"/>
+    <w:lsdException w:name="Placeholder Text" w:unhideWhenUsed="0"/>
+    <w:lsdException w:name="No Spacing" w:semiHidden="0" w:uiPriority="1" w:unhideWhenUsed="0" w:qFormat="1"/>
+    <w:lsdException w:name="Light Shading" w:semiHidden="0" w:uiPriority="60" w:unhideWhenUsed="0"/>
+    <w:lsdException w:name="Light List" w:semiHidden="0" w:uiPriority="61" w:unhideWhenUsed="0"/>
+    <w:lsdException w:name="Light Grid" w:semiHidden="0" w:uiPriority="62" w:unhideWhenUsed="0"/>
+    <w:lsdException w:name="Medium Shading 1" w:semiHidden="0" w:uiPriority="63" w:unhideWhenUsed="0"/>
+    <w:lsdException w:name="Medium Shading 2" w:semiHidden="0" w:uiPriority="64" w:unhideWhenUsed="0"/>
+    <w:lsdException w:name="Medium List 1" w:semiHidden="0" w:uiPriority="65" w:unhideWhenUsed="0"/>
+    <w:lsdException w:name="Medium List 2" w:semiHidden="0" w:uiPriority="66" w:unhideWhenUsed="0"/>
+    <w:lsdException w:name="Medium Grid 1" w:semiHidden="0" w:uiPriority="67" w:unhideWhenUsed="0"/>
+    <w:lsdException w:name="Medium Grid 2" w:semiHidden="0" w:uiPriority="68" w:unhideWhenUsed="0"/>
+    <w:lsdException w:name="Medium Grid 3" w:semiHidden="0" w:uiPriority="69" w:unhideWhenUsed="0"/>
+    <w:lsdException w:name="Dark List" w:semiHidden="0" w:uiPriority="70" w:unhideWhenUsed="0"/>
+    <w:lsdException w:name="Colorful Shading" w:semiHidden="0" w:uiPriority="71" w:unhideWhenUsed="0"/>
+    <w:lsdException w:name="Colorful List" w:semiHidden="0" w:uiPriority="72" w:unhideWhenUsed="0"/>
+    <w:lsdException w:name="Colorful Grid" w:semiHidden="0" w:uiPriority="73" w:unhideWhenUsed="0"/>
+    <w:lsdException w:name="Light Shading Accent 1" w:semiHidden="0" w:uiPriority="60" w:unhideWhenUsed="0"/>
+    <w:lsdException w:name="Light List Accent 1" w:semiHidden="0" w:uiPriority="61" w:unhideWhenUsed="0"/>
+    <w:lsdException w:name="Light Grid Accent 1" w:semiHidden="0" w:uiPriority="62" w:unhideWhenUsed="0"/>
+    <w:lsdException w:name="Medium Shading 1 Accent 1" w:semiHidden="0" w:uiPriority="63" w:unhideWhenUsed="0"/>
+    <w:lsdException w:name="Medium Shading 2 Accent 1" w:semiHidden="0" w:uiPriority="64" w:unhideWhenUsed="0"/>
+    <w:lsdException w:name="Medium List 1 Accent 1" w:semiHidden="0" w:uiPriority="65" w:unhideWhenUsed="0"/>
+    <w:lsdException w:name="Revision" w:unhideWhenUsed="0"/>
+    <w:lsdException w:name="List Paragraph" w:semiHidden="0" w:uiPriority="34" w:unhideWhenUsed="0" w:qFormat="1"/>
+    <w:lsdException w:name="Quote" w:semiHidden="0" w:uiPriority="29" w:unhideWhenUsed="0" w:qFormat="1"/>
+    <w:lsdException w:name="Intense Quote" w:semiHidden="0" w:uiPriority="30" w:unhideWhenUsed="0" w:qFormat="1"/>
+    <w:lsdException w:name="Medium List 2 Accent 1" w:semiHidden="0" w:uiPriority="66" w:unhideWhenUsed="0"/>
+    <w:lsdException w:name="Medium Grid 1 Accent 1" w:semiHidden="0" w:uiPriority="67" w:unhideWhenUsed="0"/>
+    <w:lsdException w:name="Medium Grid 2 Accent 1" w:semiHidden="0" w:uiPriority="68" w:unhideWhenUsed="0"/>
+    <w:lsdException w:name="Medium Grid 3 Accent 1" w:semiHidden="0" w:uiPriority="69" w:unhideWhenUsed="0"/>
+    <w:lsdException w:name="Dark List Accent 1" w:semiHidden="0" w:uiPriority="70" w:unhideWhenUsed="0"/>
+    <w:lsdException w:name="Colorful Shading Accent 1" w:semiHidden="0" w:uiPriority="71" w:unhideWhenUsed="0"/>
+    <w:lsdException w:name="Colorful List Accent 1" w:semiHidden="0" w:uiPriority="72" w:unhideWhenUsed="0"/>
+    <w:lsdException w:name="Colorful Grid Accent 1" w:semiHidden="0" w:uiPriority="73" w:unhideWhenUsed="0"/>
+    <w:lsdException w:name="Light Shading Accent 2" w:semiHidden="0" w:uiPriority="60" w:unhideWhenUsed="0"/>
+    <w:lsdException w:name="Light List Accent 2" w:semiHidden="0" w:uiPriority="61" w:unhideWhenUsed="0"/>
+    <w:lsdException w:name="Light Grid Accent 2" w:semiHidden="0" w:uiPriority="62" w:unhideWhenUsed="0"/>
+    <w:lsdException w:name="Medium Shading 1 Accent 2" w:semiHidden="0" w:uiPriority="63" w:unhideWhenUsed="0"/>
+    <w:lsdException w:name="Medium Shading 2 Accent 2" w:semiHidden="0" w:uiPriority="64" w:unhideWhenUsed="0"/>
+    <w:lsdException w:name="Medium List 1 Accent 2" w:semiHidden="0" w:uiPriority="65" w:unhideWhenUsed="0"/>
+    <w:lsdException w:name="Medium List 2 Accent 2" w:semiHidden="0" w:uiPriority="66" w:unhideWhenUsed="0"/>
+    <w:lsdException w:name="Medium Grid 1 Accent 2" w:semiHidden="0" w:uiPriority="67" w:unhideWhenUsed="0"/>
+    <w:lsdException w:name="Medium Grid 2 Accent 2" w:semiHidden="0" w:uiPriority="68" w:unhideWhenUsed="0"/>
+    <w:lsdException w:name="Medium Grid 3 Accent 2" w:semiHidden="0" w:uiPriority="69" w:unhideWhenUsed="0"/>
+    <w:lsdException w:name="Dark List Accent 2" w:semiHidden="0" w:uiPriority="70" w:unhideWhenUsed="0"/>
+    <w:lsdException w:name="Colorful Shading Accent 2" w:semiHidden="0" w:uiPriority="71" w:unhideWhenUsed="0"/>
+    <w:lsdException w:name="Colorful List Accent 2" w:semiHidden="0" w:uiPriority="72" w:unhideWhenUsed="0"/>
+    <w:lsdException w:name="Colorful Grid Accent 2" w:semiHidden="0" w:uiPriority="73" w:unhideWhenUsed="0"/>
+    <w:lsdException w:name="Light Shading Accent 3" w:semiHidden="0" w:uiPriority="60" w:unhideWhenUsed="0"/>
+    <w:lsdException w:name="Light List Accent 3" w:semiHidden="0" w:uiPriority="61" w:unhideWhenUsed="0"/>
+    <w:lsdException w:name="Light Grid Accent 3" w:semiHidden="0" w:uiPriority="62" w:unhideWhenUsed="0"/>
+    <w:lsdException w:name="Medium Shading 1 Accent 3" w:semiHidden="0" w:uiPriority="63" w:unhideWhenUsed="0"/>
+    <w:lsdException w:name="Medium Shading 2 Accent 3" w:semiHidden="0" w:uiPriority="64" w:unhideWhenUsed="0"/>
+    <w:lsdException w:name="Medium List 1 Accent 3" w:semiHidden="0" w:uiPriority="65" w:unhideWhenUsed="0"/>
+    <w:lsdException w:name="Medium List 2 Accent 3" w:semiHidden="0" w:uiPriority="66" w:unhideWhenUsed="0"/>
+    <w:lsdException w:name="Medium Grid 1 Accent 3" w:semiHidden="0" w:uiPriority="67" w:unhideWhenUsed="0"/>
+    <w:lsdException w:name="Medium Grid 2 Accent 3" w:semiHidden="0" w:uiPriority="68" w:unhideWhenUsed="0"/>
+    <w:lsdException w:name="Medium Grid 3 Accent 3" w:semiHidden="0" w:uiPriority="69" w:unhideWhenUsed="0"/>
+    <w:lsdException w:name="Dark List Accent 3" w:semiHidden="0" w:uiPriority="70" w:unhideWhenUsed="0"/>
+    <w:lsdException w:name="Colorful Shading Accent 3" w:semiHidden="0" w:uiPriority="71" w:unhideWhenUsed="0"/>
+    <w:lsdException w:name="Colorful List Accent 3" w:semiHidden="0" w:uiPriority="72" w:unhideWhenUsed="0"/>
+    <w:lsdException w:name="Colorful Grid Accent 3" w:semiHidden="0" w:uiPriority="73" w:unhideWhenUsed="0"/>
+    <w:lsdException w:name="Light Shading Accent 4" w:semiHidden="0" w:uiPriority="60" w:unhideWhenUsed="0"/>
+    <w:lsdException w:name="Light List Accent 4" w:semiHidden="0" w:uiPriority="61" w:unhideWhenUsed="0"/>
+    <w:lsdException w:name="Light Grid Accent 4" w:semiHidden="0" w:uiPriority="62" w:unhideWhenUsed="0"/>
+    <w:lsdException w:name="Medium Shading 1 Accent 4" w:semiHidden="0" w:uiPriority="63" w:unhideWhenUsed="0"/>
+    <w:lsdException w:name="Medium Shading 2 Accent 4" w:semiHidden="0" w:uiPriority="64" w:unhideWhenUsed="0"/>
+    <w:lsdException w:name="Medium List 1 Accent 4" w:semiHidden="0" w:uiPriority="65" w:unhideWhenUsed="0"/>
+    <w:lsdException w:name="Medium List 2 Accent 4" w:semiHidden="0" w:uiPriority="66" w:unhideWhenUsed="0"/>
+    <w:lsdException w:name="Medium Grid 1 Accent 4" w:semiHidden="0" w:uiPriority="67" w:unhideWhenUsed="0"/>
+    <w:lsdException w:name="Medium Grid 2 Accent 4" w:semiHidden="0" w:uiPriority="68" w:unhideWhenUsed="0"/>
+    <w:lsdException w:name="Medium Grid 3 Accent 4" w:semiHidden="0" w:uiPriority="69" w:unhideWhenUsed="0"/>
+    <w:lsdException w:name="Dark List Accent 4" w:semiHidden="0" w:uiPriority="70" w:unhideWhenUsed="0"/>
+    <w:lsdException w:name="Colorful Shading Accent 4" w:semiHidden="0" w:uiPriority="71" w:unhideWhenUsed="0"/>
+    <w:lsdException w:name="Colorful List Accent 4" w:semiHidden="0" w:uiPriority="72" w:unhideWhenUsed="0"/>
+    <w:lsdException w:name="Colorful Grid Accent 4" w:semiHidden="0" w:uiPriority="73" w:unhideWhenUsed="0"/>
+    <w:lsdException w:name="Light Shading Accent 5" w:semiHidden="0" w:uiPriority="60" w:unhideWhenUsed="0"/>
+    <w:lsdException w:name="Light List Accent 5" w:semiHidden="0" w:uiPriority="61" w:unhideWhenUsed="0"/>
+    <w:lsdException w:name="Light Grid Accent 5" w:semiHidden="0" w:uiPriority="62" w:unhideWhenUsed="0"/>
+    <w:lsdException w:name="Medium Shading 1 Accent 5" w:semiHidden="0" w:uiPriority="63" w:unhideWhenUsed="0"/>
+    <w:lsdException w:name="Medium Shading 2 Accent 5" w:semiHidden="0" w:uiPriority="64" w:unhideWhenUsed="0"/>
+    <w:lsdException w:name="Medium List 1 Accent 5" w:semiHidden="0" w:uiPriority="65" w:unhideWhenUsed="0"/>
+    <w:lsdException w:name="Medium List 2 Accent 5" w:semiHidden="0" w:uiPriority="66" w:unhideWhenUsed="0"/>
+    <w:lsdException w:name="Medium Grid 1 Accent 5" w:semiHidden="0" w:uiPriority="67" w:unhideWhenUsed="0"/>
+    <w:lsdException w:name="Medium Grid 2 Accent 5" w:semiHidden="0" w:uiPriority="68" w:unhideWhenUsed="0"/>
+    <w:lsdException w:name="Medium Grid 3 Accent 5" w:semiHidden="0" w:uiPriority="69" w:unhideWhenUsed="0"/>
+    <w:lsdException w:name="Dark List Accent 5" w:semiHidden="0" w:uiPriority="70" w:unhideWhenUsed="0"/>
+    <w:lsdException w:name="Colorful Shading Accent 5" w:semiHidden="0" w:uiPriority="71" w:unhideWhenUsed="0"/>
+    <w:lsdException w:name="Colorful List Accent 5" w:semiHidden="0" w:uiPriority="72" w:unhideWhenUsed="0"/>
+    <w:lsdException w:name="Colorful Grid Accent 5" w:semiHidden="0" w:uiPriority="73" w:unhideWhenUsed="0"/>
+    <w:lsdException w:name="Light Shading Accent 6" w:semiHidden="0" w:uiPriority="60" w:unhideWhenUsed="0"/>
+    <w:lsdException w:name="Light List Accent 6" w:semiHidden="0" w:uiPriority="61" w:unhideWhenUsed="0"/>
+    <w:lsdException w:name="Light Grid Accent 6" w:semiHidden="0" w:uiPriority="62" w:unhideWhenUsed="0"/>
+    <w:lsdException w:name="Medium Shading 1 Accent 6" w:semiHidden="0" w:uiPriority="63" w:unhideWhenUsed="0"/>
+    <w:lsdException w:name="Medium Shading 2 Accent 6" w:semiHidden="0" w:uiPriority="64" w:unhideWhenUsed="0"/>
+    <w:lsdException w:name="Medium List 1 Accent 6" w:semiHidden="0" w:uiPriority="65" w:unhideWhenUsed="0"/>
+    <w:lsdException w:name="Medium List 2 Accent 6" w:semiHidden="0" w:uiPriority="66" w:unhideWhenUsed="0"/>
+    <w:lsdException w:name="Medium Grid 1 Accent 6" w:semiHidden="0" w:uiPriority="67" w:unhideWhenUsed="0"/>
+    <w:lsdException w:name="Medium Grid 2 Accent 6" w:semiHidden="0" w:uiPriority="68" w:unhideWhenUsed="0"/>
+    <w:lsdException w:name="Medium Grid 3 Accent 6" w:semiHidden="0" w:uiPriority="69" w:unhideWhenUsed="0"/>
+    <w:lsdException w:name="Dark List Accent 6" w:semiHidden="0" w:uiPriority="70" w:unhideWhenUsed="0"/>
+    <w:lsdException w:name="Colorful Shading Accent 6" w:semiHidden="0" w:uiPriority="71" w:unhideWhenUsed="0"/>
+    <w:lsdException w:name="Colorful List Accent 6" w:semiHidden="0" w:uiPriority="72" w:unhideWhenUsed="0"/>
+    <w:lsdException w:name="Colorful Grid Accent 6" w:semiHidden="0" w:uiPriority="73" w:unhideWhenUsed="0"/>
+    <w:lsdException w:name="Subtle Emphasis" w:semiHidden="0" w:uiPriority="19" w:unhideWhenUsed="0" w:qFormat="1"/>
+    <w:lsdException w:name="Intense Emphasis" w:semiHidden="0" w:uiPriority="21" w:unhideWhenUsed="0" w:qFormat="1"/>
+    <w:lsdException w:name="Subtle Reference" w:semiHidden="0" w:uiPriority="31" w:unhideWhenUsed="0" w:qFormat="1"/>
+    <w:lsdException w:name="Intense Reference" w:semiHidden="0" w:uiPriority="32" w:unhideWhenUsed="0" w:qFormat="1"/>
+    <w:lsdException w:name="Book Title" w:semiHidden="0" w:uiPriority="33" w:unhideWhenUsed="0" w:qFormat="1"/>
+    <w:lsdException w:name="Bibliography" w:uiPriority="37"/>
+    <w:lsdException w:name="TOC Heading" w:uiPriority="39" w:qFormat="1"/>
+  </w:latentStyles>
+  <w:style w:type="paragraph" w:default="1" w:styleId="a">
+    <w:name w:val="Normal"/>
+    <w:qFormat/>
+  </w:style>
+  <w:style w:type="paragraph" w:styleId="1">
+    <w:name w:val="heading 1"/>
+    <w:basedOn w:val="a"/>
+    <w:next w:val="a"/>
+    <w:link w:val="10"/>
+    <w:uiPriority w:val="9"/>
+    <w:qFormat/>
+    <w:rsid w:val="007D126C"/>
+    <w:pPr>
+      <w:keepNext/>
+      <w:keepLines/>
+      <w:spacing w:before="240" w:after="0"/>
+      <w:outlineLvl w:val="0"/>
+    </w:pPr>
+    <w:rPr>
+      <w:rFonts w:asciiTheme="majorHAnsi" w:eastAsiaTheme="majorEastAsia" w:hAnsiTheme="majorHAnsi" w:cstheme="majorBidi"/>
+      <w:color w:val="2E74B5" w:themeColor="accent1" w:themeShade="BF"/>
+      <w:sz w:val="32"/>
+      <w:szCs w:val="32"/>
+    </w:rPr>
+  </w:style>
+  <w:style w:type="paragraph" w:styleId="2">
+    <w:name w:val="heading 2"/>
+    <w:basedOn w:val="a"/>
+    <w:next w:val="a"/>
+    <w:link w:val="20"/>
+    <w:uiPriority w:val="9"/>
+    <w:unhideWhenUsed/>
+    <w:qFormat/>
+    <w:rsid w:val="00736018"/>
+    <w:pPr>
+      <w:keepNext/>
+      <w:keepLines/>
+      <w:spacing w:before="40" w:after="0"/>
+      <w:outlineLvl w:val="1"/>
+    </w:pPr>
+    <w:rPr>
+      <w:rFonts w:asciiTheme="majorHAnsi" w:eastAsiaTheme="majorEastAsia" w:hAnsiTheme="majorHAnsi" w:cstheme="majorBidi"/>
+      <w:color w:val="2E74B5" w:themeColor="accent1" w:themeShade="BF"/>
+      <w:sz w:val="26"/>
+      <w:szCs w:val="26"/>
+    </w:rPr>
+  </w:style>
+  <w:style w:type="character" w:default="1" w:styleId="a0">
+    <w:name w:val="Default Paragraph Font"/>
+    <w:uiPriority w:val="1"/>
+    <w:semiHidden/>
+    <w:unhideWhenUsed/>
+  </w:style>
+  <w:style w:type="table" w:default="1" w:styleId="a1">
+    <w:name w:val="Normal Table"/>
+    <w:uiPriority w:val="99"/>
+    <w:semiHidden/>
+    <w:unhideWhenUsed/>
+    <w:tblPr>
+      <w:tblInd w:w="0" w:type="dxa"/>
+      <w:tblCellMar>
+        <w:top w:w="0" w:type="dxa"/>
+        <w:left w:w="108" w:type="dxa"/>
+        <w:bottom w:w="0" w:type="dxa"/>
+        <w:right w:w="108" w:type="dxa"/>
+      </w:tblCellMar>
+    </w:tblPr>
+  </w:style>
+  <w:style w:type="numbering" w:default="1" w:styleId="a2">
+    <w:name w:val="No List"/>
+    <w:uiPriority w:val="99"/>
+    <w:semiHidden/>
+    <w:unhideWhenUsed/>
+  </w:style>
+  <w:style w:type="character" w:customStyle="1" w:styleId="10">
+    <w:name w:val="標題 1 字元"/>
+    <w:basedOn w:val="a0"/>
+    <w:link w:val="1"/>
+    <w:uiPriority w:val="9"/>
+    <w:rsid w:val="007D126C"/>
+    <w:rPr>
+      <w:rFonts w:asciiTheme="majorHAnsi" w:eastAsiaTheme="majorEastAsia" w:hAnsiTheme="majorHAnsi" w:cstheme="majorBidi"/>
+      <w:color w:val="2E74B5" w:themeColor="accent1" w:themeShade="BF"/>
+      <w:sz w:val="32"/>
+      <w:szCs w:val="32"/>
+    </w:rPr>
+  </w:style>
+  <w:style w:type="paragraph" w:styleId="a3">
+    <w:name w:val="header"/>
+    <w:basedOn w:val="a"/>
+    <w:link w:val="a4"/>
+    <w:uiPriority w:val="99"/>
+    <w:unhideWhenUsed/>
+    <w:rsid w:val="007D126C"/>
+    <w:pPr>
+      <w:tabs>
+        <w:tab w:val="center" w:pos="4513"/>
+        <w:tab w:val="right" w:pos="9026"/>
+      </w:tabs>
+      <w:spacing w:after="0" w:line="240" w:lineRule="auto"/>
+    </w:pPr>
+  </w:style>
+  <w:style w:type="character" w:customStyle="1" w:styleId="a4">
+    <w:name w:val="頁首 字元"/>
+    <w:basedOn w:val="a0"/>
+    <w:link w:val="a3"/>
+    <w:uiPriority w:val="99"/>
+    <w:rsid w:val="007D126C"/>
+  </w:style>
+  <w:style w:type="paragraph" w:styleId="a5">
+    <w:name w:val="footer"/>
+    <w:basedOn w:val="a"/>
+    <w:link w:val="a6"/>
+    <w:uiPriority w:val="99"/>
+    <w:unhideWhenUsed/>
+    <w:rsid w:val="007D126C"/>
+    <w:pPr>
+      <w:tabs>
+        <w:tab w:val="center" w:pos="4513"/>
+        <w:tab w:val="right" w:pos="9026"/>
+      </w:tabs>
+      <w:spacing w:after="0" w:line="240" w:lineRule="auto"/>
+    </w:pPr>
+  </w:style>
+  <w:style w:type="character" w:customStyle="1" w:styleId="a6">
+    <w:name w:val="頁尾 字元"/>
+    <w:basedOn w:val="a0"/>
+    <w:link w:val="a5"/>
+    <w:uiPriority w:val="99"/>
+    <w:rsid w:val="007D126C"/>
+  </w:style>
+  <w:style w:type="paragraph" w:styleId="a7">
+    <w:name w:val="caption"/>
+    <w:basedOn w:val="a"/>
+    <w:next w:val="a"/>
+    <w:uiPriority w:val="35"/>
+    <w:unhideWhenUsed/>
+    <w:qFormat/>
+    <w:rsid w:val="00831767"/>
+    <w:pPr>
+      <w:spacing w:after="200" w:line="240" w:lineRule="auto"/>
+    </w:pPr>
+    <w:rPr>
+      <w:i/>
+      <w:iCs/>
+      <w:color w:val="44546A" w:themeColor="text2"/>
+      <w:sz w:val="18"/>
+      <w:szCs w:val="18"/>
+    </w:rPr>
+  </w:style>
+  <w:style w:type="paragraph" w:styleId="a8">
+    <w:name w:val="Bibliography"/>
+    <w:basedOn w:val="a"/>
+    <w:next w:val="a"/>
+    <w:uiPriority w:val="37"/>
+    <w:unhideWhenUsed/>
+    <w:rsid w:val="00CF5469"/>
+  </w:style>
+  <w:style w:type="paragraph" w:styleId="a9">
+    <w:name w:val="Title"/>
+    <w:basedOn w:val="a"/>
+    <w:next w:val="a"/>
+    <w:link w:val="aa"/>
+    <w:uiPriority w:val="10"/>
+    <w:qFormat/>
+    <w:rsid w:val="00CF5469"/>
+    <w:pPr>
+      <w:spacing w:after="0" w:line="240" w:lineRule="auto"/>
+      <w:contextualSpacing/>
+    </w:pPr>
+    <w:rPr>
+      <w:rFonts w:asciiTheme="majorHAnsi" w:eastAsiaTheme="majorEastAsia" w:hAnsiTheme="majorHAnsi" w:cstheme="majorBidi"/>
+      <w:spacing w:val="-10"/>
+      <w:kern w:val="28"/>
+      <w:sz w:val="56"/>
+      <w:szCs w:val="56"/>
+    </w:rPr>
+  </w:style>
+  <w:style w:type="character" w:customStyle="1" w:styleId="aa">
+    <w:name w:val="標題 字元"/>
+    <w:basedOn w:val="a0"/>
+    <w:link w:val="a9"/>
+    <w:uiPriority w:val="10"/>
+    <w:rsid w:val="00CF5469"/>
+    <w:rPr>
+      <w:rFonts w:asciiTheme="majorHAnsi" w:eastAsiaTheme="majorEastAsia" w:hAnsiTheme="majorHAnsi" w:cstheme="majorBidi"/>
+      <w:spacing w:val="-10"/>
+      <w:kern w:val="28"/>
+      <w:sz w:val="56"/>
+      <w:szCs w:val="56"/>
+    </w:rPr>
+  </w:style>
+  <w:style w:type="paragraph" w:styleId="ab">
+    <w:name w:val="TOC Heading"/>
+    <w:basedOn w:val="1"/>
+    <w:next w:val="a"/>
+    <w:uiPriority w:val="39"/>
+    <w:unhideWhenUsed/>
+    <w:qFormat/>
+    <w:rsid w:val="00CF5469"/>
+    <w:pPr>
+      <w:outlineLvl w:val="9"/>
+    </w:pPr>
+    <w:rPr>
+      <w:lang w:val="en-US"/>
+    </w:rPr>
+  </w:style>
+  <w:style w:type="paragraph" w:styleId="11">
+    <w:name w:val="toc 1"/>
+    <w:basedOn w:val="a"/>
+    <w:next w:val="a"/>
+    <w:autoRedefine/>
+    <w:uiPriority w:val="39"/>
+    <w:unhideWhenUsed/>
+    <w:rsid w:val="00CF5469"/>
+    <w:pPr>
+      <w:spacing w:after="100"/>
+    </w:pPr>
+  </w:style>
+  <w:style w:type="character" w:styleId="ac">
+    <w:name w:val="Hyperlink"/>
+    <w:basedOn w:val="a0"/>
+    <w:uiPriority w:val="99"/>
+    <w:unhideWhenUsed/>
+    <w:rsid w:val="00CF5469"/>
+    <w:rPr>
+      <w:color w:val="0563C1" w:themeColor="hyperlink"/>
+      <w:u w:val="single"/>
+    </w:rPr>
+  </w:style>
+  <w:style w:type="paragraph" w:styleId="ad">
+    <w:name w:val="List Paragraph"/>
+    <w:basedOn w:val="a"/>
+    <w:uiPriority w:val="34"/>
+    <w:qFormat/>
+    <w:rsid w:val="001D480A"/>
+    <w:pPr>
+      <w:ind w:left="720"/>
+      <w:contextualSpacing/>
+    </w:pPr>
+  </w:style>
+  <w:style w:type="paragraph" w:styleId="ae">
+    <w:name w:val="Balloon Text"/>
+    <w:basedOn w:val="a"/>
+    <w:link w:val="af"/>
+    <w:uiPriority w:val="99"/>
+    <w:semiHidden/>
+    <w:unhideWhenUsed/>
+    <w:rsid w:val="00736018"/>
+    <w:pPr>
+      <w:spacing w:after="0" w:line="240" w:lineRule="auto"/>
+    </w:pPr>
+    <w:rPr>
+      <w:rFonts w:ascii="Segoe UI" w:hAnsi="Segoe UI" w:cs="Segoe UI"/>
+      <w:sz w:val="18"/>
+      <w:szCs w:val="18"/>
+    </w:rPr>
+  </w:style>
+  <w:style w:type="character" w:customStyle="1" w:styleId="af">
+    <w:name w:val="註解方塊文字 字元"/>
+    <w:basedOn w:val="a0"/>
+    <w:link w:val="ae"/>
+    <w:uiPriority w:val="99"/>
+    <w:semiHidden/>
+    <w:rsid w:val="00736018"/>
+    <w:rPr>
+      <w:rFonts w:ascii="Segoe UI" w:hAnsi="Segoe UI" w:cs="Segoe UI"/>
+      <w:sz w:val="18"/>
+      <w:szCs w:val="18"/>
+    </w:rPr>
+  </w:style>
+  <w:style w:type="character" w:customStyle="1" w:styleId="20">
+    <w:name w:val="標題 2 字元"/>
+    <w:basedOn w:val="a0"/>
+    <w:link w:val="2"/>
     <w:uiPriority w:val="9"/>
     <w:rsid w:val="00736018"/>
     <w:rPr>
@@ -1588,7 +1901,7 @@
     </a:clrScheme>
     <a:fontScheme name="Office">
       <a:majorFont>
-        <a:latin typeface="Calibri Light" panose="020F0302020204030204"/>
+        <a:latin typeface="Calibri Light"/>
         <a:ea typeface=""/>
         <a:cs typeface=""/>
         <a:font script="Jpan" typeface="ＭＳ ゴシック"/>
@@ -1623,7 +1936,7 @@
         <a:font script="Geor" typeface="Sylfaen"/>
       </a:majorFont>
       <a:minorFont>
-        <a:latin typeface="Calibri" panose="020F0502020204030204"/>
+        <a:latin typeface="Calibri"/>
         <a:ea typeface=""/>
         <a:cs typeface=""/>
         <a:font script="Jpan" typeface="ＭＳ 明朝"/>
@@ -1800,7 +2113,7 @@
   <a:extraClrSchemeLst/>
   <a:extLst>
     <a:ext uri="{05A4C25C-085E-4340-85A3-A5531E510DB2}">
-      <thm15:themeFamily xmlns:thm15="http://schemas.microsoft.com/office/thememl/2012/main" name="Office Theme" id="{62F939B6-93AF-4DB8-9C6B-D6C7DFDC589F}" vid="{4A3C46E8-61CC-4603-A589-7422A47A8E4A}"/>
+      <thm15:themeFamily xmlns:thm15="http://schemas.microsoft.com/office/thememl/2012/main" xmlns="" name="Office Theme" id="{62F939B6-93AF-4DB8-9C6B-D6C7DFDC589F}" vid="{4A3C46E8-61CC-4603-A589-7422A47A8E4A}"/>
     </a:ext>
   </a:extLst>
 </a:theme>
@@ -1831,7 +2144,7 @@
 </file>
 
 <file path=customXml/itemProps1.xml><?xml version="1.0" encoding="utf-8"?>
-<ds:datastoreItem xmlns:ds="http://schemas.openxmlformats.org/officeDocument/2006/customXml" ds:itemID="{E98AEDC6-9FCA-498C-93B2-AC17D1263C05}">
+<ds:datastoreItem xmlns:ds="http://schemas.openxmlformats.org/officeDocument/2006/customXml" ds:itemID="{F7B7F9E1-2720-4373-93D6-C26EA1C8FEA8}">
   <ds:schemaRefs>
     <ds:schemaRef ds:uri="http://schemas.openxmlformats.org/officeDocument/2006/bibliography"/>
   </ds:schemaRefs>

</xml_diff>

<commit_message>
Updated class diagram and design doc
</commit_message>
<xml_diff>
--- a/src/Design.docx
+++ b/src/Design.docx
@@ -1,11 +1,11 @@
 
 <file path=word/document.xml><?xml version="1.0" encoding="utf-8"?>
-<w:document xmlns:wpc="http://schemas.microsoft.com/office/word/2010/wordprocessingCanvas" xmlns:mc="http://schemas.openxmlformats.org/markup-compatibility/2006" xmlns:o="urn:schemas-microsoft-com:office:office" xmlns:r="http://schemas.openxmlformats.org/officeDocument/2006/relationships" xmlns:m="http://schemas.openxmlformats.org/officeDocument/2006/math" xmlns:v="urn:schemas-microsoft-com:vml" xmlns:wp14="http://schemas.microsoft.com/office/word/2010/wordprocessingDrawing" xmlns:wp="http://schemas.openxmlformats.org/drawingml/2006/wordprocessingDrawing" xmlns:w10="urn:schemas-microsoft-com:office:word" xmlns:w="http://schemas.openxmlformats.org/wordprocessingml/2006/main" xmlns:w14="http://schemas.microsoft.com/office/word/2010/wordml" xmlns:wpg="http://schemas.microsoft.com/office/word/2010/wordprocessingGroup" xmlns:wpi="http://schemas.microsoft.com/office/word/2010/wordprocessingInk" xmlns:wne="http://schemas.microsoft.com/office/word/2006/wordml" xmlns:wps="http://schemas.microsoft.com/office/word/2010/wordprocessingShape" mc:Ignorable="w14 wp14">
+<w:document xmlns:wpc="http://schemas.microsoft.com/office/word/2010/wordprocessingCanvas" xmlns:cx="http://schemas.microsoft.com/office/drawing/2014/chartex" xmlns:cx1="http://schemas.microsoft.com/office/drawing/2015/9/8/chartex" xmlns:cx2="http://schemas.microsoft.com/office/drawing/2015/10/21/chartex" xmlns:cx3="http://schemas.microsoft.com/office/drawing/2016/5/9/chartex" xmlns:cx4="http://schemas.microsoft.com/office/drawing/2016/5/10/chartex" xmlns:cx5="http://schemas.microsoft.com/office/drawing/2016/5/11/chartex" xmlns:cx6="http://schemas.microsoft.com/office/drawing/2016/5/12/chartex" xmlns:cx7="http://schemas.microsoft.com/office/drawing/2016/5/13/chartex" xmlns:cx8="http://schemas.microsoft.com/office/drawing/2016/5/14/chartex" xmlns:mc="http://schemas.openxmlformats.org/markup-compatibility/2006" xmlns:o="urn:schemas-microsoft-com:office:office" xmlns:r="http://schemas.openxmlformats.org/officeDocument/2006/relationships" xmlns:m="http://schemas.openxmlformats.org/officeDocument/2006/math" xmlns:v="urn:schemas-microsoft-com:vml" xmlns:wp14="http://schemas.microsoft.com/office/word/2010/wordprocessingDrawing" xmlns:wp="http://schemas.openxmlformats.org/drawingml/2006/wordprocessingDrawing" xmlns:w10="urn:schemas-microsoft-com:office:word" xmlns:w="http://schemas.openxmlformats.org/wordprocessingml/2006/main" xmlns:w14="http://schemas.microsoft.com/office/word/2010/wordml" xmlns:w15="http://schemas.microsoft.com/office/word/2012/wordml" xmlns:w16se="http://schemas.microsoft.com/office/word/2015/wordml/symex" xmlns:wpg="http://schemas.microsoft.com/office/word/2010/wordprocessingGroup" xmlns:wpi="http://schemas.microsoft.com/office/word/2010/wordprocessingInk" xmlns:wne="http://schemas.microsoft.com/office/word/2006/wordml" xmlns:wps="http://schemas.microsoft.com/office/word/2010/wordprocessingShape" mc:Ignorable="w14 w15 w16se wp14">
   <w:body>
     <w:p/>
     <w:p>
       <w:pPr>
-        <w:pStyle w:val="a9"/>
+        <w:pStyle w:val="Title"/>
         <w:spacing w:before="5000"/>
       </w:pPr>
       <w:r>
@@ -17,7 +17,7 @@
     </w:p>
     <w:p>
       <w:pPr>
-        <w:pStyle w:val="a9"/>
+        <w:pStyle w:val="Title"/>
         <w:spacing w:before="5000"/>
       </w:pPr>
       <w:r>
@@ -26,7 +26,7 @@
     </w:p>
     <w:p>
       <w:pPr>
-        <w:pStyle w:val="a9"/>
+        <w:pStyle w:val="Title"/>
         <w:rPr>
           <w:sz w:val="36"/>
         </w:rPr>
@@ -35,21 +35,7 @@
         <w:rPr>
           <w:sz w:val="36"/>
         </w:rPr>
-        <w:t xml:space="preserve">By </w:t>
-      </w:r>
-      <w:proofErr w:type="spellStart"/>
-      <w:r>
-        <w:rPr>
-          <w:sz w:val="36"/>
-        </w:rPr>
-        <w:t>Arion</w:t>
-      </w:r>
-      <w:proofErr w:type="spellEnd"/>
-      <w:r>
-        <w:rPr>
-          <w:sz w:val="36"/>
-        </w:rPr>
-        <w:t xml:space="preserve"> </w:t>
+        <w:t xml:space="preserve">By Arion </w:t>
       </w:r>
       <w:proofErr w:type="spellStart"/>
       <w:r>
@@ -68,7 +54,7 @@
     </w:p>
     <w:p>
       <w:pPr>
-        <w:pStyle w:val="a9"/>
+        <w:pStyle w:val="Title"/>
         <w:rPr>
           <w:sz w:val="36"/>
         </w:rPr>
@@ -129,7 +115,7 @@
     </w:p>
     <w:p>
       <w:pPr>
-        <w:pStyle w:val="1"/>
+        <w:pStyle w:val="Heading1"/>
       </w:pPr>
       <w:r>
         <w:lastRenderedPageBreak/>
@@ -140,13 +126,13 @@
       <w:r>
         <w:rPr>
           <w:noProof/>
-          <w:lang w:val="en-US" w:eastAsia="zh-TW"/>
+          <w:lang w:eastAsia="en-AU"/>
         </w:rPr>
         <w:drawing>
           <wp:inline distT="0" distB="0" distL="0" distR="0">
-            <wp:extent cx="6375400" cy="8400415"/>
-            <wp:effectExtent l="0" t="0" r="6350" b="635"/>
-            <wp:docPr id="2" name="Picture 2"/>
+            <wp:extent cx="6273800" cy="8623300"/>
+            <wp:effectExtent l="0" t="0" r="0" b="6350"/>
+            <wp:docPr id="1" name="Picture 1"/>
             <wp:cNvGraphicFramePr>
               <a:graphicFrameLocks xmlns:a="http://schemas.openxmlformats.org/drawingml/2006/main" noChangeAspect="1"/>
             </wp:cNvGraphicFramePr>
@@ -154,11 +140,11 @@
               <a:graphicData uri="http://schemas.openxmlformats.org/drawingml/2006/picture">
                 <pic:pic xmlns:pic="http://schemas.openxmlformats.org/drawingml/2006/picture">
                   <pic:nvPicPr>
-                    <pic:cNvPr id="2" name="Assignment 2 - Class Diagram.png"/>
+                    <pic:cNvPr id="1" name="Assignment 2 - Class Diagram2.png"/>
                     <pic:cNvPicPr/>
                   </pic:nvPicPr>
                   <pic:blipFill>
-                    <a:blip r:embed="rId9" cstate="print">
+                    <a:blip r:embed="rId8" cstate="print">
                       <a:extLst>
                         <a:ext uri="{28A0092B-C50C-407E-A947-70E740481C1C}">
                           <a14:useLocalDpi xmlns:a14="http://schemas.microsoft.com/office/drawing/2010/main" val="0"/>
@@ -172,7 +158,7 @@
                   <pic:spPr>
                     <a:xfrm>
                       <a:off x="0" y="0"/>
-                      <a:ext cx="6382587" cy="8409885"/>
+                      <a:ext cx="6288968" cy="8644148"/>
                     </a:xfrm>
                     <a:prstGeom prst="rect">
                       <a:avLst/>
@@ -186,10 +172,9 @@
       </w:r>
     </w:p>
     <w:p/>
-    <w:p/>
     <w:p>
       <w:pPr>
-        <w:pStyle w:val="1"/>
+        <w:pStyle w:val="Heading1"/>
       </w:pPr>
       <w:r>
         <w:t>Description</w:t>
@@ -409,7 +394,7 @@
     </w:p>
     <w:p>
       <w:pPr>
-        <w:pStyle w:val="1"/>
+        <w:pStyle w:val="Heading1"/>
       </w:pPr>
       <w:r>
         <w:t>Team Experience Feedback</w:t>
@@ -417,7 +402,6 @@
     </w:p>
     <w:p/>
     <w:p>
-      <w:proofErr w:type="spellStart"/>
       <w:r>
         <w:rPr>
           <w:b/>
@@ -425,7 +409,6 @@
         </w:rPr>
         <w:t>Arion</w:t>
       </w:r>
-      <w:proofErr w:type="spellEnd"/>
       <w:r>
         <w:rPr>
           <w:i/>
@@ -450,113 +433,64 @@
     <w:p>
       <w:pPr>
         <w:rPr>
+          <w:lang w:eastAsia="zh-TW"/>
+        </w:rPr>
+      </w:pPr>
+      <w:proofErr w:type="spellStart"/>
+      <w:r>
+        <w:rPr>
+          <w:b/>
+          <w:i/>
+        </w:rPr>
+        <w:t>Loso</w:t>
+      </w:r>
+      <w:proofErr w:type="spellEnd"/>
+      <w:r>
+        <w:t xml:space="preserve"> : </w:t>
+      </w:r>
+      <w:r>
+        <w:rPr>
           <w:rFonts w:hint="eastAsia"/>
           <w:lang w:eastAsia="zh-TW"/>
         </w:rPr>
-      </w:pPr>
-      <w:proofErr w:type="spellStart"/>
-      <w:proofErr w:type="gramStart"/>
-      <w:r>
-        <w:rPr>
-          <w:b/>
-          <w:i/>
-        </w:rPr>
-        <w:t>Loso</w:t>
-      </w:r>
-      <w:proofErr w:type="spellEnd"/>
-      <w:r>
-        <w:t xml:space="preserve"> :</w:t>
-      </w:r>
-      <w:proofErr w:type="gramEnd"/>
-      <w:r>
-        <w:t xml:space="preserve"> </w:t>
-      </w:r>
+        <w:t xml:space="preserve">As a team, I believe that we did a good job; even though the features of the </w:t>
+      </w:r>
+      <w:proofErr w:type="spellStart"/>
       <w:r>
         <w:rPr>
           <w:rFonts w:hint="eastAsia"/>
           <w:lang w:eastAsia="zh-TW"/>
         </w:rPr>
-        <w:t xml:space="preserve">As a team, I believe that we did a good job; even though the features of the </w:t>
-      </w:r>
-      <w:proofErr w:type="spellStart"/>
+        <w:t>Ozlympic</w:t>
+      </w:r>
+      <w:proofErr w:type="spellEnd"/>
       <w:r>
         <w:rPr>
           <w:rFonts w:hint="eastAsia"/>
           <w:lang w:eastAsia="zh-TW"/>
         </w:rPr>
-        <w:t>Ozlympic</w:t>
-      </w:r>
-      <w:proofErr w:type="spellEnd"/>
+        <w:t xml:space="preserve"> application still need to improve to meet the </w:t>
+      </w:r>
+      <w:r>
+        <w:rPr>
+          <w:lang w:eastAsia="zh-TW"/>
+        </w:rPr>
+        <w:t>commercial</w:t>
+      </w:r>
       <w:r>
         <w:rPr>
           <w:rFonts w:hint="eastAsia"/>
           <w:lang w:eastAsia="zh-TW"/>
         </w:rPr>
-        <w:t xml:space="preserve"> application still need to improve to meet the </w:t>
-      </w:r>
-      <w:r>
-        <w:rPr>
-          <w:lang w:eastAsia="zh-TW"/>
-        </w:rPr>
-        <w:t>commercial</w:t>
-      </w:r>
-      <w:r>
-        <w:rPr>
-          <w:rFonts w:hint="eastAsia"/>
-          <w:lang w:eastAsia="zh-TW"/>
-        </w:rPr>
-        <w:t xml:space="preserve"> standard, I am satisfied working with </w:t>
-      </w:r>
-      <w:proofErr w:type="spellStart"/>
-      <w:r>
-        <w:rPr>
-          <w:rFonts w:hint="eastAsia"/>
-          <w:lang w:eastAsia="zh-TW"/>
-        </w:rPr>
-        <w:t>Arion</w:t>
-      </w:r>
-      <w:proofErr w:type="spellEnd"/>
-      <w:r>
-        <w:rPr>
-          <w:rFonts w:hint="eastAsia"/>
-          <w:lang w:eastAsia="zh-TW"/>
-        </w:rPr>
-        <w:t xml:space="preserve"> in term of the ability</w:t>
-      </w:r>
-      <w:r>
-        <w:rPr>
-          <w:rFonts w:hint="eastAsia"/>
-          <w:lang w:eastAsia="zh-TW"/>
-        </w:rPr>
-        <w:t xml:space="preserve"> of implementation, willing to communicate each other, and the skill of documentation</w:t>
-      </w:r>
-      <w:r>
-        <w:rPr>
-          <w:rFonts w:hint="eastAsia"/>
-          <w:lang w:eastAsia="zh-TW"/>
-        </w:rPr>
-        <w:t xml:space="preserve"> </w:t>
-      </w:r>
-      <w:r>
-        <w:rPr>
-          <w:rFonts w:hint="eastAsia"/>
-          <w:lang w:eastAsia="zh-TW"/>
-        </w:rPr>
-        <w:t xml:space="preserve">. This is a nice team work experience that I have had. </w:t>
+        <w:t xml:space="preserve"> standard, I am satisfied working with Arion in term of the ability of implementation, willing to communicate each other, and the skill of documentation . This is a nice team work experience that I have had.  </w:t>
       </w:r>
       <w:bookmarkStart w:id="0" w:name="_GoBack"/>
       <w:bookmarkEnd w:id="0"/>
-      <w:r>
-        <w:rPr>
-          <w:rFonts w:hint="eastAsia"/>
-          <w:lang w:eastAsia="zh-TW"/>
-        </w:rPr>
-        <w:t xml:space="preserve"> </w:t>
-      </w:r>
     </w:p>
+    <w:p/>
     <w:sectPr>
-      <w:headerReference w:type="default" r:id="rId10"/>
-      <w:footerReference w:type="default" r:id="rId11"/>
+      <w:headerReference w:type="default" r:id="rId9"/>
+      <w:footerReference w:type="default" r:id="rId10"/>
       <w:pgSz w:w="11906" w:h="16838" w:code="9"/>
       <w:pgMar w:top="720" w:right="720" w:bottom="720" w:left="720" w:header="567" w:footer="567" w:gutter="0"/>
       <w:cols w:space="708"/>
@@ -567,7 +501,7 @@
 </file>
 
 <file path=word/endnotes.xml><?xml version="1.0" encoding="utf-8"?>
-<w:endnotes xmlns:wpc="http://schemas.microsoft.com/office/word/2010/wordprocessingCanvas" xmlns:mc="http://schemas.openxmlformats.org/markup-compatibility/2006" xmlns:o="urn:schemas-microsoft-com:office:office" xmlns:r="http://schemas.openxmlformats.org/officeDocument/2006/relationships" xmlns:m="http://schemas.openxmlformats.org/officeDocument/2006/math" xmlns:v="urn:schemas-microsoft-com:vml" xmlns:wp14="http://schemas.microsoft.com/office/word/2010/wordprocessingDrawing" xmlns:wp="http://schemas.openxmlformats.org/drawingml/2006/wordprocessingDrawing" xmlns:w10="urn:schemas-microsoft-com:office:word" xmlns:w="http://schemas.openxmlformats.org/wordprocessingml/2006/main" xmlns:w14="http://schemas.microsoft.com/office/word/2010/wordml" xmlns:wpg="http://schemas.microsoft.com/office/word/2010/wordprocessingGroup" xmlns:wpi="http://schemas.microsoft.com/office/word/2010/wordprocessingInk" xmlns:wne="http://schemas.microsoft.com/office/word/2006/wordml" xmlns:wps="http://schemas.microsoft.com/office/word/2010/wordprocessingShape" mc:Ignorable="w14 wp14">
+<w:endnotes xmlns:wpc="http://schemas.microsoft.com/office/word/2010/wordprocessingCanvas" xmlns:cx="http://schemas.microsoft.com/office/drawing/2014/chartex" xmlns:cx1="http://schemas.microsoft.com/office/drawing/2015/9/8/chartex" xmlns:cx2="http://schemas.microsoft.com/office/drawing/2015/10/21/chartex" xmlns:cx3="http://schemas.microsoft.com/office/drawing/2016/5/9/chartex" xmlns:cx4="http://schemas.microsoft.com/office/drawing/2016/5/10/chartex" xmlns:cx5="http://schemas.microsoft.com/office/drawing/2016/5/11/chartex" xmlns:cx6="http://schemas.microsoft.com/office/drawing/2016/5/12/chartex" xmlns:cx7="http://schemas.microsoft.com/office/drawing/2016/5/13/chartex" xmlns:cx8="http://schemas.microsoft.com/office/drawing/2016/5/14/chartex" xmlns:mc="http://schemas.openxmlformats.org/markup-compatibility/2006" xmlns:o="urn:schemas-microsoft-com:office:office" xmlns:r="http://schemas.openxmlformats.org/officeDocument/2006/relationships" xmlns:m="http://schemas.openxmlformats.org/officeDocument/2006/math" xmlns:v="urn:schemas-microsoft-com:vml" xmlns:wp14="http://schemas.microsoft.com/office/word/2010/wordprocessingDrawing" xmlns:wp="http://schemas.openxmlformats.org/drawingml/2006/wordprocessingDrawing" xmlns:w10="urn:schemas-microsoft-com:office:word" xmlns:w="http://schemas.openxmlformats.org/wordprocessingml/2006/main" xmlns:w14="http://schemas.microsoft.com/office/word/2010/wordml" xmlns:w15="http://schemas.microsoft.com/office/word/2012/wordml" xmlns:w16se="http://schemas.microsoft.com/office/word/2015/wordml/symex" xmlns:wpg="http://schemas.microsoft.com/office/word/2010/wordprocessingGroup" xmlns:wpi="http://schemas.microsoft.com/office/word/2010/wordprocessingInk" xmlns:wne="http://schemas.microsoft.com/office/word/2006/wordml" xmlns:wps="http://schemas.microsoft.com/office/word/2010/wordprocessingShape" mc:Ignorable="w14 w15 w16se wp14">
   <w:endnote w:type="separator" w:id="-1">
     <w:p>
       <w:pPr>
@@ -592,7 +526,7 @@
 </file>
 
 <file path=word/footer1.xml><?xml version="1.0" encoding="utf-8"?>
-<w:ftr xmlns:wpc="http://schemas.microsoft.com/office/word/2010/wordprocessingCanvas" xmlns:mc="http://schemas.openxmlformats.org/markup-compatibility/2006" xmlns:o="urn:schemas-microsoft-com:office:office" xmlns:r="http://schemas.openxmlformats.org/officeDocument/2006/relationships" xmlns:m="http://schemas.openxmlformats.org/officeDocument/2006/math" xmlns:v="urn:schemas-microsoft-com:vml" xmlns:wp14="http://schemas.microsoft.com/office/word/2010/wordprocessingDrawing" xmlns:wp="http://schemas.openxmlformats.org/drawingml/2006/wordprocessingDrawing" xmlns:w10="urn:schemas-microsoft-com:office:word" xmlns:w="http://schemas.openxmlformats.org/wordprocessingml/2006/main" xmlns:w14="http://schemas.microsoft.com/office/word/2010/wordml" xmlns:wpg="http://schemas.microsoft.com/office/word/2010/wordprocessingGroup" xmlns:wpi="http://schemas.microsoft.com/office/word/2010/wordprocessingInk" xmlns:wne="http://schemas.microsoft.com/office/word/2006/wordml" xmlns:wps="http://schemas.microsoft.com/office/word/2010/wordprocessingShape" mc:Ignorable="w14 wp14">
+<w:ftr xmlns:wpc="http://schemas.microsoft.com/office/word/2010/wordprocessingCanvas" xmlns:cx="http://schemas.microsoft.com/office/drawing/2014/chartex" xmlns:cx1="http://schemas.microsoft.com/office/drawing/2015/9/8/chartex" xmlns:cx2="http://schemas.microsoft.com/office/drawing/2015/10/21/chartex" xmlns:cx3="http://schemas.microsoft.com/office/drawing/2016/5/9/chartex" xmlns:cx4="http://schemas.microsoft.com/office/drawing/2016/5/10/chartex" xmlns:cx5="http://schemas.microsoft.com/office/drawing/2016/5/11/chartex" xmlns:cx6="http://schemas.microsoft.com/office/drawing/2016/5/12/chartex" xmlns:cx7="http://schemas.microsoft.com/office/drawing/2016/5/13/chartex" xmlns:cx8="http://schemas.microsoft.com/office/drawing/2016/5/14/chartex" xmlns:mc="http://schemas.openxmlformats.org/markup-compatibility/2006" xmlns:o="urn:schemas-microsoft-com:office:office" xmlns:r="http://schemas.openxmlformats.org/officeDocument/2006/relationships" xmlns:m="http://schemas.openxmlformats.org/officeDocument/2006/math" xmlns:v="urn:schemas-microsoft-com:vml" xmlns:wp14="http://schemas.microsoft.com/office/word/2010/wordprocessingDrawing" xmlns:wp="http://schemas.openxmlformats.org/drawingml/2006/wordprocessingDrawing" xmlns:w10="urn:schemas-microsoft-com:office:word" xmlns:w="http://schemas.openxmlformats.org/wordprocessingml/2006/main" xmlns:w14="http://schemas.microsoft.com/office/word/2010/wordml" xmlns:w15="http://schemas.microsoft.com/office/word/2012/wordml" xmlns:w16se="http://schemas.microsoft.com/office/word/2015/wordml/symex" xmlns:wpg="http://schemas.microsoft.com/office/word/2010/wordprocessingGroup" xmlns:wpi="http://schemas.microsoft.com/office/word/2010/wordprocessingInk" xmlns:wne="http://schemas.microsoft.com/office/word/2006/wordml" xmlns:wps="http://schemas.microsoft.com/office/word/2010/wordprocessingShape" mc:Ignorable="w14 w15 w16se wp14">
   <w:tbl>
     <w:tblPr>
       <w:tblW w:w="5000" w:type="pct"/>
@@ -606,8 +540,8 @@
       <w:tblLook w:val="04A0" w:firstRow="1" w:lastRow="0" w:firstColumn="1" w:lastColumn="0" w:noHBand="0" w:noVBand="1"/>
     </w:tblPr>
     <w:tblGrid>
-      <w:gridCol w:w="5355"/>
-      <w:gridCol w:w="5341"/>
+      <w:gridCol w:w="5240"/>
+      <w:gridCol w:w="5226"/>
     </w:tblGrid>
     <w:tr>
       <w:trPr>
@@ -625,7 +559,7 @@
         </w:tcPr>
         <w:p>
           <w:pPr>
-            <w:pStyle w:val="a3"/>
+            <w:pStyle w:val="Header"/>
             <w:rPr>
               <w:caps/>
               <w:sz w:val="18"/>
@@ -644,7 +578,7 @@
         </w:tcPr>
         <w:p>
           <w:pPr>
-            <w:pStyle w:val="a3"/>
+            <w:pStyle w:val="Header"/>
             <w:jc w:val="right"/>
             <w:rPr>
               <w:caps/>
@@ -666,7 +600,7 @@
         </w:tcPr>
         <w:p>
           <w:pPr>
-            <w:pStyle w:val="a5"/>
+            <w:pStyle w:val="Footer"/>
             <w:rPr>
               <w:caps/>
               <w:color w:val="808080" w:themeColor="background1" w:themeShade="80"/>
@@ -686,7 +620,7 @@
         </w:p>
         <w:p>
           <w:pPr>
-            <w:pStyle w:val="a5"/>
+            <w:pStyle w:val="Footer"/>
             <w:rPr>
               <w:caps/>
               <w:color w:val="808080" w:themeColor="background1" w:themeShade="80"/>
@@ -713,7 +647,7 @@
         </w:tcPr>
         <w:p>
           <w:pPr>
-            <w:pStyle w:val="a5"/>
+            <w:pStyle w:val="Footer"/>
             <w:jc w:val="right"/>
             <w:rPr>
               <w:caps/>
@@ -784,14 +718,14 @@
   </w:tbl>
   <w:p>
     <w:pPr>
-      <w:pStyle w:val="a5"/>
+      <w:pStyle w:val="Footer"/>
     </w:pPr>
   </w:p>
 </w:ftr>
 </file>
 
 <file path=word/footnotes.xml><?xml version="1.0" encoding="utf-8"?>
-<w:footnotes xmlns:wpc="http://schemas.microsoft.com/office/word/2010/wordprocessingCanvas" xmlns:mc="http://schemas.openxmlformats.org/markup-compatibility/2006" xmlns:o="urn:schemas-microsoft-com:office:office" xmlns:r="http://schemas.openxmlformats.org/officeDocument/2006/relationships" xmlns:m="http://schemas.openxmlformats.org/officeDocument/2006/math" xmlns:v="urn:schemas-microsoft-com:vml" xmlns:wp14="http://schemas.microsoft.com/office/word/2010/wordprocessingDrawing" xmlns:wp="http://schemas.openxmlformats.org/drawingml/2006/wordprocessingDrawing" xmlns:w10="urn:schemas-microsoft-com:office:word" xmlns:w="http://schemas.openxmlformats.org/wordprocessingml/2006/main" xmlns:w14="http://schemas.microsoft.com/office/word/2010/wordml" xmlns:wpg="http://schemas.microsoft.com/office/word/2010/wordprocessingGroup" xmlns:wpi="http://schemas.microsoft.com/office/word/2010/wordprocessingInk" xmlns:wne="http://schemas.microsoft.com/office/word/2006/wordml" xmlns:wps="http://schemas.microsoft.com/office/word/2010/wordprocessingShape" mc:Ignorable="w14 wp14">
+<w:footnotes xmlns:wpc="http://schemas.microsoft.com/office/word/2010/wordprocessingCanvas" xmlns:cx="http://schemas.microsoft.com/office/drawing/2014/chartex" xmlns:cx1="http://schemas.microsoft.com/office/drawing/2015/9/8/chartex" xmlns:cx2="http://schemas.microsoft.com/office/drawing/2015/10/21/chartex" xmlns:cx3="http://schemas.microsoft.com/office/drawing/2016/5/9/chartex" xmlns:cx4="http://schemas.microsoft.com/office/drawing/2016/5/10/chartex" xmlns:cx5="http://schemas.microsoft.com/office/drawing/2016/5/11/chartex" xmlns:cx6="http://schemas.microsoft.com/office/drawing/2016/5/12/chartex" xmlns:cx7="http://schemas.microsoft.com/office/drawing/2016/5/13/chartex" xmlns:cx8="http://schemas.microsoft.com/office/drawing/2016/5/14/chartex" xmlns:mc="http://schemas.openxmlformats.org/markup-compatibility/2006" xmlns:o="urn:schemas-microsoft-com:office:office" xmlns:r="http://schemas.openxmlformats.org/officeDocument/2006/relationships" xmlns:m="http://schemas.openxmlformats.org/officeDocument/2006/math" xmlns:v="urn:schemas-microsoft-com:vml" xmlns:wp14="http://schemas.microsoft.com/office/word/2010/wordprocessingDrawing" xmlns:wp="http://schemas.openxmlformats.org/drawingml/2006/wordprocessingDrawing" xmlns:w10="urn:schemas-microsoft-com:office:word" xmlns:w="http://schemas.openxmlformats.org/wordprocessingml/2006/main" xmlns:w14="http://schemas.microsoft.com/office/word/2010/wordml" xmlns:w15="http://schemas.microsoft.com/office/word/2012/wordml" xmlns:w16se="http://schemas.microsoft.com/office/word/2015/wordml/symex" xmlns:wpg="http://schemas.microsoft.com/office/word/2010/wordprocessingGroup" xmlns:wpi="http://schemas.microsoft.com/office/word/2010/wordprocessingInk" xmlns:wne="http://schemas.microsoft.com/office/word/2006/wordml" xmlns:wps="http://schemas.microsoft.com/office/word/2010/wordprocessingShape" mc:Ignorable="w14 w15 w16se wp14">
   <w:footnote w:type="separator" w:id="-1">
     <w:p>
       <w:pPr>
@@ -816,10 +750,10 @@
 </file>
 
 <file path=word/header1.xml><?xml version="1.0" encoding="utf-8"?>
-<w:hdr xmlns:wpc="http://schemas.microsoft.com/office/word/2010/wordprocessingCanvas" xmlns:mc="http://schemas.openxmlformats.org/markup-compatibility/2006" xmlns:o="urn:schemas-microsoft-com:office:office" xmlns:r="http://schemas.openxmlformats.org/officeDocument/2006/relationships" xmlns:m="http://schemas.openxmlformats.org/officeDocument/2006/math" xmlns:v="urn:schemas-microsoft-com:vml" xmlns:wp14="http://schemas.microsoft.com/office/word/2010/wordprocessingDrawing" xmlns:wp="http://schemas.openxmlformats.org/drawingml/2006/wordprocessingDrawing" xmlns:w10="urn:schemas-microsoft-com:office:word" xmlns:w="http://schemas.openxmlformats.org/wordprocessingml/2006/main" xmlns:w14="http://schemas.microsoft.com/office/word/2010/wordml" xmlns:wpg="http://schemas.microsoft.com/office/word/2010/wordprocessingGroup" xmlns:wpi="http://schemas.microsoft.com/office/word/2010/wordprocessingInk" xmlns:wne="http://schemas.microsoft.com/office/word/2006/wordml" xmlns:wps="http://schemas.microsoft.com/office/word/2010/wordprocessingShape" mc:Ignorable="w14 wp14">
+<w:hdr xmlns:wpc="http://schemas.microsoft.com/office/word/2010/wordprocessingCanvas" xmlns:cx="http://schemas.microsoft.com/office/drawing/2014/chartex" xmlns:cx1="http://schemas.microsoft.com/office/drawing/2015/9/8/chartex" xmlns:cx2="http://schemas.microsoft.com/office/drawing/2015/10/21/chartex" xmlns:cx3="http://schemas.microsoft.com/office/drawing/2016/5/9/chartex" xmlns:cx4="http://schemas.microsoft.com/office/drawing/2016/5/10/chartex" xmlns:cx5="http://schemas.microsoft.com/office/drawing/2016/5/11/chartex" xmlns:cx6="http://schemas.microsoft.com/office/drawing/2016/5/12/chartex" xmlns:cx7="http://schemas.microsoft.com/office/drawing/2016/5/13/chartex" xmlns:cx8="http://schemas.microsoft.com/office/drawing/2016/5/14/chartex" xmlns:mc="http://schemas.openxmlformats.org/markup-compatibility/2006" xmlns:o="urn:schemas-microsoft-com:office:office" xmlns:r="http://schemas.openxmlformats.org/officeDocument/2006/relationships" xmlns:m="http://schemas.openxmlformats.org/officeDocument/2006/math" xmlns:v="urn:schemas-microsoft-com:vml" xmlns:wp14="http://schemas.microsoft.com/office/word/2010/wordprocessingDrawing" xmlns:wp="http://schemas.openxmlformats.org/drawingml/2006/wordprocessingDrawing" xmlns:w10="urn:schemas-microsoft-com:office:word" xmlns:w="http://schemas.openxmlformats.org/wordprocessingml/2006/main" xmlns:w14="http://schemas.microsoft.com/office/word/2010/wordml" xmlns:w15="http://schemas.microsoft.com/office/word/2012/wordml" xmlns:w16se="http://schemas.microsoft.com/office/word/2015/wordml/symex" xmlns:wpg="http://schemas.microsoft.com/office/word/2010/wordprocessingGroup" xmlns:wpi="http://schemas.microsoft.com/office/word/2010/wordprocessingInk" xmlns:wne="http://schemas.microsoft.com/office/word/2006/wordml" xmlns:wps="http://schemas.microsoft.com/office/word/2010/wordprocessingShape" mc:Ignorable="w14 w15 w16se wp14">
   <w:p>
     <w:pPr>
-      <w:pStyle w:val="a3"/>
+      <w:pStyle w:val="Header"/>
       <w:rPr>
         <w:sz w:val="20"/>
         <w:szCs w:val="20"/>
@@ -852,8 +786,8 @@
 </file>
 
 <file path=word/numbering.xml><?xml version="1.0" encoding="utf-8"?>
-<w:numbering xmlns:wpc="http://schemas.microsoft.com/office/word/2010/wordprocessingCanvas" xmlns:mc="http://schemas.openxmlformats.org/markup-compatibility/2006" xmlns:o="urn:schemas-microsoft-com:office:office" xmlns:r="http://schemas.openxmlformats.org/officeDocument/2006/relationships" xmlns:m="http://schemas.openxmlformats.org/officeDocument/2006/math" xmlns:v="urn:schemas-microsoft-com:vml" xmlns:wp14="http://schemas.microsoft.com/office/word/2010/wordprocessingDrawing" xmlns:wp="http://schemas.openxmlformats.org/drawingml/2006/wordprocessingDrawing" xmlns:w10="urn:schemas-microsoft-com:office:word" xmlns:w="http://schemas.openxmlformats.org/wordprocessingml/2006/main" xmlns:w14="http://schemas.microsoft.com/office/word/2010/wordml" xmlns:wpg="http://schemas.microsoft.com/office/word/2010/wordprocessingGroup" xmlns:wpi="http://schemas.microsoft.com/office/word/2010/wordprocessingInk" xmlns:wne="http://schemas.microsoft.com/office/word/2006/wordml" xmlns:wps="http://schemas.microsoft.com/office/word/2010/wordprocessingShape" mc:Ignorable="w14 wp14">
-  <w:abstractNum w:abstractNumId="0">
+<w:numbering xmlns:wpc="http://schemas.microsoft.com/office/word/2010/wordprocessingCanvas" xmlns:cx="http://schemas.microsoft.com/office/drawing/2014/chartex" xmlns:cx1="http://schemas.microsoft.com/office/drawing/2015/9/8/chartex" xmlns:cx2="http://schemas.microsoft.com/office/drawing/2015/10/21/chartex" xmlns:cx3="http://schemas.microsoft.com/office/drawing/2016/5/9/chartex" xmlns:cx4="http://schemas.microsoft.com/office/drawing/2016/5/10/chartex" xmlns:cx5="http://schemas.microsoft.com/office/drawing/2016/5/11/chartex" xmlns:cx6="http://schemas.microsoft.com/office/drawing/2016/5/12/chartex" xmlns:cx7="http://schemas.microsoft.com/office/drawing/2016/5/13/chartex" xmlns:cx8="http://schemas.microsoft.com/office/drawing/2016/5/14/chartex" xmlns:mc="http://schemas.openxmlformats.org/markup-compatibility/2006" xmlns:o="urn:schemas-microsoft-com:office:office" xmlns:r="http://schemas.openxmlformats.org/officeDocument/2006/relationships" xmlns:m="http://schemas.openxmlformats.org/officeDocument/2006/math" xmlns:v="urn:schemas-microsoft-com:vml" xmlns:wp14="http://schemas.microsoft.com/office/word/2010/wordprocessingDrawing" xmlns:wp="http://schemas.openxmlformats.org/drawingml/2006/wordprocessingDrawing" xmlns:w10="urn:schemas-microsoft-com:office:word" xmlns:w="http://schemas.openxmlformats.org/wordprocessingml/2006/main" xmlns:w14="http://schemas.microsoft.com/office/word/2010/wordml" xmlns:w15="http://schemas.microsoft.com/office/word/2012/wordml" xmlns:w16se="http://schemas.microsoft.com/office/word/2015/wordml/symex" xmlns:wpg="http://schemas.microsoft.com/office/word/2010/wordprocessingGroup" xmlns:wpi="http://schemas.microsoft.com/office/word/2010/wordprocessingInk" xmlns:wne="http://schemas.microsoft.com/office/word/2006/wordml" xmlns:wps="http://schemas.microsoft.com/office/word/2010/wordprocessingShape" mc:Ignorable="w14 w15 w16se wp14">
+  <w:abstractNum w:abstractNumId="0" w15:restartNumberingAfterBreak="0">
     <w:nsid w:val="1A9B55B9"/>
     <w:multiLevelType w:val="hybridMultilevel"/>
     <w:tmpl w:val="4F98EA26"/>
@@ -973,11 +907,11 @@
 </file>
 
 <file path=word/styles.xml><?xml version="1.0" encoding="utf-8"?>
-<w:styles xmlns:mc="http://schemas.openxmlformats.org/markup-compatibility/2006" xmlns:r="http://schemas.openxmlformats.org/officeDocument/2006/relationships" xmlns:w="http://schemas.openxmlformats.org/wordprocessingml/2006/main" xmlns:w14="http://schemas.microsoft.com/office/word/2010/wordml" mc:Ignorable="w14">
+<w:styles xmlns:mc="http://schemas.openxmlformats.org/markup-compatibility/2006" xmlns:r="http://schemas.openxmlformats.org/officeDocument/2006/relationships" xmlns:w="http://schemas.openxmlformats.org/wordprocessingml/2006/main" xmlns:w14="http://schemas.microsoft.com/office/word/2010/wordml" xmlns:w15="http://schemas.microsoft.com/office/word/2012/wordml" xmlns:w16se="http://schemas.microsoft.com/office/word/2015/wordml/symex" mc:Ignorable="w14 w15 w16se">
   <w:docDefaults>
     <w:rPrDefault>
       <w:rPr>
-        <w:rFonts w:asciiTheme="minorHAnsi" w:eastAsiaTheme="minorEastAsia" w:hAnsiTheme="minorHAnsi" w:cstheme="minorBidi"/>
+        <w:rFonts w:asciiTheme="minorHAnsi" w:eastAsiaTheme="minorHAnsi" w:hAnsiTheme="minorHAnsi" w:cstheme="minorBidi"/>
         <w:sz w:val="22"/>
         <w:szCs w:val="22"/>
         <w:lang w:val="en-AU" w:eastAsia="en-US" w:bidi="ar-SA"/>
@@ -989,154 +923,391 @@
       </w:pPr>
     </w:pPrDefault>
   </w:docDefaults>
-  <w:latentStyles w:defLockedState="0" w:defUIPriority="99" w:defSemiHidden="1" w:defUnhideWhenUsed="1" w:defQFormat="0" w:count="267">
-    <w:lsdException w:name="Normal" w:semiHidden="0" w:uiPriority="0" w:unhideWhenUsed="0" w:qFormat="1"/>
-    <w:lsdException w:name="heading 1" w:semiHidden="0" w:uiPriority="9" w:unhideWhenUsed="0" w:qFormat="1"/>
-    <w:lsdException w:name="heading 2" w:uiPriority="9" w:qFormat="1"/>
-    <w:lsdException w:name="heading 3" w:uiPriority="9" w:qFormat="1"/>
-    <w:lsdException w:name="heading 4" w:uiPriority="9" w:qFormat="1"/>
-    <w:lsdException w:name="heading 5" w:uiPriority="9" w:qFormat="1"/>
-    <w:lsdException w:name="heading 6" w:uiPriority="9" w:qFormat="1"/>
-    <w:lsdException w:name="heading 7" w:uiPriority="9" w:qFormat="1"/>
-    <w:lsdException w:name="heading 8" w:uiPriority="9" w:qFormat="1"/>
-    <w:lsdException w:name="heading 9" w:uiPriority="9" w:qFormat="1"/>
-    <w:lsdException w:name="toc 1" w:uiPriority="39"/>
-    <w:lsdException w:name="toc 2" w:uiPriority="39"/>
-    <w:lsdException w:name="toc 3" w:uiPriority="39"/>
-    <w:lsdException w:name="toc 4" w:uiPriority="39"/>
-    <w:lsdException w:name="toc 5" w:uiPriority="39"/>
-    <w:lsdException w:name="toc 6" w:uiPriority="39"/>
-    <w:lsdException w:name="toc 7" w:uiPriority="39"/>
-    <w:lsdException w:name="toc 8" w:uiPriority="39"/>
-    <w:lsdException w:name="toc 9" w:uiPriority="39"/>
-    <w:lsdException w:name="caption" w:uiPriority="35" w:qFormat="1"/>
-    <w:lsdException w:name="Title" w:semiHidden="0" w:uiPriority="10" w:unhideWhenUsed="0" w:qFormat="1"/>
-    <w:lsdException w:name="Default Paragraph Font" w:uiPriority="1"/>
-    <w:lsdException w:name="Subtitle" w:semiHidden="0" w:uiPriority="11" w:unhideWhenUsed="0" w:qFormat="1"/>
-    <w:lsdException w:name="Strong" w:semiHidden="0" w:uiPriority="22" w:unhideWhenUsed="0" w:qFormat="1"/>
-    <w:lsdException w:name="Emphasis" w:semiHidden="0" w:uiPriority="20" w:unhideWhenUsed="0" w:qFormat="1"/>
-    <w:lsdException w:name="Table Grid" w:semiHidden="0" w:uiPriority="39" w:unhideWhenUsed="0"/>
-    <w:lsdException w:name="Placeholder Text" w:unhideWhenUsed="0"/>
-    <w:lsdException w:name="No Spacing" w:semiHidden="0" w:uiPriority="1" w:unhideWhenUsed="0" w:qFormat="1"/>
-    <w:lsdException w:name="Light Shading" w:semiHidden="0" w:uiPriority="60" w:unhideWhenUsed="0"/>
-    <w:lsdException w:name="Light List" w:semiHidden="0" w:uiPriority="61" w:unhideWhenUsed="0"/>
-    <w:lsdException w:name="Light Grid" w:semiHidden="0" w:uiPriority="62" w:unhideWhenUsed="0"/>
-    <w:lsdException w:name="Medium Shading 1" w:semiHidden="0" w:uiPriority="63" w:unhideWhenUsed="0"/>
-    <w:lsdException w:name="Medium Shading 2" w:semiHidden="0" w:uiPriority="64" w:unhideWhenUsed="0"/>
-    <w:lsdException w:name="Medium List 1" w:semiHidden="0" w:uiPriority="65" w:unhideWhenUsed="0"/>
-    <w:lsdException w:name="Medium List 2" w:semiHidden="0" w:uiPriority="66" w:unhideWhenUsed="0"/>
-    <w:lsdException w:name="Medium Grid 1" w:semiHidden="0" w:uiPriority="67" w:unhideWhenUsed="0"/>
-    <w:lsdException w:name="Medium Grid 2" w:semiHidden="0" w:uiPriority="68" w:unhideWhenUsed="0"/>
-    <w:lsdException w:name="Medium Grid 3" w:semiHidden="0" w:uiPriority="69" w:unhideWhenUsed="0"/>
-    <w:lsdException w:name="Dark List" w:semiHidden="0" w:uiPriority="70" w:unhideWhenUsed="0"/>
-    <w:lsdException w:name="Colorful Shading" w:semiHidden="0" w:uiPriority="71" w:unhideWhenUsed="0"/>
-    <w:lsdException w:name="Colorful List" w:semiHidden="0" w:uiPriority="72" w:unhideWhenUsed="0"/>
-    <w:lsdException w:name="Colorful Grid" w:semiHidden="0" w:uiPriority="73" w:unhideWhenUsed="0"/>
-    <w:lsdException w:name="Light Shading Accent 1" w:semiHidden="0" w:uiPriority="60" w:unhideWhenUsed="0"/>
-    <w:lsdException w:name="Light List Accent 1" w:semiHidden="0" w:uiPriority="61" w:unhideWhenUsed="0"/>
-    <w:lsdException w:name="Light Grid Accent 1" w:semiHidden="0" w:uiPriority="62" w:unhideWhenUsed="0"/>
-    <w:lsdException w:name="Medium Shading 1 Accent 1" w:semiHidden="0" w:uiPriority="63" w:unhideWhenUsed="0"/>
-    <w:lsdException w:name="Medium Shading 2 Accent 1" w:semiHidden="0" w:uiPriority="64" w:unhideWhenUsed="0"/>
-    <w:lsdException w:name="Medium List 1 Accent 1" w:semiHidden="0" w:uiPriority="65" w:unhideWhenUsed="0"/>
-    <w:lsdException w:name="Revision" w:unhideWhenUsed="0"/>
-    <w:lsdException w:name="List Paragraph" w:semiHidden="0" w:uiPriority="34" w:unhideWhenUsed="0" w:qFormat="1"/>
-    <w:lsdException w:name="Quote" w:semiHidden="0" w:uiPriority="29" w:unhideWhenUsed="0" w:qFormat="1"/>
-    <w:lsdException w:name="Intense Quote" w:semiHidden="0" w:uiPriority="30" w:unhideWhenUsed="0" w:qFormat="1"/>
-    <w:lsdException w:name="Medium List 2 Accent 1" w:semiHidden="0" w:uiPriority="66" w:unhideWhenUsed="0"/>
-    <w:lsdException w:name="Medium Grid 1 Accent 1" w:semiHidden="0" w:uiPriority="67" w:unhideWhenUsed="0"/>
-    <w:lsdException w:name="Medium Grid 2 Accent 1" w:semiHidden="0" w:uiPriority="68" w:unhideWhenUsed="0"/>
-    <w:lsdException w:name="Medium Grid 3 Accent 1" w:semiHidden="0" w:uiPriority="69" w:unhideWhenUsed="0"/>
-    <w:lsdException w:name="Dark List Accent 1" w:semiHidden="0" w:uiPriority="70" w:unhideWhenUsed="0"/>
-    <w:lsdException w:name="Colorful Shading Accent 1" w:semiHidden="0" w:uiPriority="71" w:unhideWhenUsed="0"/>
-    <w:lsdException w:name="Colorful List Accent 1" w:semiHidden="0" w:uiPriority="72" w:unhideWhenUsed="0"/>
-    <w:lsdException w:name="Colorful Grid Accent 1" w:semiHidden="0" w:uiPriority="73" w:unhideWhenUsed="0"/>
-    <w:lsdException w:name="Light Shading Accent 2" w:semiHidden="0" w:uiPriority="60" w:unhideWhenUsed="0"/>
-    <w:lsdException w:name="Light List Accent 2" w:semiHidden="0" w:uiPriority="61" w:unhideWhenUsed="0"/>
-    <w:lsdException w:name="Light Grid Accent 2" w:semiHidden="0" w:uiPriority="62" w:unhideWhenUsed="0"/>
-    <w:lsdException w:name="Medium Shading 1 Accent 2" w:semiHidden="0" w:uiPriority="63" w:unhideWhenUsed="0"/>
-    <w:lsdException w:name="Medium Shading 2 Accent 2" w:semiHidden="0" w:uiPriority="64" w:unhideWhenUsed="0"/>
-    <w:lsdException w:name="Medium List 1 Accent 2" w:semiHidden="0" w:uiPriority="65" w:unhideWhenUsed="0"/>
-    <w:lsdException w:name="Medium List 2 Accent 2" w:semiHidden="0" w:uiPriority="66" w:unhideWhenUsed="0"/>
-    <w:lsdException w:name="Medium Grid 1 Accent 2" w:semiHidden="0" w:uiPriority="67" w:unhideWhenUsed="0"/>
-    <w:lsdException w:name="Medium Grid 2 Accent 2" w:semiHidden="0" w:uiPriority="68" w:unhideWhenUsed="0"/>
-    <w:lsdException w:name="Medium Grid 3 Accent 2" w:semiHidden="0" w:uiPriority="69" w:unhideWhenUsed="0"/>
-    <w:lsdException w:name="Dark List Accent 2" w:semiHidden="0" w:uiPriority="70" w:unhideWhenUsed="0"/>
-    <w:lsdException w:name="Colorful Shading Accent 2" w:semiHidden="0" w:uiPriority="71" w:unhideWhenUsed="0"/>
-    <w:lsdException w:name="Colorful List Accent 2" w:semiHidden="0" w:uiPriority="72" w:unhideWhenUsed="0"/>
-    <w:lsdException w:name="Colorful Grid Accent 2" w:semiHidden="0" w:uiPriority="73" w:unhideWhenUsed="0"/>
-    <w:lsdException w:name="Light Shading Accent 3" w:semiHidden="0" w:uiPriority="60" w:unhideWhenUsed="0"/>
-    <w:lsdException w:name="Light List Accent 3" w:semiHidden="0" w:uiPriority="61" w:unhideWhenUsed="0"/>
-    <w:lsdException w:name="Light Grid Accent 3" w:semiHidden="0" w:uiPriority="62" w:unhideWhenUsed="0"/>
-    <w:lsdException w:name="Medium Shading 1 Accent 3" w:semiHidden="0" w:uiPriority="63" w:unhideWhenUsed="0"/>
-    <w:lsdException w:name="Medium Shading 2 Accent 3" w:semiHidden="0" w:uiPriority="64" w:unhideWhenUsed="0"/>
-    <w:lsdException w:name="Medium List 1 Accent 3" w:semiHidden="0" w:uiPriority="65" w:unhideWhenUsed="0"/>
-    <w:lsdException w:name="Medium List 2 Accent 3" w:semiHidden="0" w:uiPriority="66" w:unhideWhenUsed="0"/>
-    <w:lsdException w:name="Medium Grid 1 Accent 3" w:semiHidden="0" w:uiPriority="67" w:unhideWhenUsed="0"/>
-    <w:lsdException w:name="Medium Grid 2 Accent 3" w:semiHidden="0" w:uiPriority="68" w:unhideWhenUsed="0"/>
-    <w:lsdException w:name="Medium Grid 3 Accent 3" w:semiHidden="0" w:uiPriority="69" w:unhideWhenUsed="0"/>
-    <w:lsdException w:name="Dark List Accent 3" w:semiHidden="0" w:uiPriority="70" w:unhideWhenUsed="0"/>
-    <w:lsdException w:name="Colorful Shading Accent 3" w:semiHidden="0" w:uiPriority="71" w:unhideWhenUsed="0"/>
-    <w:lsdException w:name="Colorful List Accent 3" w:semiHidden="0" w:uiPriority="72" w:unhideWhenUsed="0"/>
-    <w:lsdException w:name="Colorful Grid Accent 3" w:semiHidden="0" w:uiPriority="73" w:unhideWhenUsed="0"/>
-    <w:lsdException w:name="Light Shading Accent 4" w:semiHidden="0" w:uiPriority="60" w:unhideWhenUsed="0"/>
-    <w:lsdException w:name="Light List Accent 4" w:semiHidden="0" w:uiPriority="61" w:unhideWhenUsed="0"/>
-    <w:lsdException w:name="Light Grid Accent 4" w:semiHidden="0" w:uiPriority="62" w:unhideWhenUsed="0"/>
-    <w:lsdException w:name="Medium Shading 1 Accent 4" w:semiHidden="0" w:uiPriority="63" w:unhideWhenUsed="0"/>
-    <w:lsdException w:name="Medium Shading 2 Accent 4" w:semiHidden="0" w:uiPriority="64" w:unhideWhenUsed="0"/>
-    <w:lsdException w:name="Medium List 1 Accent 4" w:semiHidden="0" w:uiPriority="65" w:unhideWhenUsed="0"/>
-    <w:lsdException w:name="Medium List 2 Accent 4" w:semiHidden="0" w:uiPriority="66" w:unhideWhenUsed="0"/>
-    <w:lsdException w:name="Medium Grid 1 Accent 4" w:semiHidden="0" w:uiPriority="67" w:unhideWhenUsed="0"/>
-    <w:lsdException w:name="Medium Grid 2 Accent 4" w:semiHidden="0" w:uiPriority="68" w:unhideWhenUsed="0"/>
-    <w:lsdException w:name="Medium Grid 3 Accent 4" w:semiHidden="0" w:uiPriority="69" w:unhideWhenUsed="0"/>
-    <w:lsdException w:name="Dark List Accent 4" w:semiHidden="0" w:uiPriority="70" w:unhideWhenUsed="0"/>
-    <w:lsdException w:name="Colorful Shading Accent 4" w:semiHidden="0" w:uiPriority="71" w:unhideWhenUsed="0"/>
-    <w:lsdException w:name="Colorful List Accent 4" w:semiHidden="0" w:uiPriority="72" w:unhideWhenUsed="0"/>
-    <w:lsdException w:name="Colorful Grid Accent 4" w:semiHidden="0" w:uiPriority="73" w:unhideWhenUsed="0"/>
-    <w:lsdException w:name="Light Shading Accent 5" w:semiHidden="0" w:uiPriority="60" w:unhideWhenUsed="0"/>
-    <w:lsdException w:name="Light List Accent 5" w:semiHidden="0" w:uiPriority="61" w:unhideWhenUsed="0"/>
-    <w:lsdException w:name="Light Grid Accent 5" w:semiHidden="0" w:uiPriority="62" w:unhideWhenUsed="0"/>
-    <w:lsdException w:name="Medium Shading 1 Accent 5" w:semiHidden="0" w:uiPriority="63" w:unhideWhenUsed="0"/>
-    <w:lsdException w:name="Medium Shading 2 Accent 5" w:semiHidden="0" w:uiPriority="64" w:unhideWhenUsed="0"/>
-    <w:lsdException w:name="Medium List 1 Accent 5" w:semiHidden="0" w:uiPriority="65" w:unhideWhenUsed="0"/>
-    <w:lsdException w:name="Medium List 2 Accent 5" w:semiHidden="0" w:uiPriority="66" w:unhideWhenUsed="0"/>
-    <w:lsdException w:name="Medium Grid 1 Accent 5" w:semiHidden="0" w:uiPriority="67" w:unhideWhenUsed="0"/>
-    <w:lsdException w:name="Medium Grid 2 Accent 5" w:semiHidden="0" w:uiPriority="68" w:unhideWhenUsed="0"/>
-    <w:lsdException w:name="Medium Grid 3 Accent 5" w:semiHidden="0" w:uiPriority="69" w:unhideWhenUsed="0"/>
-    <w:lsdException w:name="Dark List Accent 5" w:semiHidden="0" w:uiPriority="70" w:unhideWhenUsed="0"/>
-    <w:lsdException w:name="Colorful Shading Accent 5" w:semiHidden="0" w:uiPriority="71" w:unhideWhenUsed="0"/>
-    <w:lsdException w:name="Colorful List Accent 5" w:semiHidden="0" w:uiPriority="72" w:unhideWhenUsed="0"/>
-    <w:lsdException w:name="Colorful Grid Accent 5" w:semiHidden="0" w:uiPriority="73" w:unhideWhenUsed="0"/>
-    <w:lsdException w:name="Light Shading Accent 6" w:semiHidden="0" w:uiPriority="60" w:unhideWhenUsed="0"/>
-    <w:lsdException w:name="Light List Accent 6" w:semiHidden="0" w:uiPriority="61" w:unhideWhenUsed="0"/>
-    <w:lsdException w:name="Light Grid Accent 6" w:semiHidden="0" w:uiPriority="62" w:unhideWhenUsed="0"/>
-    <w:lsdException w:name="Medium Shading 1 Accent 6" w:semiHidden="0" w:uiPriority="63" w:unhideWhenUsed="0"/>
-    <w:lsdException w:name="Medium Shading 2 Accent 6" w:semiHidden="0" w:uiPriority="64" w:unhideWhenUsed="0"/>
-    <w:lsdException w:name="Medium List 1 Accent 6" w:semiHidden="0" w:uiPriority="65" w:unhideWhenUsed="0"/>
-    <w:lsdException w:name="Medium List 2 Accent 6" w:semiHidden="0" w:uiPriority="66" w:unhideWhenUsed="0"/>
-    <w:lsdException w:name="Medium Grid 1 Accent 6" w:semiHidden="0" w:uiPriority="67" w:unhideWhenUsed="0"/>
-    <w:lsdException w:name="Medium Grid 2 Accent 6" w:semiHidden="0" w:uiPriority="68" w:unhideWhenUsed="0"/>
-    <w:lsdException w:name="Medium Grid 3 Accent 6" w:semiHidden="0" w:uiPriority="69" w:unhideWhenUsed="0"/>
-    <w:lsdException w:name="Dark List Accent 6" w:semiHidden="0" w:uiPriority="70" w:unhideWhenUsed="0"/>
-    <w:lsdException w:name="Colorful Shading Accent 6" w:semiHidden="0" w:uiPriority="71" w:unhideWhenUsed="0"/>
-    <w:lsdException w:name="Colorful List Accent 6" w:semiHidden="0" w:uiPriority="72" w:unhideWhenUsed="0"/>
-    <w:lsdException w:name="Colorful Grid Accent 6" w:semiHidden="0" w:uiPriority="73" w:unhideWhenUsed="0"/>
-    <w:lsdException w:name="Subtle Emphasis" w:semiHidden="0" w:uiPriority="19" w:unhideWhenUsed="0" w:qFormat="1"/>
-    <w:lsdException w:name="Intense Emphasis" w:semiHidden="0" w:uiPriority="21" w:unhideWhenUsed="0" w:qFormat="1"/>
-    <w:lsdException w:name="Subtle Reference" w:semiHidden="0" w:uiPriority="31" w:unhideWhenUsed="0" w:qFormat="1"/>
-    <w:lsdException w:name="Intense Reference" w:semiHidden="0" w:uiPriority="32" w:unhideWhenUsed="0" w:qFormat="1"/>
-    <w:lsdException w:name="Book Title" w:semiHidden="0" w:uiPriority="33" w:unhideWhenUsed="0" w:qFormat="1"/>
-    <w:lsdException w:name="Bibliography" w:uiPriority="37"/>
-    <w:lsdException w:name="TOC Heading" w:uiPriority="39" w:qFormat="1"/>
+  <w:latentStyles w:defLockedState="0" w:defUIPriority="99" w:defSemiHidden="0" w:defUnhideWhenUsed="0" w:defQFormat="0" w:count="374">
+    <w:lsdException w:name="Normal" w:uiPriority="0" w:qFormat="1"/>
+    <w:lsdException w:name="heading 1" w:uiPriority="9" w:qFormat="1"/>
+    <w:lsdException w:name="heading 2" w:semiHidden="1" w:uiPriority="9" w:unhideWhenUsed="1" w:qFormat="1"/>
+    <w:lsdException w:name="heading 3" w:semiHidden="1" w:uiPriority="9" w:unhideWhenUsed="1" w:qFormat="1"/>
+    <w:lsdException w:name="heading 4" w:semiHidden="1" w:uiPriority="9" w:unhideWhenUsed="1" w:qFormat="1"/>
+    <w:lsdException w:name="heading 5" w:semiHidden="1" w:uiPriority="9" w:unhideWhenUsed="1" w:qFormat="1"/>
+    <w:lsdException w:name="heading 6" w:semiHidden="1" w:uiPriority="9" w:unhideWhenUsed="1" w:qFormat="1"/>
+    <w:lsdException w:name="heading 7" w:semiHidden="1" w:uiPriority="9" w:unhideWhenUsed="1" w:qFormat="1"/>
+    <w:lsdException w:name="heading 8" w:semiHidden="1" w:uiPriority="9" w:unhideWhenUsed="1" w:qFormat="1"/>
+    <w:lsdException w:name="heading 9" w:semiHidden="1" w:uiPriority="9" w:unhideWhenUsed="1" w:qFormat="1"/>
+    <w:lsdException w:name="index 1" w:semiHidden="1" w:unhideWhenUsed="1"/>
+    <w:lsdException w:name="index 2" w:semiHidden="1" w:unhideWhenUsed="1"/>
+    <w:lsdException w:name="index 3" w:semiHidden="1" w:unhideWhenUsed="1"/>
+    <w:lsdException w:name="index 4" w:semiHidden="1" w:unhideWhenUsed="1"/>
+    <w:lsdException w:name="index 5" w:semiHidden="1" w:unhideWhenUsed="1"/>
+    <w:lsdException w:name="index 6" w:semiHidden="1" w:unhideWhenUsed="1"/>
+    <w:lsdException w:name="index 7" w:semiHidden="1" w:unhideWhenUsed="1"/>
+    <w:lsdException w:name="index 8" w:semiHidden="1" w:unhideWhenUsed="1"/>
+    <w:lsdException w:name="index 9" w:semiHidden="1" w:unhideWhenUsed="1"/>
+    <w:lsdException w:name="toc 1" w:semiHidden="1" w:uiPriority="39" w:unhideWhenUsed="1"/>
+    <w:lsdException w:name="toc 2" w:semiHidden="1" w:uiPriority="39" w:unhideWhenUsed="1"/>
+    <w:lsdException w:name="toc 3" w:semiHidden="1" w:uiPriority="39" w:unhideWhenUsed="1"/>
+    <w:lsdException w:name="toc 4" w:semiHidden="1" w:uiPriority="39" w:unhideWhenUsed="1"/>
+    <w:lsdException w:name="toc 5" w:semiHidden="1" w:uiPriority="39" w:unhideWhenUsed="1"/>
+    <w:lsdException w:name="toc 6" w:semiHidden="1" w:uiPriority="39" w:unhideWhenUsed="1"/>
+    <w:lsdException w:name="toc 7" w:semiHidden="1" w:uiPriority="39" w:unhideWhenUsed="1"/>
+    <w:lsdException w:name="toc 8" w:semiHidden="1" w:uiPriority="39" w:unhideWhenUsed="1"/>
+    <w:lsdException w:name="toc 9" w:semiHidden="1" w:uiPriority="39" w:unhideWhenUsed="1"/>
+    <w:lsdException w:name="Normal Indent" w:semiHidden="1" w:unhideWhenUsed="1"/>
+    <w:lsdException w:name="footnote text" w:semiHidden="1" w:unhideWhenUsed="1"/>
+    <w:lsdException w:name="annotation text" w:semiHidden="1" w:unhideWhenUsed="1"/>
+    <w:lsdException w:name="header" w:semiHidden="1" w:unhideWhenUsed="1"/>
+    <w:lsdException w:name="footer" w:semiHidden="1" w:unhideWhenUsed="1"/>
+    <w:lsdException w:name="index heading" w:semiHidden="1" w:unhideWhenUsed="1"/>
+    <w:lsdException w:name="caption" w:semiHidden="1" w:uiPriority="35" w:unhideWhenUsed="1" w:qFormat="1"/>
+    <w:lsdException w:name="table of figures" w:semiHidden="1" w:unhideWhenUsed="1"/>
+    <w:lsdException w:name="envelope address" w:semiHidden="1" w:unhideWhenUsed="1"/>
+    <w:lsdException w:name="envelope return" w:semiHidden="1" w:unhideWhenUsed="1"/>
+    <w:lsdException w:name="footnote reference" w:semiHidden="1" w:unhideWhenUsed="1"/>
+    <w:lsdException w:name="annotation reference" w:semiHidden="1" w:unhideWhenUsed="1"/>
+    <w:lsdException w:name="line number" w:semiHidden="1" w:unhideWhenUsed="1"/>
+    <w:lsdException w:name="page number" w:semiHidden="1" w:unhideWhenUsed="1"/>
+    <w:lsdException w:name="endnote reference" w:semiHidden="1" w:unhideWhenUsed="1"/>
+    <w:lsdException w:name="endnote text" w:semiHidden="1" w:unhideWhenUsed="1"/>
+    <w:lsdException w:name="table of authorities" w:semiHidden="1" w:unhideWhenUsed="1"/>
+    <w:lsdException w:name="macro" w:semiHidden="1" w:unhideWhenUsed="1"/>
+    <w:lsdException w:name="toa heading" w:semiHidden="1" w:unhideWhenUsed="1"/>
+    <w:lsdException w:name="List" w:semiHidden="1" w:unhideWhenUsed="1"/>
+    <w:lsdException w:name="List Bullet" w:semiHidden="1" w:unhideWhenUsed="1"/>
+    <w:lsdException w:name="List Number" w:semiHidden="1" w:unhideWhenUsed="1"/>
+    <w:lsdException w:name="List 2" w:semiHidden="1" w:unhideWhenUsed="1"/>
+    <w:lsdException w:name="List 3" w:semiHidden="1" w:unhideWhenUsed="1"/>
+    <w:lsdException w:name="List 4" w:semiHidden="1" w:unhideWhenUsed="1"/>
+    <w:lsdException w:name="List 5" w:semiHidden="1" w:unhideWhenUsed="1"/>
+    <w:lsdException w:name="List Bullet 2" w:semiHidden="1" w:unhideWhenUsed="1"/>
+    <w:lsdException w:name="List Bullet 3" w:semiHidden="1" w:unhideWhenUsed="1"/>
+    <w:lsdException w:name="List Bullet 4" w:semiHidden="1" w:unhideWhenUsed="1"/>
+    <w:lsdException w:name="List Bullet 5" w:semiHidden="1" w:unhideWhenUsed="1"/>
+    <w:lsdException w:name="List Number 2" w:semiHidden="1" w:unhideWhenUsed="1"/>
+    <w:lsdException w:name="List Number 3" w:semiHidden="1" w:unhideWhenUsed="1"/>
+    <w:lsdException w:name="List Number 4" w:semiHidden="1" w:unhideWhenUsed="1"/>
+    <w:lsdException w:name="List Number 5" w:semiHidden="1" w:unhideWhenUsed="1"/>
+    <w:lsdException w:name="Title" w:uiPriority="10" w:qFormat="1"/>
+    <w:lsdException w:name="Closing" w:semiHidden="1" w:unhideWhenUsed="1"/>
+    <w:lsdException w:name="Signature" w:semiHidden="1" w:unhideWhenUsed="1"/>
+    <w:lsdException w:name="Default Paragraph Font" w:semiHidden="1" w:uiPriority="1" w:unhideWhenUsed="1"/>
+    <w:lsdException w:name="Body Text" w:semiHidden="1" w:unhideWhenUsed="1"/>
+    <w:lsdException w:name="Body Text Indent" w:semiHidden="1" w:unhideWhenUsed="1"/>
+    <w:lsdException w:name="List Continue" w:semiHidden="1" w:unhideWhenUsed="1"/>
+    <w:lsdException w:name="List Continue 2" w:semiHidden="1" w:unhideWhenUsed="1"/>
+    <w:lsdException w:name="List Continue 3" w:semiHidden="1" w:unhideWhenUsed="1"/>
+    <w:lsdException w:name="List Continue 4" w:semiHidden="1" w:unhideWhenUsed="1"/>
+    <w:lsdException w:name="List Continue 5" w:semiHidden="1" w:unhideWhenUsed="1"/>
+    <w:lsdException w:name="Message Header" w:semiHidden="1" w:unhideWhenUsed="1"/>
+    <w:lsdException w:name="Subtitle" w:uiPriority="11" w:qFormat="1"/>
+    <w:lsdException w:name="Salutation" w:semiHidden="1" w:unhideWhenUsed="1"/>
+    <w:lsdException w:name="Date" w:semiHidden="1" w:unhideWhenUsed="1"/>
+    <w:lsdException w:name="Body Text First Indent" w:semiHidden="1" w:unhideWhenUsed="1"/>
+    <w:lsdException w:name="Body Text First Indent 2" w:semiHidden="1" w:unhideWhenUsed="1"/>
+    <w:lsdException w:name="Note Heading" w:semiHidden="1" w:unhideWhenUsed="1"/>
+    <w:lsdException w:name="Body Text 2" w:semiHidden="1" w:unhideWhenUsed="1"/>
+    <w:lsdException w:name="Body Text 3" w:semiHidden="1" w:unhideWhenUsed="1"/>
+    <w:lsdException w:name="Body Text Indent 2" w:semiHidden="1" w:unhideWhenUsed="1"/>
+    <w:lsdException w:name="Body Text Indent 3" w:semiHidden="1" w:unhideWhenUsed="1"/>
+    <w:lsdException w:name="Block Text" w:semiHidden="1" w:unhideWhenUsed="1"/>
+    <w:lsdException w:name="Hyperlink" w:semiHidden="1" w:unhideWhenUsed="1"/>
+    <w:lsdException w:name="FollowedHyperlink" w:semiHidden="1" w:unhideWhenUsed="1"/>
+    <w:lsdException w:name="Strong" w:uiPriority="22" w:qFormat="1"/>
+    <w:lsdException w:name="Emphasis" w:uiPriority="20" w:qFormat="1"/>
+    <w:lsdException w:name="Document Map" w:semiHidden="1" w:unhideWhenUsed="1"/>
+    <w:lsdException w:name="Plain Text" w:semiHidden="1" w:unhideWhenUsed="1"/>
+    <w:lsdException w:name="E-mail Signature" w:semiHidden="1" w:unhideWhenUsed="1"/>
+    <w:lsdException w:name="HTML Top of Form" w:semiHidden="1" w:unhideWhenUsed="1"/>
+    <w:lsdException w:name="HTML Bottom of Form" w:semiHidden="1" w:unhideWhenUsed="1"/>
+    <w:lsdException w:name="Normal (Web)" w:semiHidden="1" w:unhideWhenUsed="1"/>
+    <w:lsdException w:name="HTML Acronym" w:semiHidden="1" w:unhideWhenUsed="1"/>
+    <w:lsdException w:name="HTML Address" w:semiHidden="1" w:unhideWhenUsed="1"/>
+    <w:lsdException w:name="HTML Cite" w:semiHidden="1" w:unhideWhenUsed="1"/>
+    <w:lsdException w:name="HTML Code" w:semiHidden="1" w:unhideWhenUsed="1"/>
+    <w:lsdException w:name="HTML Definition" w:semiHidden="1" w:unhideWhenUsed="1"/>
+    <w:lsdException w:name="HTML Keyboard" w:semiHidden="1" w:unhideWhenUsed="1"/>
+    <w:lsdException w:name="HTML Preformatted" w:semiHidden="1" w:unhideWhenUsed="1"/>
+    <w:lsdException w:name="HTML Sample" w:semiHidden="1" w:unhideWhenUsed="1"/>
+    <w:lsdException w:name="HTML Typewriter" w:semiHidden="1" w:unhideWhenUsed="1"/>
+    <w:lsdException w:name="HTML Variable" w:semiHidden="1" w:unhideWhenUsed="1"/>
+    <w:lsdException w:name="Normal Table" w:semiHidden="1" w:unhideWhenUsed="1"/>
+    <w:lsdException w:name="annotation subject" w:semiHidden="1" w:unhideWhenUsed="1"/>
+    <w:lsdException w:name="No List" w:semiHidden="1" w:unhideWhenUsed="1"/>
+    <w:lsdException w:name="Outline List 1" w:semiHidden="1" w:unhideWhenUsed="1"/>
+    <w:lsdException w:name="Outline List 2" w:semiHidden="1" w:unhideWhenUsed="1"/>
+    <w:lsdException w:name="Outline List 3" w:semiHidden="1" w:unhideWhenUsed="1"/>
+    <w:lsdException w:name="Table Simple 1" w:semiHidden="1" w:unhideWhenUsed="1"/>
+    <w:lsdException w:name="Table Simple 2" w:semiHidden="1" w:unhideWhenUsed="1"/>
+    <w:lsdException w:name="Table Simple 3" w:semiHidden="1" w:unhideWhenUsed="1"/>
+    <w:lsdException w:name="Table Classic 1" w:semiHidden="1" w:unhideWhenUsed="1"/>
+    <w:lsdException w:name="Table Classic 2" w:semiHidden="1" w:unhideWhenUsed="1"/>
+    <w:lsdException w:name="Table Classic 3" w:semiHidden="1" w:unhideWhenUsed="1"/>
+    <w:lsdException w:name="Table Classic 4" w:semiHidden="1" w:unhideWhenUsed="1"/>
+    <w:lsdException w:name="Table Colorful 1" w:semiHidden="1" w:unhideWhenUsed="1"/>
+    <w:lsdException w:name="Table Colorful 2" w:semiHidden="1" w:unhideWhenUsed="1"/>
+    <w:lsdException w:name="Table Colorful 3" w:semiHidden="1" w:unhideWhenUsed="1"/>
+    <w:lsdException w:name="Table Columns 1" w:semiHidden="1" w:unhideWhenUsed="1"/>
+    <w:lsdException w:name="Table Columns 2" w:semiHidden="1" w:unhideWhenUsed="1"/>
+    <w:lsdException w:name="Table Columns 3" w:semiHidden="1" w:unhideWhenUsed="1"/>
+    <w:lsdException w:name="Table Columns 4" w:semiHidden="1" w:unhideWhenUsed="1"/>
+    <w:lsdException w:name="Table Columns 5" w:semiHidden="1" w:unhideWhenUsed="1"/>
+    <w:lsdException w:name="Table Grid 1" w:semiHidden="1" w:unhideWhenUsed="1"/>
+    <w:lsdException w:name="Table Grid 2" w:semiHidden="1" w:unhideWhenUsed="1"/>
+    <w:lsdException w:name="Table Grid 3" w:semiHidden="1" w:unhideWhenUsed="1"/>
+    <w:lsdException w:name="Table Grid 4" w:semiHidden="1" w:unhideWhenUsed="1"/>
+    <w:lsdException w:name="Table Grid 5" w:semiHidden="1" w:unhideWhenUsed="1"/>
+    <w:lsdException w:name="Table Grid 6" w:semiHidden="1" w:unhideWhenUsed="1"/>
+    <w:lsdException w:name="Table Grid 7" w:semiHidden="1" w:unhideWhenUsed="1"/>
+    <w:lsdException w:name="Table Grid 8" w:semiHidden="1" w:unhideWhenUsed="1"/>
+    <w:lsdException w:name="Table List 1" w:semiHidden="1" w:unhideWhenUsed="1"/>
+    <w:lsdException w:name="Table List 2" w:semiHidden="1" w:unhideWhenUsed="1"/>
+    <w:lsdException w:name="Table List 3" w:semiHidden="1" w:unhideWhenUsed="1"/>
+    <w:lsdException w:name="Table List 4" w:semiHidden="1" w:unhideWhenUsed="1"/>
+    <w:lsdException w:name="Table List 5" w:semiHidden="1" w:unhideWhenUsed="1"/>
+    <w:lsdException w:name="Table List 6" w:semiHidden="1" w:unhideWhenUsed="1"/>
+    <w:lsdException w:name="Table List 7" w:semiHidden="1" w:unhideWhenUsed="1"/>
+    <w:lsdException w:name="Table List 8" w:semiHidden="1" w:unhideWhenUsed="1"/>
+    <w:lsdException w:name="Table 3D effects 1" w:semiHidden="1" w:unhideWhenUsed="1"/>
+    <w:lsdException w:name="Table 3D effects 2" w:semiHidden="1" w:unhideWhenUsed="1"/>
+    <w:lsdException w:name="Table 3D effects 3" w:semiHidden="1" w:unhideWhenUsed="1"/>
+    <w:lsdException w:name="Table Contemporary" w:semiHidden="1" w:unhideWhenUsed="1"/>
+    <w:lsdException w:name="Table Elegant" w:semiHidden="1" w:unhideWhenUsed="1"/>
+    <w:lsdException w:name="Table Professional" w:semiHidden="1" w:unhideWhenUsed="1"/>
+    <w:lsdException w:name="Table Subtle 1" w:semiHidden="1" w:unhideWhenUsed="1"/>
+    <w:lsdException w:name="Table Subtle 2" w:semiHidden="1" w:unhideWhenUsed="1"/>
+    <w:lsdException w:name="Table Web 1" w:semiHidden="1" w:unhideWhenUsed="1"/>
+    <w:lsdException w:name="Table Web 2" w:semiHidden="1" w:unhideWhenUsed="1"/>
+    <w:lsdException w:name="Table Web 3" w:semiHidden="1" w:unhideWhenUsed="1"/>
+    <w:lsdException w:name="Balloon Text" w:semiHidden="1" w:unhideWhenUsed="1"/>
+    <w:lsdException w:name="Table Grid" w:uiPriority="39"/>
+    <w:lsdException w:name="Table Theme" w:semiHidden="1" w:unhideWhenUsed="1"/>
+    <w:lsdException w:name="Placeholder Text" w:semiHidden="1"/>
+    <w:lsdException w:name="No Spacing" w:uiPriority="1" w:qFormat="1"/>
+    <w:lsdException w:name="Light Shading" w:uiPriority="60"/>
+    <w:lsdException w:name="Light List" w:uiPriority="61"/>
+    <w:lsdException w:name="Light Grid" w:uiPriority="62"/>
+    <w:lsdException w:name="Medium Shading 1" w:uiPriority="63"/>
+    <w:lsdException w:name="Medium Shading 2" w:uiPriority="64"/>
+    <w:lsdException w:name="Medium List 1" w:uiPriority="65"/>
+    <w:lsdException w:name="Medium List 2" w:uiPriority="66"/>
+    <w:lsdException w:name="Medium Grid 1" w:uiPriority="67"/>
+    <w:lsdException w:name="Medium Grid 2" w:uiPriority="68"/>
+    <w:lsdException w:name="Medium Grid 3" w:uiPriority="69"/>
+    <w:lsdException w:name="Dark List" w:uiPriority="70"/>
+    <w:lsdException w:name="Colorful Shading" w:uiPriority="71"/>
+    <w:lsdException w:name="Colorful List" w:uiPriority="72"/>
+    <w:lsdException w:name="Colorful Grid" w:uiPriority="73"/>
+    <w:lsdException w:name="Light Shading Accent 1" w:uiPriority="60"/>
+    <w:lsdException w:name="Light List Accent 1" w:uiPriority="61"/>
+    <w:lsdException w:name="Light Grid Accent 1" w:uiPriority="62"/>
+    <w:lsdException w:name="Medium Shading 1 Accent 1" w:uiPriority="63"/>
+    <w:lsdException w:name="Medium Shading 2 Accent 1" w:uiPriority="64"/>
+    <w:lsdException w:name="Medium List 1 Accent 1" w:uiPriority="65"/>
+    <w:lsdException w:name="Revision" w:semiHidden="1"/>
+    <w:lsdException w:name="List Paragraph" w:uiPriority="34" w:qFormat="1"/>
+    <w:lsdException w:name="Quote" w:uiPriority="29" w:qFormat="1"/>
+    <w:lsdException w:name="Intense Quote" w:uiPriority="30" w:qFormat="1"/>
+    <w:lsdException w:name="Medium List 2 Accent 1" w:uiPriority="66"/>
+    <w:lsdException w:name="Medium Grid 1 Accent 1" w:uiPriority="67"/>
+    <w:lsdException w:name="Medium Grid 2 Accent 1" w:uiPriority="68"/>
+    <w:lsdException w:name="Medium Grid 3 Accent 1" w:uiPriority="69"/>
+    <w:lsdException w:name="Dark List Accent 1" w:uiPriority="70"/>
+    <w:lsdException w:name="Colorful Shading Accent 1" w:uiPriority="71"/>
+    <w:lsdException w:name="Colorful List Accent 1" w:uiPriority="72"/>
+    <w:lsdException w:name="Colorful Grid Accent 1" w:uiPriority="73"/>
+    <w:lsdException w:name="Light Shading Accent 2" w:uiPriority="60"/>
+    <w:lsdException w:name="Light List Accent 2" w:uiPriority="61"/>
+    <w:lsdException w:name="Light Grid Accent 2" w:uiPriority="62"/>
+    <w:lsdException w:name="Medium Shading 1 Accent 2" w:uiPriority="63"/>
+    <w:lsdException w:name="Medium Shading 2 Accent 2" w:uiPriority="64"/>
+    <w:lsdException w:name="Medium List 1 Accent 2" w:uiPriority="65"/>
+    <w:lsdException w:name="Medium List 2 Accent 2" w:uiPriority="66"/>
+    <w:lsdException w:name="Medium Grid 1 Accent 2" w:uiPriority="67"/>
+    <w:lsdException w:name="Medium Grid 2 Accent 2" w:uiPriority="68"/>
+    <w:lsdException w:name="Medium Grid 3 Accent 2" w:uiPriority="69"/>
+    <w:lsdException w:name="Dark List Accent 2" w:uiPriority="70"/>
+    <w:lsdException w:name="Colorful Shading Accent 2" w:uiPriority="71"/>
+    <w:lsdException w:name="Colorful List Accent 2" w:uiPriority="72"/>
+    <w:lsdException w:name="Colorful Grid Accent 2" w:uiPriority="73"/>
+    <w:lsdException w:name="Light Shading Accent 3" w:uiPriority="60"/>
+    <w:lsdException w:name="Light List Accent 3" w:uiPriority="61"/>
+    <w:lsdException w:name="Light Grid Accent 3" w:uiPriority="62"/>
+    <w:lsdException w:name="Medium Shading 1 Accent 3" w:uiPriority="63"/>
+    <w:lsdException w:name="Medium Shading 2 Accent 3" w:uiPriority="64"/>
+    <w:lsdException w:name="Medium List 1 Accent 3" w:uiPriority="65"/>
+    <w:lsdException w:name="Medium List 2 Accent 3" w:uiPriority="66"/>
+    <w:lsdException w:name="Medium Grid 1 Accent 3" w:uiPriority="67"/>
+    <w:lsdException w:name="Medium Grid 2 Accent 3" w:uiPriority="68"/>
+    <w:lsdException w:name="Medium Grid 3 Accent 3" w:uiPriority="69"/>
+    <w:lsdException w:name="Dark List Accent 3" w:uiPriority="70"/>
+    <w:lsdException w:name="Colorful Shading Accent 3" w:uiPriority="71"/>
+    <w:lsdException w:name="Colorful List Accent 3" w:uiPriority="72"/>
+    <w:lsdException w:name="Colorful Grid Accent 3" w:uiPriority="73"/>
+    <w:lsdException w:name="Light Shading Accent 4" w:uiPriority="60"/>
+    <w:lsdException w:name="Light List Accent 4" w:uiPriority="61"/>
+    <w:lsdException w:name="Light Grid Accent 4" w:uiPriority="62"/>
+    <w:lsdException w:name="Medium Shading 1 Accent 4" w:uiPriority="63"/>
+    <w:lsdException w:name="Medium Shading 2 Accent 4" w:uiPriority="64"/>
+    <w:lsdException w:name="Medium List 1 Accent 4" w:uiPriority="65"/>
+    <w:lsdException w:name="Medium List 2 Accent 4" w:uiPriority="66"/>
+    <w:lsdException w:name="Medium Grid 1 Accent 4" w:uiPriority="67"/>
+    <w:lsdException w:name="Medium Grid 2 Accent 4" w:uiPriority="68"/>
+    <w:lsdException w:name="Medium Grid 3 Accent 4" w:uiPriority="69"/>
+    <w:lsdException w:name="Dark List Accent 4" w:uiPriority="70"/>
+    <w:lsdException w:name="Colorful Shading Accent 4" w:uiPriority="71"/>
+    <w:lsdException w:name="Colorful List Accent 4" w:uiPriority="72"/>
+    <w:lsdException w:name="Colorful Grid Accent 4" w:uiPriority="73"/>
+    <w:lsdException w:name="Light Shading Accent 5" w:uiPriority="60"/>
+    <w:lsdException w:name="Light List Accent 5" w:uiPriority="61"/>
+    <w:lsdException w:name="Light Grid Accent 5" w:uiPriority="62"/>
+    <w:lsdException w:name="Medium Shading 1 Accent 5" w:uiPriority="63"/>
+    <w:lsdException w:name="Medium Shading 2 Accent 5" w:uiPriority="64"/>
+    <w:lsdException w:name="Medium List 1 Accent 5" w:uiPriority="65"/>
+    <w:lsdException w:name="Medium List 2 Accent 5" w:uiPriority="66"/>
+    <w:lsdException w:name="Medium Grid 1 Accent 5" w:uiPriority="67"/>
+    <w:lsdException w:name="Medium Grid 2 Accent 5" w:uiPriority="68"/>
+    <w:lsdException w:name="Medium Grid 3 Accent 5" w:uiPriority="69"/>
+    <w:lsdException w:name="Dark List Accent 5" w:uiPriority="70"/>
+    <w:lsdException w:name="Colorful Shading Accent 5" w:uiPriority="71"/>
+    <w:lsdException w:name="Colorful List Accent 5" w:uiPriority="72"/>
+    <w:lsdException w:name="Colorful Grid Accent 5" w:uiPriority="73"/>
+    <w:lsdException w:name="Light Shading Accent 6" w:uiPriority="60"/>
+    <w:lsdException w:name="Light List Accent 6" w:uiPriority="61"/>
+    <w:lsdException w:name="Light Grid Accent 6" w:uiPriority="62"/>
+    <w:lsdException w:name="Medium Shading 1 Accent 6" w:uiPriority="63"/>
+    <w:lsdException w:name="Medium Shading 2 Accent 6" w:uiPriority="64"/>
+    <w:lsdException w:name="Medium List 1 Accent 6" w:uiPriority="65"/>
+    <w:lsdException w:name="Medium List 2 Accent 6" w:uiPriority="66"/>
+    <w:lsdException w:name="Medium Grid 1 Accent 6" w:uiPriority="67"/>
+    <w:lsdException w:name="Medium Grid 2 Accent 6" w:uiPriority="68"/>
+    <w:lsdException w:name="Medium Grid 3 Accent 6" w:uiPriority="69"/>
+    <w:lsdException w:name="Dark List Accent 6" w:uiPriority="70"/>
+    <w:lsdException w:name="Colorful Shading Accent 6" w:uiPriority="71"/>
+    <w:lsdException w:name="Colorful List Accent 6" w:uiPriority="72"/>
+    <w:lsdException w:name="Colorful Grid Accent 6" w:uiPriority="73"/>
+    <w:lsdException w:name="Subtle Emphasis" w:uiPriority="19" w:qFormat="1"/>
+    <w:lsdException w:name="Intense Emphasis" w:uiPriority="21" w:qFormat="1"/>
+    <w:lsdException w:name="Subtle Reference" w:uiPriority="31" w:qFormat="1"/>
+    <w:lsdException w:name="Intense Reference" w:uiPriority="32" w:qFormat="1"/>
+    <w:lsdException w:name="Book Title" w:uiPriority="33" w:qFormat="1"/>
+    <w:lsdException w:name="Bibliography" w:semiHidden="1" w:uiPriority="37" w:unhideWhenUsed="1"/>
+    <w:lsdException w:name="TOC Heading" w:semiHidden="1" w:uiPriority="39" w:unhideWhenUsed="1" w:qFormat="1"/>
+    <w:lsdException w:name="Plain Table 1" w:uiPriority="41"/>
+    <w:lsdException w:name="Plain Table 2" w:uiPriority="42"/>
+    <w:lsdException w:name="Plain Table 3" w:uiPriority="43"/>
+    <w:lsdException w:name="Plain Table 4" w:uiPriority="44"/>
+    <w:lsdException w:name="Plain Table 5" w:uiPriority="45"/>
+    <w:lsdException w:name="Grid Table Light" w:uiPriority="40"/>
+    <w:lsdException w:name="Grid Table 1 Light" w:uiPriority="46"/>
+    <w:lsdException w:name="Grid Table 2" w:uiPriority="47"/>
+    <w:lsdException w:name="Grid Table 3" w:uiPriority="48"/>
+    <w:lsdException w:name="Grid Table 4" w:uiPriority="49"/>
+    <w:lsdException w:name="Grid Table 5 Dark" w:uiPriority="50"/>
+    <w:lsdException w:name="Grid Table 6 Colorful" w:uiPriority="51"/>
+    <w:lsdException w:name="Grid Table 7 Colorful" w:uiPriority="52"/>
+    <w:lsdException w:name="Grid Table 1 Light Accent 1" w:uiPriority="46"/>
+    <w:lsdException w:name="Grid Table 2 Accent 1" w:uiPriority="47"/>
+    <w:lsdException w:name="Grid Table 3 Accent 1" w:uiPriority="48"/>
+    <w:lsdException w:name="Grid Table 4 Accent 1" w:uiPriority="49"/>
+    <w:lsdException w:name="Grid Table 5 Dark Accent 1" w:uiPriority="50"/>
+    <w:lsdException w:name="Grid Table 6 Colorful Accent 1" w:uiPriority="51"/>
+    <w:lsdException w:name="Grid Table 7 Colorful Accent 1" w:uiPriority="52"/>
+    <w:lsdException w:name="Grid Table 1 Light Accent 2" w:uiPriority="46"/>
+    <w:lsdException w:name="Grid Table 2 Accent 2" w:uiPriority="47"/>
+    <w:lsdException w:name="Grid Table 3 Accent 2" w:uiPriority="48"/>
+    <w:lsdException w:name="Grid Table 4 Accent 2" w:uiPriority="49"/>
+    <w:lsdException w:name="Grid Table 5 Dark Accent 2" w:uiPriority="50"/>
+    <w:lsdException w:name="Grid Table 6 Colorful Accent 2" w:uiPriority="51"/>
+    <w:lsdException w:name="Grid Table 7 Colorful Accent 2" w:uiPriority="52"/>
+    <w:lsdException w:name="Grid Table 1 Light Accent 3" w:uiPriority="46"/>
+    <w:lsdException w:name="Grid Table 2 Accent 3" w:uiPriority="47"/>
+    <w:lsdException w:name="Grid Table 3 Accent 3" w:uiPriority="48"/>
+    <w:lsdException w:name="Grid Table 4 Accent 3" w:uiPriority="49"/>
+    <w:lsdException w:name="Grid Table 5 Dark Accent 3" w:uiPriority="50"/>
+    <w:lsdException w:name="Grid Table 6 Colorful Accent 3" w:uiPriority="51"/>
+    <w:lsdException w:name="Grid Table 7 Colorful Accent 3" w:uiPriority="52"/>
+    <w:lsdException w:name="Grid Table 1 Light Accent 4" w:uiPriority="46"/>
+    <w:lsdException w:name="Grid Table 2 Accent 4" w:uiPriority="47"/>
+    <w:lsdException w:name="Grid Table 3 Accent 4" w:uiPriority="48"/>
+    <w:lsdException w:name="Grid Table 4 Accent 4" w:uiPriority="49"/>
+    <w:lsdException w:name="Grid Table 5 Dark Accent 4" w:uiPriority="50"/>
+    <w:lsdException w:name="Grid Table 6 Colorful Accent 4" w:uiPriority="51"/>
+    <w:lsdException w:name="Grid Table 7 Colorful Accent 4" w:uiPriority="52"/>
+    <w:lsdException w:name="Grid Table 1 Light Accent 5" w:uiPriority="46"/>
+    <w:lsdException w:name="Grid Table 2 Accent 5" w:uiPriority="47"/>
+    <w:lsdException w:name="Grid Table 3 Accent 5" w:uiPriority="48"/>
+    <w:lsdException w:name="Grid Table 4 Accent 5" w:uiPriority="49"/>
+    <w:lsdException w:name="Grid Table 5 Dark Accent 5" w:uiPriority="50"/>
+    <w:lsdException w:name="Grid Table 6 Colorful Accent 5" w:uiPriority="51"/>
+    <w:lsdException w:name="Grid Table 7 Colorful Accent 5" w:uiPriority="52"/>
+    <w:lsdException w:name="Grid Table 1 Light Accent 6" w:uiPriority="46"/>
+    <w:lsdException w:name="Grid Table 2 Accent 6" w:uiPriority="47"/>
+    <w:lsdException w:name="Grid Table 3 Accent 6" w:uiPriority="48"/>
+    <w:lsdException w:name="Grid Table 4 Accent 6" w:uiPriority="49"/>
+    <w:lsdException w:name="Grid Table 5 Dark Accent 6" w:uiPriority="50"/>
+    <w:lsdException w:name="Grid Table 6 Colorful Accent 6" w:uiPriority="51"/>
+    <w:lsdException w:name="Grid Table 7 Colorful Accent 6" w:uiPriority="52"/>
+    <w:lsdException w:name="List Table 1 Light" w:uiPriority="46"/>
+    <w:lsdException w:name="List Table 2" w:uiPriority="47"/>
+    <w:lsdException w:name="List Table 3" w:uiPriority="48"/>
+    <w:lsdException w:name="List Table 4" w:uiPriority="49"/>
+    <w:lsdException w:name="List Table 5 Dark" w:uiPriority="50"/>
+    <w:lsdException w:name="List Table 6 Colorful" w:uiPriority="51"/>
+    <w:lsdException w:name="List Table 7 Colorful" w:uiPriority="52"/>
+    <w:lsdException w:name="List Table 1 Light Accent 1" w:uiPriority="46"/>
+    <w:lsdException w:name="List Table 2 Accent 1" w:uiPriority="47"/>
+    <w:lsdException w:name="List Table 3 Accent 1" w:uiPriority="48"/>
+    <w:lsdException w:name="List Table 4 Accent 1" w:uiPriority="49"/>
+    <w:lsdException w:name="List Table 5 Dark Accent 1" w:uiPriority="50"/>
+    <w:lsdException w:name="List Table 6 Colorful Accent 1" w:uiPriority="51"/>
+    <w:lsdException w:name="List Table 7 Colorful Accent 1" w:uiPriority="52"/>
+    <w:lsdException w:name="List Table 1 Light Accent 2" w:uiPriority="46"/>
+    <w:lsdException w:name="List Table 2 Accent 2" w:uiPriority="47"/>
+    <w:lsdException w:name="List Table 3 Accent 2" w:uiPriority="48"/>
+    <w:lsdException w:name="List Table 4 Accent 2" w:uiPriority="49"/>
+    <w:lsdException w:name="List Table 5 Dark Accent 2" w:uiPriority="50"/>
+    <w:lsdException w:name="List Table 6 Colorful Accent 2" w:uiPriority="51"/>
+    <w:lsdException w:name="List Table 7 Colorful Accent 2" w:uiPriority="52"/>
+    <w:lsdException w:name="List Table 1 Light Accent 3" w:uiPriority="46"/>
+    <w:lsdException w:name="List Table 2 Accent 3" w:uiPriority="47"/>
+    <w:lsdException w:name="List Table 3 Accent 3" w:uiPriority="48"/>
+    <w:lsdException w:name="List Table 4 Accent 3" w:uiPriority="49"/>
+    <w:lsdException w:name="List Table 5 Dark Accent 3" w:uiPriority="50"/>
+    <w:lsdException w:name="List Table 6 Colorful Accent 3" w:uiPriority="51"/>
+    <w:lsdException w:name="List Table 7 Colorful Accent 3" w:uiPriority="52"/>
+    <w:lsdException w:name="List Table 1 Light Accent 4" w:uiPriority="46"/>
+    <w:lsdException w:name="List Table 2 Accent 4" w:uiPriority="47"/>
+    <w:lsdException w:name="List Table 3 Accent 4" w:uiPriority="48"/>
+    <w:lsdException w:name="List Table 4 Accent 4" w:uiPriority="49"/>
+    <w:lsdException w:name="List Table 5 Dark Accent 4" w:uiPriority="50"/>
+    <w:lsdException w:name="List Table 6 Colorful Accent 4" w:uiPriority="51"/>
+    <w:lsdException w:name="List Table 7 Colorful Accent 4" w:uiPriority="52"/>
+    <w:lsdException w:name="List Table 1 Light Accent 5" w:uiPriority="46"/>
+    <w:lsdException w:name="List Table 2 Accent 5" w:uiPriority="47"/>
+    <w:lsdException w:name="List Table 3 Accent 5" w:uiPriority="48"/>
+    <w:lsdException w:name="List Table 4 Accent 5" w:uiPriority="49"/>
+    <w:lsdException w:name="List Table 5 Dark Accent 5" w:uiPriority="50"/>
+    <w:lsdException w:name="List Table 6 Colorful Accent 5" w:uiPriority="51"/>
+    <w:lsdException w:name="List Table 7 Colorful Accent 5" w:uiPriority="52"/>
+    <w:lsdException w:name="List Table 1 Light Accent 6" w:uiPriority="46"/>
+    <w:lsdException w:name="List Table 2 Accent 6" w:uiPriority="47"/>
+    <w:lsdException w:name="List Table 3 Accent 6" w:uiPriority="48"/>
+    <w:lsdException w:name="List Table 4 Accent 6" w:uiPriority="49"/>
+    <w:lsdException w:name="List Table 5 Dark Accent 6" w:uiPriority="50"/>
+    <w:lsdException w:name="List Table 6 Colorful Accent 6" w:uiPriority="51"/>
+    <w:lsdException w:name="List Table 7 Colorful Accent 6" w:uiPriority="52"/>
+    <w:lsdException w:name="Mention" w:semiHidden="1" w:unhideWhenUsed="1"/>
+    <w:lsdException w:name="Smart Hyperlink" w:semiHidden="1" w:unhideWhenUsed="1"/>
+    <w:lsdException w:name="Hashtag" w:semiHidden="1" w:unhideWhenUsed="1"/>
   </w:latentStyles>
-  <w:style w:type="paragraph" w:default="1" w:styleId="a">
+  <w:style w:type="paragraph" w:default="1" w:styleId="Normal">
     <w:name w:val="Normal"/>
     <w:qFormat/>
   </w:style>
-  <w:style w:type="paragraph" w:styleId="1">
+  <w:style w:type="paragraph" w:styleId="Heading1">
     <w:name w:val="heading 1"/>
-    <w:basedOn w:val="a"/>
-    <w:next w:val="a"/>
-    <w:link w:val="10"/>
+    <w:basedOn w:val="Normal"/>
+    <w:next w:val="Normal"/>
+    <w:link w:val="Heading1Char"/>
     <w:uiPriority w:val="9"/>
     <w:qFormat/>
     <w:rsid w:val="007D126C"/>
@@ -1153,11 +1324,11 @@
       <w:szCs w:val="32"/>
     </w:rPr>
   </w:style>
-  <w:style w:type="paragraph" w:styleId="2">
+  <w:style w:type="paragraph" w:styleId="Heading2">
     <w:name w:val="heading 2"/>
-    <w:basedOn w:val="a"/>
-    <w:next w:val="a"/>
-    <w:link w:val="20"/>
+    <w:basedOn w:val="Normal"/>
+    <w:next w:val="Normal"/>
+    <w:link w:val="Heading2Char"/>
     <w:uiPriority w:val="9"/>
     <w:unhideWhenUsed/>
     <w:qFormat/>
@@ -1175,13 +1346,13 @@
       <w:szCs w:val="26"/>
     </w:rPr>
   </w:style>
-  <w:style w:type="character" w:default="1" w:styleId="a0">
+  <w:style w:type="character" w:default="1" w:styleId="DefaultParagraphFont">
     <w:name w:val="Default Paragraph Font"/>
     <w:uiPriority w:val="1"/>
     <w:semiHidden/>
     <w:unhideWhenUsed/>
   </w:style>
-  <w:style w:type="table" w:default="1" w:styleId="a1">
+  <w:style w:type="table" w:default="1" w:styleId="TableNormal">
     <w:name w:val="Normal Table"/>
     <w:uiPriority w:val="99"/>
     <w:semiHidden/>
@@ -1196,16 +1367,16 @@
       </w:tblCellMar>
     </w:tblPr>
   </w:style>
-  <w:style w:type="numbering" w:default="1" w:styleId="a2">
+  <w:style w:type="numbering" w:default="1" w:styleId="NoList">
     <w:name w:val="No List"/>
     <w:uiPriority w:val="99"/>
     <w:semiHidden/>
     <w:unhideWhenUsed/>
   </w:style>
-  <w:style w:type="character" w:customStyle="1" w:styleId="10">
-    <w:name w:val="標題 1 字元"/>
-    <w:basedOn w:val="a0"/>
-    <w:link w:val="1"/>
+  <w:style w:type="character" w:customStyle="1" w:styleId="Heading1Char">
+    <w:name w:val="Heading 1 Char"/>
+    <w:basedOn w:val="DefaultParagraphFont"/>
+    <w:link w:val="Heading1"/>
     <w:uiPriority w:val="9"/>
     <w:rsid w:val="007D126C"/>
     <w:rPr>
@@ -1215,10 +1386,10 @@
       <w:szCs w:val="32"/>
     </w:rPr>
   </w:style>
-  <w:style w:type="paragraph" w:styleId="a3">
+  <w:style w:type="paragraph" w:styleId="Header">
     <w:name w:val="header"/>
-    <w:basedOn w:val="a"/>
-    <w:link w:val="a4"/>
+    <w:basedOn w:val="Normal"/>
+    <w:link w:val="HeaderChar"/>
     <w:uiPriority w:val="99"/>
     <w:unhideWhenUsed/>
     <w:rsid w:val="007D126C"/>
@@ -1230,17 +1401,17 @@
       <w:spacing w:after="0" w:line="240" w:lineRule="auto"/>
     </w:pPr>
   </w:style>
-  <w:style w:type="character" w:customStyle="1" w:styleId="a4">
-    <w:name w:val="頁首 字元"/>
-    <w:basedOn w:val="a0"/>
-    <w:link w:val="a3"/>
+  <w:style w:type="character" w:customStyle="1" w:styleId="HeaderChar">
+    <w:name w:val="Header Char"/>
+    <w:basedOn w:val="DefaultParagraphFont"/>
+    <w:link w:val="Header"/>
     <w:uiPriority w:val="99"/>
     <w:rsid w:val="007D126C"/>
   </w:style>
-  <w:style w:type="paragraph" w:styleId="a5">
+  <w:style w:type="paragraph" w:styleId="Footer">
     <w:name w:val="footer"/>
-    <w:basedOn w:val="a"/>
-    <w:link w:val="a6"/>
+    <w:basedOn w:val="Normal"/>
+    <w:link w:val="FooterChar"/>
     <w:uiPriority w:val="99"/>
     <w:unhideWhenUsed/>
     <w:rsid w:val="007D126C"/>
@@ -1252,17 +1423,17 @@
       <w:spacing w:after="0" w:line="240" w:lineRule="auto"/>
     </w:pPr>
   </w:style>
-  <w:style w:type="character" w:customStyle="1" w:styleId="a6">
-    <w:name w:val="頁尾 字元"/>
-    <w:basedOn w:val="a0"/>
-    <w:link w:val="a5"/>
+  <w:style w:type="character" w:customStyle="1" w:styleId="FooterChar">
+    <w:name w:val="Footer Char"/>
+    <w:basedOn w:val="DefaultParagraphFont"/>
+    <w:link w:val="Footer"/>
     <w:uiPriority w:val="99"/>
     <w:rsid w:val="007D126C"/>
   </w:style>
-  <w:style w:type="paragraph" w:styleId="a7">
+  <w:style w:type="paragraph" w:styleId="Caption">
     <w:name w:val="caption"/>
-    <w:basedOn w:val="a"/>
-    <w:next w:val="a"/>
+    <w:basedOn w:val="Normal"/>
+    <w:next w:val="Normal"/>
     <w:uiPriority w:val="35"/>
     <w:unhideWhenUsed/>
     <w:qFormat/>
@@ -1278,19 +1449,19 @@
       <w:szCs w:val="18"/>
     </w:rPr>
   </w:style>
-  <w:style w:type="paragraph" w:styleId="a8">
+  <w:style w:type="paragraph" w:styleId="Bibliography">
     <w:name w:val="Bibliography"/>
-    <w:basedOn w:val="a"/>
-    <w:next w:val="a"/>
+    <w:basedOn w:val="Normal"/>
+    <w:next w:val="Normal"/>
     <w:uiPriority w:val="37"/>
     <w:unhideWhenUsed/>
     <w:rsid w:val="00CF5469"/>
   </w:style>
-  <w:style w:type="paragraph" w:styleId="a9">
+  <w:style w:type="paragraph" w:styleId="Title">
     <w:name w:val="Title"/>
-    <w:basedOn w:val="a"/>
-    <w:next w:val="a"/>
-    <w:link w:val="aa"/>
+    <w:basedOn w:val="Normal"/>
+    <w:next w:val="Normal"/>
+    <w:link w:val="TitleChar"/>
     <w:uiPriority w:val="10"/>
     <w:qFormat/>
     <w:rsid w:val="00CF5469"/>
@@ -1306,10 +1477,10 @@
       <w:szCs w:val="56"/>
     </w:rPr>
   </w:style>
-  <w:style w:type="character" w:customStyle="1" w:styleId="aa">
-    <w:name w:val="標題 字元"/>
-    <w:basedOn w:val="a0"/>
-    <w:link w:val="a9"/>
+  <w:style w:type="character" w:customStyle="1" w:styleId="TitleChar">
+    <w:name w:val="Title Char"/>
+    <w:basedOn w:val="DefaultParagraphFont"/>
+    <w:link w:val="Title"/>
     <w:uiPriority w:val="10"/>
     <w:rsid w:val="00CF5469"/>
     <w:rPr>
@@ -1320,10 +1491,10 @@
       <w:szCs w:val="56"/>
     </w:rPr>
   </w:style>
-  <w:style w:type="paragraph" w:styleId="ab">
+  <w:style w:type="paragraph" w:styleId="TOCHeading">
     <w:name w:val="TOC Heading"/>
-    <w:basedOn w:val="1"/>
-    <w:next w:val="a"/>
+    <w:basedOn w:val="Heading1"/>
+    <w:next w:val="Normal"/>
     <w:uiPriority w:val="39"/>
     <w:unhideWhenUsed/>
     <w:qFormat/>
@@ -1335,10 +1506,10 @@
       <w:lang w:val="en-US"/>
     </w:rPr>
   </w:style>
-  <w:style w:type="paragraph" w:styleId="11">
+  <w:style w:type="paragraph" w:styleId="TOC1">
     <w:name w:val="toc 1"/>
-    <w:basedOn w:val="a"/>
-    <w:next w:val="a"/>
+    <w:basedOn w:val="Normal"/>
+    <w:next w:val="Normal"/>
     <w:autoRedefine/>
     <w:uiPriority w:val="39"/>
     <w:unhideWhenUsed/>
@@ -1347,9 +1518,9 @@
       <w:spacing w:after="100"/>
     </w:pPr>
   </w:style>
-  <w:style w:type="character" w:styleId="ac">
+  <w:style w:type="character" w:styleId="Hyperlink">
     <w:name w:val="Hyperlink"/>
-    <w:basedOn w:val="a0"/>
+    <w:basedOn w:val="DefaultParagraphFont"/>
     <w:uiPriority w:val="99"/>
     <w:unhideWhenUsed/>
     <w:rsid w:val="00CF5469"/>
@@ -1358,9 +1529,9 @@
       <w:u w:val="single"/>
     </w:rPr>
   </w:style>
-  <w:style w:type="paragraph" w:styleId="ad">
+  <w:style w:type="paragraph" w:styleId="ListParagraph">
     <w:name w:val="List Paragraph"/>
-    <w:basedOn w:val="a"/>
+    <w:basedOn w:val="Normal"/>
     <w:uiPriority w:val="34"/>
     <w:qFormat/>
     <w:rsid w:val="001D480A"/>
@@ -1369,10 +1540,10 @@
       <w:contextualSpacing/>
     </w:pPr>
   </w:style>
-  <w:style w:type="paragraph" w:styleId="ae">
+  <w:style w:type="paragraph" w:styleId="BalloonText">
     <w:name w:val="Balloon Text"/>
-    <w:basedOn w:val="a"/>
-    <w:link w:val="af"/>
+    <w:basedOn w:val="Normal"/>
+    <w:link w:val="BalloonTextChar"/>
     <w:uiPriority w:val="99"/>
     <w:semiHidden/>
     <w:unhideWhenUsed/>
@@ -1386,10 +1557,10 @@
       <w:szCs w:val="18"/>
     </w:rPr>
   </w:style>
-  <w:style w:type="character" w:customStyle="1" w:styleId="af">
-    <w:name w:val="註解方塊文字 字元"/>
-    <w:basedOn w:val="a0"/>
-    <w:link w:val="ae"/>
+  <w:style w:type="character" w:customStyle="1" w:styleId="BalloonTextChar">
+    <w:name w:val="Balloon Text Char"/>
+    <w:basedOn w:val="DefaultParagraphFont"/>
+    <w:link w:val="BalloonText"/>
     <w:uiPriority w:val="99"/>
     <w:semiHidden/>
     <w:rsid w:val="00736018"/>
@@ -1399,453 +1570,10 @@
       <w:szCs w:val="18"/>
     </w:rPr>
   </w:style>
-  <w:style w:type="character" w:customStyle="1" w:styleId="20">
-    <w:name w:val="標題 2 字元"/>
-    <w:basedOn w:val="a0"/>
-    <w:link w:val="2"/>
-    <w:uiPriority w:val="9"/>
-    <w:rsid w:val="00736018"/>
-    <w:rPr>
-      <w:rFonts w:asciiTheme="majorHAnsi" w:eastAsiaTheme="majorEastAsia" w:hAnsiTheme="majorHAnsi" w:cstheme="majorBidi"/>
-      <w:color w:val="2E74B5" w:themeColor="accent1" w:themeShade="BF"/>
-      <w:sz w:val="26"/>
-      <w:szCs w:val="26"/>
-    </w:rPr>
-  </w:style>
-</w:styles>
-</file>
-
-<file path=word/stylesWithEffects.xml><?xml version="1.0" encoding="utf-8"?>
-<w:styles xmlns:wpc="http://schemas.microsoft.com/office/word/2010/wordprocessingCanvas" xmlns:mc="http://schemas.openxmlformats.org/markup-compatibility/2006" xmlns:o="urn:schemas-microsoft-com:office:office" xmlns:r="http://schemas.openxmlformats.org/officeDocument/2006/relationships" xmlns:m="http://schemas.openxmlformats.org/officeDocument/2006/math" xmlns:v="urn:schemas-microsoft-com:vml" xmlns:wp14="http://schemas.microsoft.com/office/word/2010/wordprocessingDrawing" xmlns:wp="http://schemas.openxmlformats.org/drawingml/2006/wordprocessingDrawing" xmlns:w10="urn:schemas-microsoft-com:office:word" xmlns:w="http://schemas.openxmlformats.org/wordprocessingml/2006/main" xmlns:w14="http://schemas.microsoft.com/office/word/2010/wordml" xmlns:wpg="http://schemas.microsoft.com/office/word/2010/wordprocessingGroup" xmlns:wpi="http://schemas.microsoft.com/office/word/2010/wordprocessingInk" xmlns:wne="http://schemas.microsoft.com/office/word/2006/wordml" xmlns:wps="http://schemas.microsoft.com/office/word/2010/wordprocessingShape" mc:Ignorable="w14 wp14">
-  <w:docDefaults>
-    <w:rPrDefault>
-      <w:rPr>
-        <w:rFonts w:asciiTheme="minorHAnsi" w:eastAsiaTheme="minorEastAsia" w:hAnsiTheme="minorHAnsi" w:cstheme="minorBidi"/>
-        <w:sz w:val="22"/>
-        <w:szCs w:val="22"/>
-        <w:lang w:val="en-AU" w:eastAsia="en-US" w:bidi="ar-SA"/>
-      </w:rPr>
-    </w:rPrDefault>
-    <w:pPrDefault>
-      <w:pPr>
-        <w:spacing w:after="160" w:line="259" w:lineRule="auto"/>
-      </w:pPr>
-    </w:pPrDefault>
-  </w:docDefaults>
-  <w:latentStyles w:defLockedState="0" w:defUIPriority="99" w:defSemiHidden="1" w:defUnhideWhenUsed="1" w:defQFormat="0" w:count="267">
-    <w:lsdException w:name="Normal" w:semiHidden="0" w:uiPriority="0" w:unhideWhenUsed="0" w:qFormat="1"/>
-    <w:lsdException w:name="heading 1" w:semiHidden="0" w:uiPriority="9" w:unhideWhenUsed="0" w:qFormat="1"/>
-    <w:lsdException w:name="heading 2" w:uiPriority="9" w:qFormat="1"/>
-    <w:lsdException w:name="heading 3" w:uiPriority="9" w:qFormat="1"/>
-    <w:lsdException w:name="heading 4" w:uiPriority="9" w:qFormat="1"/>
-    <w:lsdException w:name="heading 5" w:uiPriority="9" w:qFormat="1"/>
-    <w:lsdException w:name="heading 6" w:uiPriority="9" w:qFormat="1"/>
-    <w:lsdException w:name="heading 7" w:uiPriority="9" w:qFormat="1"/>
-    <w:lsdException w:name="heading 8" w:uiPriority="9" w:qFormat="1"/>
-    <w:lsdException w:name="heading 9" w:uiPriority="9" w:qFormat="1"/>
-    <w:lsdException w:name="toc 1" w:uiPriority="39"/>
-    <w:lsdException w:name="toc 2" w:uiPriority="39"/>
-    <w:lsdException w:name="toc 3" w:uiPriority="39"/>
-    <w:lsdException w:name="toc 4" w:uiPriority="39"/>
-    <w:lsdException w:name="toc 5" w:uiPriority="39"/>
-    <w:lsdException w:name="toc 6" w:uiPriority="39"/>
-    <w:lsdException w:name="toc 7" w:uiPriority="39"/>
-    <w:lsdException w:name="toc 8" w:uiPriority="39"/>
-    <w:lsdException w:name="toc 9" w:uiPriority="39"/>
-    <w:lsdException w:name="caption" w:uiPriority="35" w:qFormat="1"/>
-    <w:lsdException w:name="Title" w:semiHidden="0" w:uiPriority="10" w:unhideWhenUsed="0" w:qFormat="1"/>
-    <w:lsdException w:name="Default Paragraph Font" w:uiPriority="1"/>
-    <w:lsdException w:name="Subtitle" w:semiHidden="0" w:uiPriority="11" w:unhideWhenUsed="0" w:qFormat="1"/>
-    <w:lsdException w:name="Strong" w:semiHidden="0" w:uiPriority="22" w:unhideWhenUsed="0" w:qFormat="1"/>
-    <w:lsdException w:name="Emphasis" w:semiHidden="0" w:uiPriority="20" w:unhideWhenUsed="0" w:qFormat="1"/>
-    <w:lsdException w:name="Table Grid" w:semiHidden="0" w:uiPriority="39" w:unhideWhenUsed="0"/>
-    <w:lsdException w:name="Placeholder Text" w:unhideWhenUsed="0"/>
-    <w:lsdException w:name="No Spacing" w:semiHidden="0" w:uiPriority="1" w:unhideWhenUsed="0" w:qFormat="1"/>
-    <w:lsdException w:name="Light Shading" w:semiHidden="0" w:uiPriority="60" w:unhideWhenUsed="0"/>
-    <w:lsdException w:name="Light List" w:semiHidden="0" w:uiPriority="61" w:unhideWhenUsed="0"/>
-    <w:lsdException w:name="Light Grid" w:semiHidden="0" w:uiPriority="62" w:unhideWhenUsed="0"/>
-    <w:lsdException w:name="Medium Shading 1" w:semiHidden="0" w:uiPriority="63" w:unhideWhenUsed="0"/>
-    <w:lsdException w:name="Medium Shading 2" w:semiHidden="0" w:uiPriority="64" w:unhideWhenUsed="0"/>
-    <w:lsdException w:name="Medium List 1" w:semiHidden="0" w:uiPriority="65" w:unhideWhenUsed="0"/>
-    <w:lsdException w:name="Medium List 2" w:semiHidden="0" w:uiPriority="66" w:unhideWhenUsed="0"/>
-    <w:lsdException w:name="Medium Grid 1" w:semiHidden="0" w:uiPriority="67" w:unhideWhenUsed="0"/>
-    <w:lsdException w:name="Medium Grid 2" w:semiHidden="0" w:uiPriority="68" w:unhideWhenUsed="0"/>
-    <w:lsdException w:name="Medium Grid 3" w:semiHidden="0" w:uiPriority="69" w:unhideWhenUsed="0"/>
-    <w:lsdException w:name="Dark List" w:semiHidden="0" w:uiPriority="70" w:unhideWhenUsed="0"/>
-    <w:lsdException w:name="Colorful Shading" w:semiHidden="0" w:uiPriority="71" w:unhideWhenUsed="0"/>
-    <w:lsdException w:name="Colorful List" w:semiHidden="0" w:uiPriority="72" w:unhideWhenUsed="0"/>
-    <w:lsdException w:name="Colorful Grid" w:semiHidden="0" w:uiPriority="73" w:unhideWhenUsed="0"/>
-    <w:lsdException w:name="Light Shading Accent 1" w:semiHidden="0" w:uiPriority="60" w:unhideWhenUsed="0"/>
-    <w:lsdException w:name="Light List Accent 1" w:semiHidden="0" w:uiPriority="61" w:unhideWhenUsed="0"/>
-    <w:lsdException w:name="Light Grid Accent 1" w:semiHidden="0" w:uiPriority="62" w:unhideWhenUsed="0"/>
-    <w:lsdException w:name="Medium Shading 1 Accent 1" w:semiHidden="0" w:uiPriority="63" w:unhideWhenUsed="0"/>
-    <w:lsdException w:name="Medium Shading 2 Accent 1" w:semiHidden="0" w:uiPriority="64" w:unhideWhenUsed="0"/>
-    <w:lsdException w:name="Medium List 1 Accent 1" w:semiHidden="0" w:uiPriority="65" w:unhideWhenUsed="0"/>
-    <w:lsdException w:name="Revision" w:unhideWhenUsed="0"/>
-    <w:lsdException w:name="List Paragraph" w:semiHidden="0" w:uiPriority="34" w:unhideWhenUsed="0" w:qFormat="1"/>
-    <w:lsdException w:name="Quote" w:semiHidden="0" w:uiPriority="29" w:unhideWhenUsed="0" w:qFormat="1"/>
-    <w:lsdException w:name="Intense Quote" w:semiHidden="0" w:uiPriority="30" w:unhideWhenUsed="0" w:qFormat="1"/>
-    <w:lsdException w:name="Medium List 2 Accent 1" w:semiHidden="0" w:uiPriority="66" w:unhideWhenUsed="0"/>
-    <w:lsdException w:name="Medium Grid 1 Accent 1" w:semiHidden="0" w:uiPriority="67" w:unhideWhenUsed="0"/>
-    <w:lsdException w:name="Medium Grid 2 Accent 1" w:semiHidden="0" w:uiPriority="68" w:unhideWhenUsed="0"/>
-    <w:lsdException w:name="Medium Grid 3 Accent 1" w:semiHidden="0" w:uiPriority="69" w:unhideWhenUsed="0"/>
-    <w:lsdException w:name="Dark List Accent 1" w:semiHidden="0" w:uiPriority="70" w:unhideWhenUsed="0"/>
-    <w:lsdException w:name="Colorful Shading Accent 1" w:semiHidden="0" w:uiPriority="71" w:unhideWhenUsed="0"/>
-    <w:lsdException w:name="Colorful List Accent 1" w:semiHidden="0" w:uiPriority="72" w:unhideWhenUsed="0"/>
-    <w:lsdException w:name="Colorful Grid Accent 1" w:semiHidden="0" w:uiPriority="73" w:unhideWhenUsed="0"/>
-    <w:lsdException w:name="Light Shading Accent 2" w:semiHidden="0" w:uiPriority="60" w:unhideWhenUsed="0"/>
-    <w:lsdException w:name="Light List Accent 2" w:semiHidden="0" w:uiPriority="61" w:unhideWhenUsed="0"/>
-    <w:lsdException w:name="Light Grid Accent 2" w:semiHidden="0" w:uiPriority="62" w:unhideWhenUsed="0"/>
-    <w:lsdException w:name="Medium Shading 1 Accent 2" w:semiHidden="0" w:uiPriority="63" w:unhideWhenUsed="0"/>
-    <w:lsdException w:name="Medium Shading 2 Accent 2" w:semiHidden="0" w:uiPriority="64" w:unhideWhenUsed="0"/>
-    <w:lsdException w:name="Medium List 1 Accent 2" w:semiHidden="0" w:uiPriority="65" w:unhideWhenUsed="0"/>
-    <w:lsdException w:name="Medium List 2 Accent 2" w:semiHidden="0" w:uiPriority="66" w:unhideWhenUsed="0"/>
-    <w:lsdException w:name="Medium Grid 1 Accent 2" w:semiHidden="0" w:uiPriority="67" w:unhideWhenUsed="0"/>
-    <w:lsdException w:name="Medium Grid 2 Accent 2" w:semiHidden="0" w:uiPriority="68" w:unhideWhenUsed="0"/>
-    <w:lsdException w:name="Medium Grid 3 Accent 2" w:semiHidden="0" w:uiPriority="69" w:unhideWhenUsed="0"/>
-    <w:lsdException w:name="Dark List Accent 2" w:semiHidden="0" w:uiPriority="70" w:unhideWhenUsed="0"/>
-    <w:lsdException w:name="Colorful Shading Accent 2" w:semiHidden="0" w:uiPriority="71" w:unhideWhenUsed="0"/>
-    <w:lsdException w:name="Colorful List Accent 2" w:semiHidden="0" w:uiPriority="72" w:unhideWhenUsed="0"/>
-    <w:lsdException w:name="Colorful Grid Accent 2" w:semiHidden="0" w:uiPriority="73" w:unhideWhenUsed="0"/>
-    <w:lsdException w:name="Light Shading Accent 3" w:semiHidden="0" w:uiPriority="60" w:unhideWhenUsed="0"/>
-    <w:lsdException w:name="Light List Accent 3" w:semiHidden="0" w:uiPriority="61" w:unhideWhenUsed="0"/>
-    <w:lsdException w:name="Light Grid Accent 3" w:semiHidden="0" w:uiPriority="62" w:unhideWhenUsed="0"/>
-    <w:lsdException w:name="Medium Shading 1 Accent 3" w:semiHidden="0" w:uiPriority="63" w:unhideWhenUsed="0"/>
-    <w:lsdException w:name="Medium Shading 2 Accent 3" w:semiHidden="0" w:uiPriority="64" w:unhideWhenUsed="0"/>
-    <w:lsdException w:name="Medium List 1 Accent 3" w:semiHidden="0" w:uiPriority="65" w:unhideWhenUsed="0"/>
-    <w:lsdException w:name="Medium List 2 Accent 3" w:semiHidden="0" w:uiPriority="66" w:unhideWhenUsed="0"/>
-    <w:lsdException w:name="Medium Grid 1 Accent 3" w:semiHidden="0" w:uiPriority="67" w:unhideWhenUsed="0"/>
-    <w:lsdException w:name="Medium Grid 2 Accent 3" w:semiHidden="0" w:uiPriority="68" w:unhideWhenUsed="0"/>
-    <w:lsdException w:name="Medium Grid 3 Accent 3" w:semiHidden="0" w:uiPriority="69" w:unhideWhenUsed="0"/>
-    <w:lsdException w:name="Dark List Accent 3" w:semiHidden="0" w:uiPriority="70" w:unhideWhenUsed="0"/>
-    <w:lsdException w:name="Colorful Shading Accent 3" w:semiHidden="0" w:uiPriority="71" w:unhideWhenUsed="0"/>
-    <w:lsdException w:name="Colorful List Accent 3" w:semiHidden="0" w:uiPriority="72" w:unhideWhenUsed="0"/>
-    <w:lsdException w:name="Colorful Grid Accent 3" w:semiHidden="0" w:uiPriority="73" w:unhideWhenUsed="0"/>
-    <w:lsdException w:name="Light Shading Accent 4" w:semiHidden="0" w:uiPriority="60" w:unhideWhenUsed="0"/>
-    <w:lsdException w:name="Light List Accent 4" w:semiHidden="0" w:uiPriority="61" w:unhideWhenUsed="0"/>
-    <w:lsdException w:name="Light Grid Accent 4" w:semiHidden="0" w:uiPriority="62" w:unhideWhenUsed="0"/>
-    <w:lsdException w:name="Medium Shading 1 Accent 4" w:semiHidden="0" w:uiPriority="63" w:unhideWhenUsed="0"/>
-    <w:lsdException w:name="Medium Shading 2 Accent 4" w:semiHidden="0" w:uiPriority="64" w:unhideWhenUsed="0"/>
-    <w:lsdException w:name="Medium List 1 Accent 4" w:semiHidden="0" w:uiPriority="65" w:unhideWhenUsed="0"/>
-    <w:lsdException w:name="Medium List 2 Accent 4" w:semiHidden="0" w:uiPriority="66" w:unhideWhenUsed="0"/>
-    <w:lsdException w:name="Medium Grid 1 Accent 4" w:semiHidden="0" w:uiPriority="67" w:unhideWhenUsed="0"/>
-    <w:lsdException w:name="Medium Grid 2 Accent 4" w:semiHidden="0" w:uiPriority="68" w:unhideWhenUsed="0"/>
-    <w:lsdException w:name="Medium Grid 3 Accent 4" w:semiHidden="0" w:uiPriority="69" w:unhideWhenUsed="0"/>
-    <w:lsdException w:name="Dark List Accent 4" w:semiHidden="0" w:uiPriority="70" w:unhideWhenUsed="0"/>
-    <w:lsdException w:name="Colorful Shading Accent 4" w:semiHidden="0" w:uiPriority="71" w:unhideWhenUsed="0"/>
-    <w:lsdException w:name="Colorful List Accent 4" w:semiHidden="0" w:uiPriority="72" w:unhideWhenUsed="0"/>
-    <w:lsdException w:name="Colorful Grid Accent 4" w:semiHidden="0" w:uiPriority="73" w:unhideWhenUsed="0"/>
-    <w:lsdException w:name="Light Shading Accent 5" w:semiHidden="0" w:uiPriority="60" w:unhideWhenUsed="0"/>
-    <w:lsdException w:name="Light List Accent 5" w:semiHidden="0" w:uiPriority="61" w:unhideWhenUsed="0"/>
-    <w:lsdException w:name="Light Grid Accent 5" w:semiHidden="0" w:uiPriority="62" w:unhideWhenUsed="0"/>
-    <w:lsdException w:name="Medium Shading 1 Accent 5" w:semiHidden="0" w:uiPriority="63" w:unhideWhenUsed="0"/>
-    <w:lsdException w:name="Medium Shading 2 Accent 5" w:semiHidden="0" w:uiPriority="64" w:unhideWhenUsed="0"/>
-    <w:lsdException w:name="Medium List 1 Accent 5" w:semiHidden="0" w:uiPriority="65" w:unhideWhenUsed="0"/>
-    <w:lsdException w:name="Medium List 2 Accent 5" w:semiHidden="0" w:uiPriority="66" w:unhideWhenUsed="0"/>
-    <w:lsdException w:name="Medium Grid 1 Accent 5" w:semiHidden="0" w:uiPriority="67" w:unhideWhenUsed="0"/>
-    <w:lsdException w:name="Medium Grid 2 Accent 5" w:semiHidden="0" w:uiPriority="68" w:unhideWhenUsed="0"/>
-    <w:lsdException w:name="Medium Grid 3 Accent 5" w:semiHidden="0" w:uiPriority="69" w:unhideWhenUsed="0"/>
-    <w:lsdException w:name="Dark List Accent 5" w:semiHidden="0" w:uiPriority="70" w:unhideWhenUsed="0"/>
-    <w:lsdException w:name="Colorful Shading Accent 5" w:semiHidden="0" w:uiPriority="71" w:unhideWhenUsed="0"/>
-    <w:lsdException w:name="Colorful List Accent 5" w:semiHidden="0" w:uiPriority="72" w:unhideWhenUsed="0"/>
-    <w:lsdException w:name="Colorful Grid Accent 5" w:semiHidden="0" w:uiPriority="73" w:unhideWhenUsed="0"/>
-    <w:lsdException w:name="Light Shading Accent 6" w:semiHidden="0" w:uiPriority="60" w:unhideWhenUsed="0"/>
-    <w:lsdException w:name="Light List Accent 6" w:semiHidden="0" w:uiPriority="61" w:unhideWhenUsed="0"/>
-    <w:lsdException w:name="Light Grid Accent 6" w:semiHidden="0" w:uiPriority="62" w:unhideWhenUsed="0"/>
-    <w:lsdException w:name="Medium Shading 1 Accent 6" w:semiHidden="0" w:uiPriority="63" w:unhideWhenUsed="0"/>
-    <w:lsdException w:name="Medium Shading 2 Accent 6" w:semiHidden="0" w:uiPriority="64" w:unhideWhenUsed="0"/>
-    <w:lsdException w:name="Medium List 1 Accent 6" w:semiHidden="0" w:uiPriority="65" w:unhideWhenUsed="0"/>
-    <w:lsdException w:name="Medium List 2 Accent 6" w:semiHidden="0" w:uiPriority="66" w:unhideWhenUsed="0"/>
-    <w:lsdException w:name="Medium Grid 1 Accent 6" w:semiHidden="0" w:uiPriority="67" w:unhideWhenUsed="0"/>
-    <w:lsdException w:name="Medium Grid 2 Accent 6" w:semiHidden="0" w:uiPriority="68" w:unhideWhenUsed="0"/>
-    <w:lsdException w:name="Medium Grid 3 Accent 6" w:semiHidden="0" w:uiPriority="69" w:unhideWhenUsed="0"/>
-    <w:lsdException w:name="Dark List Accent 6" w:semiHidden="0" w:uiPriority="70" w:unhideWhenUsed="0"/>
-    <w:lsdException w:name="Colorful Shading Accent 6" w:semiHidden="0" w:uiPriority="71" w:unhideWhenUsed="0"/>
-    <w:lsdException w:name="Colorful List Accent 6" w:semiHidden="0" w:uiPriority="72" w:unhideWhenUsed="0"/>
-    <w:lsdException w:name="Colorful Grid Accent 6" w:semiHidden="0" w:uiPriority="73" w:unhideWhenUsed="0"/>
-    <w:lsdException w:name="Subtle Emphasis" w:semiHidden="0" w:uiPriority="19" w:unhideWhenUsed="0" w:qFormat="1"/>
-    <w:lsdException w:name="Intense Emphasis" w:semiHidden="0" w:uiPriority="21" w:unhideWhenUsed="0" w:qFormat="1"/>
-    <w:lsdException w:name="Subtle Reference" w:semiHidden="0" w:uiPriority="31" w:unhideWhenUsed="0" w:qFormat="1"/>
-    <w:lsdException w:name="Intense Reference" w:semiHidden="0" w:uiPriority="32" w:unhideWhenUsed="0" w:qFormat="1"/>
-    <w:lsdException w:name="Book Title" w:semiHidden="0" w:uiPriority="33" w:unhideWhenUsed="0" w:qFormat="1"/>
-    <w:lsdException w:name="Bibliography" w:uiPriority="37"/>
-    <w:lsdException w:name="TOC Heading" w:uiPriority="39" w:qFormat="1"/>
-  </w:latentStyles>
-  <w:style w:type="paragraph" w:default="1" w:styleId="a">
-    <w:name w:val="Normal"/>
-    <w:qFormat/>
-  </w:style>
-  <w:style w:type="paragraph" w:styleId="1">
-    <w:name w:val="heading 1"/>
-    <w:basedOn w:val="a"/>
-    <w:next w:val="a"/>
-    <w:link w:val="10"/>
-    <w:uiPriority w:val="9"/>
-    <w:qFormat/>
-    <w:rsid w:val="007D126C"/>
-    <w:pPr>
-      <w:keepNext/>
-      <w:keepLines/>
-      <w:spacing w:before="240" w:after="0"/>
-      <w:outlineLvl w:val="0"/>
-    </w:pPr>
-    <w:rPr>
-      <w:rFonts w:asciiTheme="majorHAnsi" w:eastAsiaTheme="majorEastAsia" w:hAnsiTheme="majorHAnsi" w:cstheme="majorBidi"/>
-      <w:color w:val="2E74B5" w:themeColor="accent1" w:themeShade="BF"/>
-      <w:sz w:val="32"/>
-      <w:szCs w:val="32"/>
-    </w:rPr>
-  </w:style>
-  <w:style w:type="paragraph" w:styleId="2">
-    <w:name w:val="heading 2"/>
-    <w:basedOn w:val="a"/>
-    <w:next w:val="a"/>
-    <w:link w:val="20"/>
-    <w:uiPriority w:val="9"/>
-    <w:unhideWhenUsed/>
-    <w:qFormat/>
-    <w:rsid w:val="00736018"/>
-    <w:pPr>
-      <w:keepNext/>
-      <w:keepLines/>
-      <w:spacing w:before="40" w:after="0"/>
-      <w:outlineLvl w:val="1"/>
-    </w:pPr>
-    <w:rPr>
-      <w:rFonts w:asciiTheme="majorHAnsi" w:eastAsiaTheme="majorEastAsia" w:hAnsiTheme="majorHAnsi" w:cstheme="majorBidi"/>
-      <w:color w:val="2E74B5" w:themeColor="accent1" w:themeShade="BF"/>
-      <w:sz w:val="26"/>
-      <w:szCs w:val="26"/>
-    </w:rPr>
-  </w:style>
-  <w:style w:type="character" w:default="1" w:styleId="a0">
-    <w:name w:val="Default Paragraph Font"/>
-    <w:uiPriority w:val="1"/>
-    <w:semiHidden/>
-    <w:unhideWhenUsed/>
-  </w:style>
-  <w:style w:type="table" w:default="1" w:styleId="a1">
-    <w:name w:val="Normal Table"/>
-    <w:uiPriority w:val="99"/>
-    <w:semiHidden/>
-    <w:unhideWhenUsed/>
-    <w:tblPr>
-      <w:tblInd w:w="0" w:type="dxa"/>
-      <w:tblCellMar>
-        <w:top w:w="0" w:type="dxa"/>
-        <w:left w:w="108" w:type="dxa"/>
-        <w:bottom w:w="0" w:type="dxa"/>
-        <w:right w:w="108" w:type="dxa"/>
-      </w:tblCellMar>
-    </w:tblPr>
-  </w:style>
-  <w:style w:type="numbering" w:default="1" w:styleId="a2">
-    <w:name w:val="No List"/>
-    <w:uiPriority w:val="99"/>
-    <w:semiHidden/>
-    <w:unhideWhenUsed/>
-  </w:style>
-  <w:style w:type="character" w:customStyle="1" w:styleId="10">
-    <w:name w:val="標題 1 字元"/>
-    <w:basedOn w:val="a0"/>
-    <w:link w:val="1"/>
-    <w:uiPriority w:val="9"/>
-    <w:rsid w:val="007D126C"/>
-    <w:rPr>
-      <w:rFonts w:asciiTheme="majorHAnsi" w:eastAsiaTheme="majorEastAsia" w:hAnsiTheme="majorHAnsi" w:cstheme="majorBidi"/>
-      <w:color w:val="2E74B5" w:themeColor="accent1" w:themeShade="BF"/>
-      <w:sz w:val="32"/>
-      <w:szCs w:val="32"/>
-    </w:rPr>
-  </w:style>
-  <w:style w:type="paragraph" w:styleId="a3">
-    <w:name w:val="header"/>
-    <w:basedOn w:val="a"/>
-    <w:link w:val="a4"/>
-    <w:uiPriority w:val="99"/>
-    <w:unhideWhenUsed/>
-    <w:rsid w:val="007D126C"/>
-    <w:pPr>
-      <w:tabs>
-        <w:tab w:val="center" w:pos="4513"/>
-        <w:tab w:val="right" w:pos="9026"/>
-      </w:tabs>
-      <w:spacing w:after="0" w:line="240" w:lineRule="auto"/>
-    </w:pPr>
-  </w:style>
-  <w:style w:type="character" w:customStyle="1" w:styleId="a4">
-    <w:name w:val="頁首 字元"/>
-    <w:basedOn w:val="a0"/>
-    <w:link w:val="a3"/>
-    <w:uiPriority w:val="99"/>
-    <w:rsid w:val="007D126C"/>
-  </w:style>
-  <w:style w:type="paragraph" w:styleId="a5">
-    <w:name w:val="footer"/>
-    <w:basedOn w:val="a"/>
-    <w:link w:val="a6"/>
-    <w:uiPriority w:val="99"/>
-    <w:unhideWhenUsed/>
-    <w:rsid w:val="007D126C"/>
-    <w:pPr>
-      <w:tabs>
-        <w:tab w:val="center" w:pos="4513"/>
-        <w:tab w:val="right" w:pos="9026"/>
-      </w:tabs>
-      <w:spacing w:after="0" w:line="240" w:lineRule="auto"/>
-    </w:pPr>
-  </w:style>
-  <w:style w:type="character" w:customStyle="1" w:styleId="a6">
-    <w:name w:val="頁尾 字元"/>
-    <w:basedOn w:val="a0"/>
-    <w:link w:val="a5"/>
-    <w:uiPriority w:val="99"/>
-    <w:rsid w:val="007D126C"/>
-  </w:style>
-  <w:style w:type="paragraph" w:styleId="a7">
-    <w:name w:val="caption"/>
-    <w:basedOn w:val="a"/>
-    <w:next w:val="a"/>
-    <w:uiPriority w:val="35"/>
-    <w:unhideWhenUsed/>
-    <w:qFormat/>
-    <w:rsid w:val="00831767"/>
-    <w:pPr>
-      <w:spacing w:after="200" w:line="240" w:lineRule="auto"/>
-    </w:pPr>
-    <w:rPr>
-      <w:i/>
-      <w:iCs/>
-      <w:color w:val="44546A" w:themeColor="text2"/>
-      <w:sz w:val="18"/>
-      <w:szCs w:val="18"/>
-    </w:rPr>
-  </w:style>
-  <w:style w:type="paragraph" w:styleId="a8">
-    <w:name w:val="Bibliography"/>
-    <w:basedOn w:val="a"/>
-    <w:next w:val="a"/>
-    <w:uiPriority w:val="37"/>
-    <w:unhideWhenUsed/>
-    <w:rsid w:val="00CF5469"/>
-  </w:style>
-  <w:style w:type="paragraph" w:styleId="a9">
-    <w:name w:val="Title"/>
-    <w:basedOn w:val="a"/>
-    <w:next w:val="a"/>
-    <w:link w:val="aa"/>
-    <w:uiPriority w:val="10"/>
-    <w:qFormat/>
-    <w:rsid w:val="00CF5469"/>
-    <w:pPr>
-      <w:spacing w:after="0" w:line="240" w:lineRule="auto"/>
-      <w:contextualSpacing/>
-    </w:pPr>
-    <w:rPr>
-      <w:rFonts w:asciiTheme="majorHAnsi" w:eastAsiaTheme="majorEastAsia" w:hAnsiTheme="majorHAnsi" w:cstheme="majorBidi"/>
-      <w:spacing w:val="-10"/>
-      <w:kern w:val="28"/>
-      <w:sz w:val="56"/>
-      <w:szCs w:val="56"/>
-    </w:rPr>
-  </w:style>
-  <w:style w:type="character" w:customStyle="1" w:styleId="aa">
-    <w:name w:val="標題 字元"/>
-    <w:basedOn w:val="a0"/>
-    <w:link w:val="a9"/>
-    <w:uiPriority w:val="10"/>
-    <w:rsid w:val="00CF5469"/>
-    <w:rPr>
-      <w:rFonts w:asciiTheme="majorHAnsi" w:eastAsiaTheme="majorEastAsia" w:hAnsiTheme="majorHAnsi" w:cstheme="majorBidi"/>
-      <w:spacing w:val="-10"/>
-      <w:kern w:val="28"/>
-      <w:sz w:val="56"/>
-      <w:szCs w:val="56"/>
-    </w:rPr>
-  </w:style>
-  <w:style w:type="paragraph" w:styleId="ab">
-    <w:name w:val="TOC Heading"/>
-    <w:basedOn w:val="1"/>
-    <w:next w:val="a"/>
-    <w:uiPriority w:val="39"/>
-    <w:unhideWhenUsed/>
-    <w:qFormat/>
-    <w:rsid w:val="00CF5469"/>
-    <w:pPr>
-      <w:outlineLvl w:val="9"/>
-    </w:pPr>
-    <w:rPr>
-      <w:lang w:val="en-US"/>
-    </w:rPr>
-  </w:style>
-  <w:style w:type="paragraph" w:styleId="11">
-    <w:name w:val="toc 1"/>
-    <w:basedOn w:val="a"/>
-    <w:next w:val="a"/>
-    <w:autoRedefine/>
-    <w:uiPriority w:val="39"/>
-    <w:unhideWhenUsed/>
-    <w:rsid w:val="00CF5469"/>
-    <w:pPr>
-      <w:spacing w:after="100"/>
-    </w:pPr>
-  </w:style>
-  <w:style w:type="character" w:styleId="ac">
-    <w:name w:val="Hyperlink"/>
-    <w:basedOn w:val="a0"/>
-    <w:uiPriority w:val="99"/>
-    <w:unhideWhenUsed/>
-    <w:rsid w:val="00CF5469"/>
-    <w:rPr>
-      <w:color w:val="0563C1" w:themeColor="hyperlink"/>
-      <w:u w:val="single"/>
-    </w:rPr>
-  </w:style>
-  <w:style w:type="paragraph" w:styleId="ad">
-    <w:name w:val="List Paragraph"/>
-    <w:basedOn w:val="a"/>
-    <w:uiPriority w:val="34"/>
-    <w:qFormat/>
-    <w:rsid w:val="001D480A"/>
-    <w:pPr>
-      <w:ind w:left="720"/>
-      <w:contextualSpacing/>
-    </w:pPr>
-  </w:style>
-  <w:style w:type="paragraph" w:styleId="ae">
-    <w:name w:val="Balloon Text"/>
-    <w:basedOn w:val="a"/>
-    <w:link w:val="af"/>
-    <w:uiPriority w:val="99"/>
-    <w:semiHidden/>
-    <w:unhideWhenUsed/>
-    <w:rsid w:val="00736018"/>
-    <w:pPr>
-      <w:spacing w:after="0" w:line="240" w:lineRule="auto"/>
-    </w:pPr>
-    <w:rPr>
-      <w:rFonts w:ascii="Segoe UI" w:hAnsi="Segoe UI" w:cs="Segoe UI"/>
-      <w:sz w:val="18"/>
-      <w:szCs w:val="18"/>
-    </w:rPr>
-  </w:style>
-  <w:style w:type="character" w:customStyle="1" w:styleId="af">
-    <w:name w:val="註解方塊文字 字元"/>
-    <w:basedOn w:val="a0"/>
-    <w:link w:val="ae"/>
-    <w:uiPriority w:val="99"/>
-    <w:semiHidden/>
-    <w:rsid w:val="00736018"/>
-    <w:rPr>
-      <w:rFonts w:ascii="Segoe UI" w:hAnsi="Segoe UI" w:cs="Segoe UI"/>
-      <w:sz w:val="18"/>
-      <w:szCs w:val="18"/>
-    </w:rPr>
-  </w:style>
-  <w:style w:type="character" w:customStyle="1" w:styleId="20">
-    <w:name w:val="標題 2 字元"/>
-    <w:basedOn w:val="a0"/>
-    <w:link w:val="2"/>
+  <w:style w:type="character" w:customStyle="1" w:styleId="Heading2Char">
+    <w:name w:val="Heading 2 Char"/>
+    <w:basedOn w:val="DefaultParagraphFont"/>
+    <w:link w:val="Heading2"/>
     <w:uiPriority w:val="9"/>
     <w:rsid w:val="00736018"/>
     <w:rPr>
@@ -1901,7 +1629,7 @@
     </a:clrScheme>
     <a:fontScheme name="Office">
       <a:majorFont>
-        <a:latin typeface="Calibri Light"/>
+        <a:latin typeface="Calibri Light" panose="020F0302020204030204"/>
         <a:ea typeface=""/>
         <a:cs typeface=""/>
         <a:font script="Jpan" typeface="ＭＳ ゴシック"/>
@@ -1936,7 +1664,7 @@
         <a:font script="Geor" typeface="Sylfaen"/>
       </a:majorFont>
       <a:minorFont>
-        <a:latin typeface="Calibri"/>
+        <a:latin typeface="Calibri" panose="020F0502020204030204"/>
         <a:ea typeface=""/>
         <a:cs typeface=""/>
         <a:font script="Jpan" typeface="ＭＳ 明朝"/>
@@ -2113,7 +1841,7 @@
   <a:extraClrSchemeLst/>
   <a:extLst>
     <a:ext uri="{05A4C25C-085E-4340-85A3-A5531E510DB2}">
-      <thm15:themeFamily xmlns:thm15="http://schemas.microsoft.com/office/thememl/2012/main" xmlns="" name="Office Theme" id="{62F939B6-93AF-4DB8-9C6B-D6C7DFDC589F}" vid="{4A3C46E8-61CC-4603-A589-7422A47A8E4A}"/>
+      <thm15:themeFamily xmlns:thm15="http://schemas.microsoft.com/office/thememl/2012/main" name="Office Theme" id="{62F939B6-93AF-4DB8-9C6B-D6C7DFDC589F}" vid="{4A3C46E8-61CC-4603-A589-7422A47A8E4A}"/>
     </a:ext>
   </a:extLst>
 </a:theme>
@@ -2144,7 +1872,7 @@
 </file>
 
 <file path=customXml/itemProps1.xml><?xml version="1.0" encoding="utf-8"?>
-<ds:datastoreItem xmlns:ds="http://schemas.openxmlformats.org/officeDocument/2006/customXml" ds:itemID="{F7B7F9E1-2720-4373-93D6-C26EA1C8FEA8}">
+<ds:datastoreItem xmlns:ds="http://schemas.openxmlformats.org/officeDocument/2006/customXml" ds:itemID="{BDE9823E-51AA-45CD-B084-4C63422BAFF3}">
   <ds:schemaRefs>
     <ds:schemaRef ds:uri="http://schemas.openxmlformats.org/officeDocument/2006/bibliography"/>
   </ds:schemaRefs>

</xml_diff>

<commit_message>
Updated diagram, lean testing and design doc
</commit_message>
<xml_diff>
--- a/src/Design.docx
+++ b/src/Design.docx
@@ -130,9 +130,9 @@
         </w:rPr>
         <w:drawing>
           <wp:inline distT="0" distB="0" distL="0" distR="0">
-            <wp:extent cx="6273800" cy="8623300"/>
-            <wp:effectExtent l="0" t="0" r="0" b="6350"/>
-            <wp:docPr id="1" name="Picture 1"/>
+            <wp:extent cx="6375400" cy="8675370"/>
+            <wp:effectExtent l="0" t="0" r="6350" b="0"/>
+            <wp:docPr id="2" name="Picture 2"/>
             <wp:cNvGraphicFramePr>
               <a:graphicFrameLocks xmlns:a="http://schemas.openxmlformats.org/drawingml/2006/main" noChangeAspect="1"/>
             </wp:cNvGraphicFramePr>
@@ -140,7 +140,7 @@
               <a:graphicData uri="http://schemas.openxmlformats.org/drawingml/2006/picture">
                 <pic:pic xmlns:pic="http://schemas.openxmlformats.org/drawingml/2006/picture">
                   <pic:nvPicPr>
-                    <pic:cNvPr id="1" name="Assignment 2 - Class Diagram2.png"/>
+                    <pic:cNvPr id="2" name="Assignment 2 - Class Diagram3.png"/>
                     <pic:cNvPicPr/>
                   </pic:nvPicPr>
                   <pic:blipFill>
@@ -158,7 +158,7 @@
                   <pic:spPr>
                     <a:xfrm>
                       <a:off x="0" y="0"/>
-                      <a:ext cx="6288968" cy="8644148"/>
+                      <a:ext cx="6385892" cy="8689647"/>
                     </a:xfrm>
                     <a:prstGeom prst="rect">
                       <a:avLst/>
@@ -179,6 +179,8 @@
       <w:r>
         <w:t>Description</w:t>
       </w:r>
+      <w:bookmarkStart w:id="0" w:name="_GoBack"/>
+      <w:bookmarkEnd w:id="0"/>
     </w:p>
     <w:p/>
     <w:p>
@@ -484,8 +486,6 @@
         </w:rPr>
         <w:t xml:space="preserve"> standard, I am satisfied working with Arion in term of the ability of implementation, willing to communicate each other, and the skill of documentation . This is a nice team work experience that I have had.  </w:t>
       </w:r>
-      <w:bookmarkStart w:id="0" w:name="_GoBack"/>
-      <w:bookmarkEnd w:id="0"/>
     </w:p>
     <w:p/>
     <w:sectPr>
@@ -1872,7 +1872,7 @@
 </file>
 
 <file path=customXml/itemProps1.xml><?xml version="1.0" encoding="utf-8"?>
-<ds:datastoreItem xmlns:ds="http://schemas.openxmlformats.org/officeDocument/2006/customXml" ds:itemID="{BDE9823E-51AA-45CD-B084-4C63422BAFF3}">
+<ds:datastoreItem xmlns:ds="http://schemas.openxmlformats.org/officeDocument/2006/customXml" ds:itemID="{608795A3-379F-4D57-88CE-15E656233EBF}">
   <ds:schemaRefs>
     <ds:schemaRef ds:uri="http://schemas.openxmlformats.org/officeDocument/2006/bibliography"/>
   </ds:schemaRefs>

</xml_diff>